<commit_message>
Added questions to the word document and deleted the temp. word file
</commit_message>
<xml_diff>
--- a/Groep-21_Report.docx
+++ b/Groep-21_Report.docx
@@ -15,64 +15,58 @@
       <w:pPr>
         <w:pStyle w:val="Kop1"/>
       </w:pPr>
-      <w:proofErr w:type="spellStart"/>
       <w:r>
-        <w:t>Welke</w:t>
-      </w:r>
-      <w:proofErr w:type="spellEnd"/>
-      <w:r>
-        <w:t xml:space="preserve"> </w:t>
-      </w:r>
-      <w:proofErr w:type="spellStart"/>
-      <w:r>
-        <w:t>vragen</w:t>
-      </w:r>
-      <w:proofErr w:type="spellEnd"/>
-      <w:r>
-        <w:t xml:space="preserve"> </w:t>
-      </w:r>
-      <w:proofErr w:type="spellStart"/>
-      <w:r>
-        <w:t>verwachten</w:t>
-      </w:r>
-      <w:proofErr w:type="spellEnd"/>
-      <w:r>
-        <w:t xml:space="preserve"> </w:t>
-      </w:r>
-      <w:proofErr w:type="spellStart"/>
-      <w:r>
-        <w:t>wij</w:t>
-      </w:r>
-      <w:proofErr w:type="spellEnd"/>
-      <w:r>
-        <w:t xml:space="preserve"> </w:t>
-      </w:r>
-      <w:proofErr w:type="spellStart"/>
-      <w:r>
-        <w:t>geantwoord</w:t>
-      </w:r>
-      <w:proofErr w:type="spellEnd"/>
-      <w:r>
-        <w:t xml:space="preserve"> </w:t>
-      </w:r>
-      <w:proofErr w:type="spellStart"/>
-      <w:r>
-        <w:t>te</w:t>
-      </w:r>
-      <w:proofErr w:type="spellEnd"/>
-      <w:r>
-        <w:t xml:space="preserve"> </w:t>
-      </w:r>
-      <w:proofErr w:type="spellStart"/>
-      <w:r>
-        <w:t>hebben</w:t>
-      </w:r>
-      <w:proofErr w:type="spellEnd"/>
-      <w:r>
-        <w:t>?</w:t>
+        <w:t>Welke vragen verwachten wij geantwoord te hebben?</w:t>
       </w:r>
     </w:p>
     <w:p/>
+    <w:p>
+      <w:pPr>
+        <w:pStyle w:val="Kop1"/>
+      </w:pPr>
+      <w:r>
+        <w:t>Welke bedrijven hebben wij bezocht?</w:t>
+      </w:r>
+    </w:p>
+    <w:p/>
+    <w:p>
+      <w:pPr>
+        <w:pStyle w:val="Kop1"/>
+      </w:pPr>
+      <w:r>
+        <w:t>Welke IT professionals hebben wij geïnterviewd?</w:t>
+      </w:r>
+    </w:p>
+    <w:p/>
+    <w:p>
+      <w:pPr>
+        <w:pStyle w:val="Kop1"/>
+      </w:pPr>
+      <w:r>
+        <w:t>Welke stagiairs hebben wij geïnterviewd?</w:t>
+      </w:r>
+    </w:p>
+    <w:p/>
+    <w:p>
+      <w:pPr>
+        <w:pStyle w:val="Kop1"/>
+      </w:pPr>
+      <w:r>
+        <w:t>Hoe ging deze samenwerking?</w:t>
+      </w:r>
+    </w:p>
+    <w:p/>
+    <w:p>
+      <w:pPr>
+        <w:pStyle w:val="Kop1"/>
+        <w:rPr>
+          <w:lang w:val="nl-BE"/>
+        </w:rPr>
+      </w:pPr>
+      <w:r>
+        <w:t>Welke dingen hebben wij geleerd uit deze samenwerking?</w:t>
+      </w:r>
+    </w:p>
     <w:sectPr>
       <w:pgSz w:w="11906" w:h="16838"/>
       <w:pgMar w:top="1417" w:right="1417" w:bottom="1417" w:left="1417" w:header="708" w:footer="708" w:gutter="0"/>
@@ -483,9 +477,6 @@
   <w:style w:type="paragraph" w:default="1" w:styleId="Standaard">
     <w:name w:val="Normal"/>
     <w:qFormat/>
-    <w:rPr>
-      <w:lang w:val="en-US"/>
-    </w:rPr>
   </w:style>
   <w:style w:type="paragraph" w:styleId="Kop1">
     <w:name w:val="heading 1"/>

</xml_diff>

<commit_message>
Added the companies to word
</commit_message>
<xml_diff>
--- a/Groep-21_Report.docx
+++ b/Groep-21_Report.docx
@@ -19,16 +19,217 @@
         <w:t>Welke vragen verwachten wij geantwoord te hebben?</w:t>
       </w:r>
     </w:p>
-    <w:p/>
+    <w:p>
+      <w:pPr>
+        <w:pStyle w:val="Kop2"/>
+      </w:pPr>
+      <w:r>
+        <w:t>Bastiaan</w:t>
+      </w:r>
+    </w:p>
+    <w:p>
+      <w:pPr>
+        <w:pStyle w:val="Kop2"/>
+      </w:pPr>
+      <w:r>
+        <w:t>Gis</w:t>
+      </w:r>
+    </w:p>
+    <w:p>
+      <w:pPr>
+        <w:pStyle w:val="Kop2"/>
+      </w:pPr>
+      <w:r>
+        <w:t>Abe</w:t>
+      </w:r>
+    </w:p>
+    <w:p>
+      <w:pPr>
+        <w:pStyle w:val="Kop2"/>
+      </w:pPr>
+    </w:p>
+    <w:p>
+      <w:pPr>
+        <w:pStyle w:val="Kop2"/>
+      </w:pPr>
+      <w:r>
+        <w:t>Jef</w:t>
+      </w:r>
+    </w:p>
+    <w:p>
+      <w:r>
+        <w:t>ICTS (KU Leuven)</w:t>
+      </w:r>
+    </w:p>
+    <w:p>
+      <w:pPr>
+        <w:pStyle w:val="Kop2"/>
+      </w:pPr>
+      <w:r>
+        <w:t>Lowie</w:t>
+      </w:r>
+    </w:p>
+    <w:p>
+      <w:proofErr w:type="spellStart"/>
+      <w:r>
+        <w:t>Easi</w:t>
+      </w:r>
+      <w:proofErr w:type="spellEnd"/>
+    </w:p>
+    <w:p>
+      <w:pPr>
+        <w:pStyle w:val="Kop2"/>
+      </w:pPr>
+      <w:proofErr w:type="spellStart"/>
+      <w:r>
+        <w:t>Ilyas</w:t>
+      </w:r>
+      <w:proofErr w:type="spellEnd"/>
+    </w:p>
+    <w:p>
+      <w:proofErr w:type="spellStart"/>
+      <w:r>
+        <w:t>Ausy</w:t>
+      </w:r>
+      <w:proofErr w:type="spellEnd"/>
+      <w:r>
+        <w:t xml:space="preserve"> Belgium</w:t>
+      </w:r>
+    </w:p>
+    <w:p>
+      <w:pPr>
+        <w:pStyle w:val="Kop2"/>
+      </w:pPr>
+      <w:r>
+        <w:t>Robby</w:t>
+      </w:r>
+    </w:p>
+    <w:p>
+      <w:proofErr w:type="spellStart"/>
+      <w:r>
+        <w:t>Interum</w:t>
+      </w:r>
+      <w:proofErr w:type="spellEnd"/>
+      <w:r>
+        <w:t>-Realdolmen</w:t>
+      </w:r>
+    </w:p>
+    <w:p>
+      <w:pPr>
+        <w:pStyle w:val="Kop2"/>
+      </w:pPr>
+      <w:r>
+        <w:t>Ben</w:t>
+      </w:r>
+    </w:p>
+    <w:p>
+      <w:r>
+        <w:t xml:space="preserve">Tom </w:t>
+      </w:r>
+      <w:proofErr w:type="spellStart"/>
+      <w:r>
+        <w:t>Tom</w:t>
+      </w:r>
+      <w:proofErr w:type="spellEnd"/>
+      <w:r>
+        <w:t xml:space="preserve"> NV Belgium</w:t>
+      </w:r>
+    </w:p>
+    <w:p>
+      <w:pPr>
+        <w:pStyle w:val="Kop2"/>
+      </w:pPr>
+      <w:r>
+        <w:t>Joeri</w:t>
+      </w:r>
+    </w:p>
+    <w:p>
+      <w:r>
+        <w:t>Vlaamse Overheid (Departement Financiën en Begroting – Afdeling Beleidsondersteuning, Begroting en Financiële Operaties</w:t>
+      </w:r>
+    </w:p>
+    <w:p>
+      <w:pPr>
+        <w:pStyle w:val="Kop2"/>
+      </w:pPr>
+      <w:r>
+        <w:t>Volkert</w:t>
+      </w:r>
+    </w:p>
+    <w:p>
+      <w:proofErr w:type="spellStart"/>
+      <w:r>
+        <w:t>Unlocked</w:t>
+      </w:r>
+      <w:proofErr w:type="spellEnd"/>
+    </w:p>
     <w:p>
       <w:pPr>
         <w:pStyle w:val="Kop1"/>
       </w:pPr>
       <w:r>
+        <w:lastRenderedPageBreak/>
         <w:t>Welke bedrijven hebben wij bezocht?</w:t>
       </w:r>
     </w:p>
-    <w:p/>
+    <w:p>
+      <w:pPr>
+        <w:pStyle w:val="Kop2"/>
+      </w:pPr>
+      <w:r>
+        <w:t>Jef</w:t>
+      </w:r>
+    </w:p>
+    <w:p>
+      <w:pPr>
+        <w:pStyle w:val="Kop2"/>
+      </w:pPr>
+      <w:r>
+        <w:t>Lowie</w:t>
+      </w:r>
+    </w:p>
+    <w:p>
+      <w:pPr>
+        <w:pStyle w:val="Kop2"/>
+      </w:pPr>
+      <w:proofErr w:type="spellStart"/>
+      <w:r>
+        <w:t>Ilyas</w:t>
+      </w:r>
+      <w:proofErr w:type="spellEnd"/>
+    </w:p>
+    <w:p>
+      <w:pPr>
+        <w:pStyle w:val="Kop2"/>
+      </w:pPr>
+      <w:r>
+        <w:t>Robby</w:t>
+      </w:r>
+    </w:p>
+    <w:p>
+      <w:pPr>
+        <w:pStyle w:val="Kop2"/>
+      </w:pPr>
+      <w:r>
+        <w:t>Ben</w:t>
+      </w:r>
+    </w:p>
+    <w:p>
+      <w:pPr>
+        <w:pStyle w:val="Kop2"/>
+      </w:pPr>
+      <w:r>
+        <w:t>Joeri</w:t>
+      </w:r>
+    </w:p>
+    <w:p>
+      <w:pPr>
+        <w:pStyle w:val="Kop2"/>
+      </w:pPr>
+      <w:r>
+        <w:t>Volkert</w:t>
+      </w:r>
+    </w:p>
     <w:p>
       <w:pPr>
         <w:pStyle w:val="Kop1"/>
@@ -37,13 +238,108 @@
         <w:t>Welke IT professionals hebben wij geïnterviewd?</w:t>
       </w:r>
     </w:p>
-    <w:p/>
+    <w:p>
+      <w:pPr>
+        <w:pStyle w:val="Kop2"/>
+      </w:pPr>
+      <w:r>
+        <w:t>Jef</w:t>
+      </w:r>
+    </w:p>
+    <w:p>
+      <w:pPr>
+        <w:pStyle w:val="Kop2"/>
+      </w:pPr>
+      <w:r>
+        <w:t>Lowie</w:t>
+      </w:r>
+    </w:p>
+    <w:p>
+      <w:pPr>
+        <w:pStyle w:val="Kop2"/>
+      </w:pPr>
+      <w:proofErr w:type="spellStart"/>
+      <w:r>
+        <w:t>Ilyas</w:t>
+      </w:r>
+      <w:proofErr w:type="spellEnd"/>
+    </w:p>
+    <w:p>
+      <w:pPr>
+        <w:pStyle w:val="Kop2"/>
+      </w:pPr>
+      <w:r>
+        <w:t>Robby</w:t>
+      </w:r>
+    </w:p>
+    <w:p>
+      <w:pPr>
+        <w:pStyle w:val="Kop2"/>
+      </w:pPr>
+      <w:r>
+        <w:t>Ben</w:t>
+      </w:r>
+    </w:p>
+    <w:p>
+      <w:pPr>
+        <w:pStyle w:val="Kop2"/>
+      </w:pPr>
+      <w:r>
+        <w:t>Joeri</w:t>
+      </w:r>
+    </w:p>
+    <w:p>
+      <w:pPr>
+        <w:pStyle w:val="Kop2"/>
+      </w:pPr>
+      <w:r>
+        <w:t>Volkert</w:t>
+      </w:r>
+    </w:p>
+    <w:p>
+      <w:pPr>
+        <w:rPr>
+          <w:rFonts w:asciiTheme="majorHAnsi" w:eastAsiaTheme="majorEastAsia" w:hAnsiTheme="majorHAnsi" w:cstheme="majorBidi"/>
+          <w:color w:val="2F5496" w:themeColor="accent1" w:themeShade="BF"/>
+          <w:sz w:val="32"/>
+          <w:szCs w:val="32"/>
+        </w:rPr>
+      </w:pPr>
+      <w:r>
+        <w:br w:type="page"/>
+      </w:r>
+    </w:p>
     <w:p>
       <w:pPr>
         <w:pStyle w:val="Kop1"/>
       </w:pPr>
       <w:r>
+        <w:lastRenderedPageBreak/>
         <w:t>Welke stagiairs hebben wij geïnterviewd?</w:t>
+      </w:r>
+    </w:p>
+    <w:p>
+      <w:pPr>
+        <w:pStyle w:val="Kop2"/>
+      </w:pPr>
+      <w:r>
+        <w:t>Bastiaan</w:t>
+      </w:r>
+    </w:p>
+    <w:p>
+      <w:pPr>
+        <w:pStyle w:val="Kop2"/>
+      </w:pPr>
+      <w:r>
+        <w:t>Gis</w:t>
+      </w:r>
+    </w:p>
+    <w:p>
+      <w:pPr>
+        <w:pStyle w:val="Kop2"/>
+      </w:pPr>
+      <w:r>
+        <w:t>Abe</w:t>
       </w:r>
     </w:p>
     <w:p/>
@@ -499,6 +795,28 @@
       <w:szCs w:val="32"/>
     </w:rPr>
   </w:style>
+  <w:style w:type="paragraph" w:styleId="Kop2">
+    <w:name w:val="heading 2"/>
+    <w:basedOn w:val="Standaard"/>
+    <w:next w:val="Standaard"/>
+    <w:link w:val="Kop2Char"/>
+    <w:uiPriority w:val="9"/>
+    <w:unhideWhenUsed/>
+    <w:qFormat/>
+    <w:rsid w:val="00AD6945"/>
+    <w:pPr>
+      <w:keepNext/>
+      <w:keepLines/>
+      <w:spacing w:before="40" w:after="0"/>
+      <w:outlineLvl w:val="1"/>
+    </w:pPr>
+    <w:rPr>
+      <w:rFonts w:asciiTheme="majorHAnsi" w:eastAsiaTheme="majorEastAsia" w:hAnsiTheme="majorHAnsi" w:cstheme="majorBidi"/>
+      <w:color w:val="2F5496" w:themeColor="accent1" w:themeShade="BF"/>
+      <w:sz w:val="26"/>
+      <w:szCs w:val="26"/>
+    </w:rPr>
+  </w:style>
   <w:style w:type="character" w:default="1" w:styleId="Standaardalinea-lettertype">
     <w:name w:val="Default Paragraph Font"/>
     <w:uiPriority w:val="1"/>
@@ -573,6 +891,19 @@
       <w:sz w:val="32"/>
       <w:szCs w:val="32"/>
       <w:lang w:val="en-US"/>
+    </w:rPr>
+  </w:style>
+  <w:style w:type="character" w:customStyle="1" w:styleId="Kop2Char">
+    <w:name w:val="Kop 2 Char"/>
+    <w:basedOn w:val="Standaardalinea-lettertype"/>
+    <w:link w:val="Kop2"/>
+    <w:uiPriority w:val="9"/>
+    <w:rsid w:val="00AD6945"/>
+    <w:rPr>
+      <w:rFonts w:asciiTheme="majorHAnsi" w:eastAsiaTheme="majorEastAsia" w:hAnsiTheme="majorHAnsi" w:cstheme="majorBidi"/>
+      <w:color w:val="2F5496" w:themeColor="accent1" w:themeShade="BF"/>
+      <w:sz w:val="26"/>
+      <w:szCs w:val="26"/>
     </w:rPr>
   </w:style>
 </w:styles>

</xml_diff>

<commit_message>
Added the companies we visited and IT specialists we interviewed
</commit_message>
<xml_diff>
--- a/Groep-21_Report.docx
+++ b/Groep-21_Report.docx
@@ -57,6 +57,72 @@
       </w:r>
     </w:p>
     <w:p>
+      <w:pPr>
+        <w:pStyle w:val="Kop2"/>
+      </w:pPr>
+      <w:r>
+        <w:t>Lowie</w:t>
+      </w:r>
+    </w:p>
+    <w:p>
+      <w:pPr>
+        <w:pStyle w:val="Kop2"/>
+      </w:pPr>
+      <w:proofErr w:type="spellStart"/>
+      <w:r>
+        <w:t>Ilyas</w:t>
+      </w:r>
+      <w:proofErr w:type="spellEnd"/>
+    </w:p>
+    <w:p>
+      <w:pPr>
+        <w:pStyle w:val="Kop2"/>
+      </w:pPr>
+      <w:r>
+        <w:t>Robby</w:t>
+      </w:r>
+    </w:p>
+    <w:p>
+      <w:pPr>
+        <w:pStyle w:val="Kop2"/>
+      </w:pPr>
+      <w:r>
+        <w:t>Ben</w:t>
+      </w:r>
+    </w:p>
+    <w:p>
+      <w:pPr>
+        <w:pStyle w:val="Kop2"/>
+      </w:pPr>
+      <w:r>
+        <w:t>Joeri</w:t>
+      </w:r>
+    </w:p>
+    <w:p>
+      <w:pPr>
+        <w:pStyle w:val="Kop2"/>
+      </w:pPr>
+      <w:r>
+        <w:t>Volkert</w:t>
+      </w:r>
+    </w:p>
+    <w:p>
+      <w:pPr>
+        <w:pStyle w:val="Kop1"/>
+      </w:pPr>
+      <w:r>
+        <w:t>Welke bedrijven hebben wij bezocht?</w:t>
+      </w:r>
+    </w:p>
+    <w:p>
+      <w:pPr>
+        <w:pStyle w:val="Kop2"/>
+      </w:pPr>
+      <w:r>
+        <w:t>Jef</w:t>
+      </w:r>
+    </w:p>
+    <w:p>
       <w:r>
         <w:t>ICTS (KU Leuven)</w:t>
       </w:r>
@@ -147,6 +213,9 @@
       <w:r>
         <w:t>Vlaamse Overheid (Departement Financiën en Begroting – Afdeling Beleidsondersteuning, Begroting en Financiële Operaties</w:t>
       </w:r>
+      <w:r>
+        <w:t>)</w:t>
+      </w:r>
     </w:p>
     <w:p>
       <w:pPr>
@@ -162,139 +231,6 @@
         <w:t>Unlocked</w:t>
       </w:r>
       <w:proofErr w:type="spellEnd"/>
-    </w:p>
-    <w:p>
-      <w:pPr>
-        <w:pStyle w:val="Kop1"/>
-      </w:pPr>
-      <w:r>
-        <w:lastRenderedPageBreak/>
-        <w:t>Welke bedrijven hebben wij bezocht?</w:t>
-      </w:r>
-    </w:p>
-    <w:p>
-      <w:pPr>
-        <w:pStyle w:val="Kop2"/>
-      </w:pPr>
-      <w:r>
-        <w:t>Jef</w:t>
-      </w:r>
-    </w:p>
-    <w:p>
-      <w:pPr>
-        <w:pStyle w:val="Kop2"/>
-      </w:pPr>
-      <w:r>
-        <w:t>Lowie</w:t>
-      </w:r>
-    </w:p>
-    <w:p>
-      <w:pPr>
-        <w:pStyle w:val="Kop2"/>
-      </w:pPr>
-      <w:proofErr w:type="spellStart"/>
-      <w:r>
-        <w:t>Ilyas</w:t>
-      </w:r>
-      <w:proofErr w:type="spellEnd"/>
-    </w:p>
-    <w:p>
-      <w:pPr>
-        <w:pStyle w:val="Kop2"/>
-      </w:pPr>
-      <w:r>
-        <w:t>Robby</w:t>
-      </w:r>
-    </w:p>
-    <w:p>
-      <w:pPr>
-        <w:pStyle w:val="Kop2"/>
-      </w:pPr>
-      <w:r>
-        <w:t>Ben</w:t>
-      </w:r>
-    </w:p>
-    <w:p>
-      <w:pPr>
-        <w:pStyle w:val="Kop2"/>
-      </w:pPr>
-      <w:r>
-        <w:t>Joeri</w:t>
-      </w:r>
-    </w:p>
-    <w:p>
-      <w:pPr>
-        <w:pStyle w:val="Kop2"/>
-      </w:pPr>
-      <w:r>
-        <w:t>Volkert</w:t>
-      </w:r>
-    </w:p>
-    <w:p>
-      <w:pPr>
-        <w:pStyle w:val="Kop1"/>
-      </w:pPr>
-      <w:r>
-        <w:t>Welke IT professionals hebben wij geïnterviewd?</w:t>
-      </w:r>
-    </w:p>
-    <w:p>
-      <w:pPr>
-        <w:pStyle w:val="Kop2"/>
-      </w:pPr>
-      <w:r>
-        <w:t>Jef</w:t>
-      </w:r>
-    </w:p>
-    <w:p>
-      <w:pPr>
-        <w:pStyle w:val="Kop2"/>
-      </w:pPr>
-      <w:r>
-        <w:t>Lowie</w:t>
-      </w:r>
-    </w:p>
-    <w:p>
-      <w:pPr>
-        <w:pStyle w:val="Kop2"/>
-      </w:pPr>
-      <w:proofErr w:type="spellStart"/>
-      <w:r>
-        <w:t>Ilyas</w:t>
-      </w:r>
-      <w:proofErr w:type="spellEnd"/>
-    </w:p>
-    <w:p>
-      <w:pPr>
-        <w:pStyle w:val="Kop2"/>
-      </w:pPr>
-      <w:r>
-        <w:t>Robby</w:t>
-      </w:r>
-    </w:p>
-    <w:p>
-      <w:pPr>
-        <w:pStyle w:val="Kop2"/>
-      </w:pPr>
-      <w:r>
-        <w:t>Ben</w:t>
-      </w:r>
-    </w:p>
-    <w:p>
-      <w:pPr>
-        <w:pStyle w:val="Kop2"/>
-      </w:pPr>
-      <w:r>
-        <w:t>Joeri</w:t>
-      </w:r>
-    </w:p>
-    <w:p>
-      <w:pPr>
-        <w:pStyle w:val="Kop2"/>
-      </w:pPr>
-      <w:r>
-        <w:t>Volkert</w:t>
-      </w:r>
     </w:p>
     <w:p>
       <w:pPr>
@@ -305,6 +241,441 @@
           <w:szCs w:val="32"/>
         </w:rPr>
       </w:pPr>
+      <w:r>
+        <w:br w:type="page"/>
+      </w:r>
+    </w:p>
+    <w:p>
+      <w:pPr>
+        <w:pStyle w:val="Kop1"/>
+      </w:pPr>
+      <w:r>
+        <w:lastRenderedPageBreak/>
+        <w:t>Welke IT professionals hebben wij geïnterviewd?</w:t>
+      </w:r>
+    </w:p>
+    <w:p>
+      <w:pPr>
+        <w:pStyle w:val="Kop2"/>
+      </w:pPr>
+      <w:r>
+        <w:t>Jef</w:t>
+      </w:r>
+    </w:p>
+    <w:p>
+      <w:pPr>
+        <w:pStyle w:val="Lijstalinea"/>
+        <w:numPr>
+          <w:ilvl w:val="0"/>
+          <w:numId w:val="1"/>
+        </w:numPr>
+      </w:pPr>
+      <w:r>
+        <w:t xml:space="preserve">Jan Penders | </w:t>
+      </w:r>
+      <w:proofErr w:type="spellStart"/>
+      <w:r>
+        <w:t>Cegeka</w:t>
+      </w:r>
+      <w:proofErr w:type="spellEnd"/>
+      <w:r>
+        <w:t xml:space="preserve"> | Proxy</w:t>
+      </w:r>
+    </w:p>
+    <w:p>
+      <w:pPr>
+        <w:pStyle w:val="Lijstalinea"/>
+        <w:numPr>
+          <w:ilvl w:val="0"/>
+          <w:numId w:val="1"/>
+        </w:numPr>
+      </w:pPr>
+      <w:r>
+        <w:t>Ruben | ICTS KU Leuven | Transitie van student (professionele bachelor in de toegepaste informatica) naar IT professional</w:t>
+      </w:r>
+    </w:p>
+    <w:p>
+      <w:pPr>
+        <w:pStyle w:val="Lijstalinea"/>
+        <w:numPr>
+          <w:ilvl w:val="0"/>
+          <w:numId w:val="1"/>
+        </w:numPr>
+      </w:pPr>
+      <w:r>
+        <w:t>Arne | ICTS KU Leuven | Lid van het beveiligingsteam. Security-specialist. Ex-UCLL student</w:t>
+      </w:r>
+    </w:p>
+    <w:p>
+      <w:pPr>
+        <w:pStyle w:val="Kop2"/>
+      </w:pPr>
+      <w:r>
+        <w:t>Lowie</w:t>
+      </w:r>
+    </w:p>
+    <w:p>
+      <w:pPr>
+        <w:pStyle w:val="Lijstalinea"/>
+        <w:numPr>
+          <w:ilvl w:val="0"/>
+          <w:numId w:val="1"/>
+        </w:numPr>
+      </w:pPr>
+      <w:r>
+        <w:t>Pieter | ICTS KU Leuven | Ontwerpen en bouwen van web toepassingen</w:t>
+      </w:r>
+    </w:p>
+    <w:p>
+      <w:pPr>
+        <w:pStyle w:val="Lijstalinea"/>
+        <w:numPr>
+          <w:ilvl w:val="0"/>
+          <w:numId w:val="1"/>
+        </w:numPr>
+      </w:pPr>
+      <w:r>
+        <w:t xml:space="preserve">Frank Crijns | </w:t>
+      </w:r>
+      <w:proofErr w:type="spellStart"/>
+      <w:r>
+        <w:t>Cegeka</w:t>
+      </w:r>
+      <w:proofErr w:type="spellEnd"/>
+      <w:r>
+        <w:t xml:space="preserve"> | Java Developer</w:t>
+      </w:r>
+    </w:p>
+    <w:p>
+      <w:pPr>
+        <w:pStyle w:val="Lijstalinea"/>
+        <w:numPr>
+          <w:ilvl w:val="0"/>
+          <w:numId w:val="1"/>
+        </w:numPr>
+      </w:pPr>
+      <w:r>
+        <w:t xml:space="preserve">Tim </w:t>
+      </w:r>
+      <w:proofErr w:type="spellStart"/>
+      <w:r>
+        <w:t>Carmeliet</w:t>
+      </w:r>
+      <w:proofErr w:type="spellEnd"/>
+      <w:r>
+        <w:t xml:space="preserve"> | </w:t>
+      </w:r>
+      <w:r>
+        <w:t>Vlaamse Overheid (Departement Financiën en Begroting – Afdeling Beleidsondersteuning, Begroting en Financiële Operaties)</w:t>
+      </w:r>
+      <w:r>
+        <w:t xml:space="preserve"> | Project Manager</w:t>
+      </w:r>
+    </w:p>
+    <w:p>
+      <w:pPr>
+        <w:pStyle w:val="Kop2"/>
+      </w:pPr>
+      <w:proofErr w:type="spellStart"/>
+      <w:r>
+        <w:t>Ilyas</w:t>
+      </w:r>
+      <w:proofErr w:type="spellEnd"/>
+    </w:p>
+    <w:p>
+      <w:pPr>
+        <w:pStyle w:val="Lijstalinea"/>
+        <w:numPr>
+          <w:ilvl w:val="0"/>
+          <w:numId w:val="1"/>
+        </w:numPr>
+      </w:pPr>
+      <w:r>
+        <w:t>Bart | ICTS KU Leuven | Ontwerpen en bouwen van web toepassingen, ook als doorstroom vanuit helpdesk</w:t>
+      </w:r>
+    </w:p>
+    <w:p>
+      <w:pPr>
+        <w:pStyle w:val="Lijstalinea"/>
+        <w:numPr>
+          <w:ilvl w:val="0"/>
+          <w:numId w:val="1"/>
+        </w:numPr>
+      </w:pPr>
+      <w:r>
+        <w:t xml:space="preserve">Niels </w:t>
+      </w:r>
+      <w:proofErr w:type="spellStart"/>
+      <w:r>
+        <w:t>Jani</w:t>
+      </w:r>
+      <w:proofErr w:type="spellEnd"/>
+      <w:r>
+        <w:t xml:space="preserve"> | </w:t>
+      </w:r>
+      <w:proofErr w:type="spellStart"/>
+      <w:r>
+        <w:t>Cegeka</w:t>
+      </w:r>
+      <w:proofErr w:type="spellEnd"/>
+      <w:r>
+        <w:t xml:space="preserve"> | Java Developer</w:t>
+      </w:r>
+    </w:p>
+    <w:p>
+      <w:pPr>
+        <w:pStyle w:val="Lijstalinea"/>
+        <w:numPr>
+          <w:ilvl w:val="0"/>
+          <w:numId w:val="1"/>
+        </w:numPr>
+      </w:pPr>
+      <w:r>
+        <w:t>Bart Verhaeghe | Colruyt Group | Solution IT Architect</w:t>
+      </w:r>
+    </w:p>
+    <w:p>
+      <w:pPr>
+        <w:pStyle w:val="Kop2"/>
+      </w:pPr>
+      <w:r>
+        <w:t>Robby</w:t>
+      </w:r>
+    </w:p>
+    <w:p>
+      <w:pPr>
+        <w:pStyle w:val="Lijstalinea"/>
+        <w:numPr>
+          <w:ilvl w:val="0"/>
+          <w:numId w:val="1"/>
+        </w:numPr>
+      </w:pPr>
+      <w:r>
+        <w:t xml:space="preserve">Sandy Van Dijck | </w:t>
+      </w:r>
+      <w:r>
+        <w:t>Vlaamse Overheid (Departement Financiën en Begroting – Afdeling Beleidsondersteuning, Begroting en Financiële Operaties)</w:t>
+      </w:r>
+      <w:r>
+        <w:t xml:space="preserve"> | </w:t>
+      </w:r>
+      <w:r>
+        <w:t>Senior .NET Developer</w:t>
+      </w:r>
+    </w:p>
+    <w:p>
+      <w:pPr>
+        <w:pStyle w:val="Lijstalinea"/>
+        <w:numPr>
+          <w:ilvl w:val="0"/>
+          <w:numId w:val="1"/>
+        </w:numPr>
+      </w:pPr>
+      <w:r>
+        <w:t xml:space="preserve">Bart Van </w:t>
+      </w:r>
+      <w:proofErr w:type="spellStart"/>
+      <w:r>
+        <w:t>Meervenne</w:t>
+      </w:r>
+      <w:proofErr w:type="spellEnd"/>
+      <w:r>
+        <w:t xml:space="preserve"> | </w:t>
+      </w:r>
+      <w:proofErr w:type="spellStart"/>
+      <w:r>
+        <w:t>Cegeka</w:t>
+      </w:r>
+      <w:proofErr w:type="spellEnd"/>
+      <w:r>
+        <w:t xml:space="preserve"> | Java Developer</w:t>
+      </w:r>
+    </w:p>
+    <w:p>
+      <w:pPr>
+        <w:pStyle w:val="Lijstalinea"/>
+        <w:numPr>
+          <w:ilvl w:val="0"/>
+          <w:numId w:val="1"/>
+        </w:numPr>
+      </w:pPr>
+      <w:r>
+        <w:t>Isaac | ICTS KU Leuven | Web Development</w:t>
+      </w:r>
+    </w:p>
+    <w:p>
+      <w:pPr>
+        <w:pStyle w:val="Kop2"/>
+      </w:pPr>
+      <w:r>
+        <w:t>Ben</w:t>
+      </w:r>
+    </w:p>
+    <w:p>
+      <w:pPr>
+        <w:pStyle w:val="Lijstalinea"/>
+        <w:numPr>
+          <w:ilvl w:val="0"/>
+          <w:numId w:val="1"/>
+        </w:numPr>
+      </w:pPr>
+      <w:r>
+        <w:t>Sandy Van Dijck | Vlaamse Overheid (Departement Financiën en Begroting – Afdeling Beleidsondersteuning, Begroting en Financiële Operaties) | Senior .NET Developer</w:t>
+      </w:r>
+    </w:p>
+    <w:p>
+      <w:pPr>
+        <w:pStyle w:val="Lijstalinea"/>
+        <w:numPr>
+          <w:ilvl w:val="0"/>
+          <w:numId w:val="1"/>
+        </w:numPr>
+      </w:pPr>
+      <w:r>
+        <w:t xml:space="preserve">Niels </w:t>
+      </w:r>
+      <w:proofErr w:type="spellStart"/>
+      <w:r>
+        <w:t>Jani</w:t>
+      </w:r>
+      <w:proofErr w:type="spellEnd"/>
+      <w:r>
+        <w:t xml:space="preserve"> | </w:t>
+      </w:r>
+      <w:proofErr w:type="spellStart"/>
+      <w:r>
+        <w:t>Cegeka</w:t>
+      </w:r>
+      <w:proofErr w:type="spellEnd"/>
+      <w:r>
+        <w:t xml:space="preserve"> | Java Developer</w:t>
+      </w:r>
+    </w:p>
+    <w:p>
+      <w:pPr>
+        <w:pStyle w:val="Lijstalinea"/>
+        <w:numPr>
+          <w:ilvl w:val="0"/>
+          <w:numId w:val="1"/>
+        </w:numPr>
+      </w:pPr>
+      <w:r>
+        <w:t>Margot | ICTS KU Leuven | Ontwikkelen in FPM / UI5</w:t>
+      </w:r>
+    </w:p>
+    <w:p>
+      <w:pPr>
+        <w:pStyle w:val="Kop2"/>
+      </w:pPr>
+      <w:r>
+        <w:t>Joeri</w:t>
+      </w:r>
+    </w:p>
+    <w:p>
+      <w:pPr>
+        <w:pStyle w:val="Lijstalinea"/>
+        <w:numPr>
+          <w:ilvl w:val="0"/>
+          <w:numId w:val="1"/>
+        </w:numPr>
+      </w:pPr>
+      <w:r>
+        <w:t>Maarten Cannaerts | KBC | Business Development Manager in AI</w:t>
+      </w:r>
+    </w:p>
+    <w:p>
+      <w:pPr>
+        <w:pStyle w:val="Lijstalinea"/>
+        <w:numPr>
+          <w:ilvl w:val="0"/>
+          <w:numId w:val="1"/>
+        </w:numPr>
+      </w:pPr>
+      <w:r>
+        <w:t xml:space="preserve">Joeri Jans | Team4Talent | </w:t>
+      </w:r>
+      <w:proofErr w:type="spellStart"/>
+      <w:r>
+        <w:t>Competence</w:t>
+      </w:r>
+      <w:proofErr w:type="spellEnd"/>
+      <w:r>
+        <w:t xml:space="preserve"> Center Leader</w:t>
+      </w:r>
+    </w:p>
+    <w:p>
+      <w:pPr>
+        <w:pStyle w:val="Lijstalinea"/>
+        <w:numPr>
+          <w:ilvl w:val="0"/>
+          <w:numId w:val="1"/>
+        </w:numPr>
+      </w:pPr>
+      <w:r>
+        <w:t>Bart Verhaeghe | Colruyt Group | Solution IT Architect</w:t>
+      </w:r>
+    </w:p>
+    <w:p>
+      <w:pPr>
+        <w:pStyle w:val="Kop2"/>
+      </w:pPr>
+      <w:r>
+        <w:t>Volkert</w:t>
+      </w:r>
+    </w:p>
+    <w:p>
+      <w:pPr>
+        <w:pStyle w:val="Lijstalinea"/>
+        <w:numPr>
+          <w:ilvl w:val="0"/>
+          <w:numId w:val="1"/>
+        </w:numPr>
+      </w:pPr>
+      <w:r>
+        <w:t>Sandy Van Dijck | Vlaamse Overheid (Departement Financiën en Begroting – Afdeling Beleidsondersteuning, Begroting en Financiële Operaties) | Senior .NET Developer</w:t>
+      </w:r>
+    </w:p>
+    <w:p>
+      <w:pPr>
+        <w:pStyle w:val="Lijstalinea"/>
+        <w:numPr>
+          <w:ilvl w:val="0"/>
+          <w:numId w:val="1"/>
+        </w:numPr>
+      </w:pPr>
+      <w:r>
+        <w:t xml:space="preserve">Bart Van </w:t>
+      </w:r>
+      <w:proofErr w:type="spellStart"/>
+      <w:r>
+        <w:t>Meervenne</w:t>
+      </w:r>
+      <w:proofErr w:type="spellEnd"/>
+      <w:r>
+        <w:t xml:space="preserve"> | </w:t>
+      </w:r>
+      <w:proofErr w:type="spellStart"/>
+      <w:r>
+        <w:t>Cegeka</w:t>
+      </w:r>
+      <w:proofErr w:type="spellEnd"/>
+      <w:r>
+        <w:t xml:space="preserve"> | Java Developer</w:t>
+      </w:r>
+    </w:p>
+    <w:p>
+      <w:pPr>
+        <w:pStyle w:val="Lijstalinea"/>
+        <w:numPr>
+          <w:ilvl w:val="0"/>
+          <w:numId w:val="1"/>
+        </w:numPr>
+      </w:pPr>
+      <w:r>
+        <w:t>Margot | ICTS KU Leuven | Ontwikkelen in FPM / UI5</w:t>
+      </w:r>
+    </w:p>
+    <w:p>
       <w:r>
         <w:br w:type="page"/>
       </w:r>
@@ -371,6 +742,126 @@
     </w:sectPr>
   </w:body>
 </w:document>
+</file>
+
+<file path=word/numbering.xml><?xml version="1.0" encoding="utf-8"?>
+<w:numbering xmlns:wpc="http://schemas.microsoft.com/office/word/2010/wordprocessingCanvas" xmlns:cx="http://schemas.microsoft.com/office/drawing/2014/chartex" xmlns:cx1="http://schemas.microsoft.com/office/drawing/2015/9/8/chartex" xmlns:cx2="http://schemas.microsoft.com/office/drawing/2015/10/21/chartex" xmlns:cx3="http://schemas.microsoft.com/office/drawing/2016/5/9/chartex" xmlns:cx4="http://schemas.microsoft.com/office/drawing/2016/5/10/chartex" xmlns:cx5="http://schemas.microsoft.com/office/drawing/2016/5/11/chartex" xmlns:cx6="http://schemas.microsoft.com/office/drawing/2016/5/12/chartex" xmlns:cx7="http://schemas.microsoft.com/office/drawing/2016/5/13/chartex" xmlns:cx8="http://schemas.microsoft.com/office/drawing/2016/5/14/chartex" xmlns:mc="http://schemas.openxmlformats.org/markup-compatibility/2006" xmlns:aink="http://schemas.microsoft.com/office/drawing/2016/ink" xmlns:am3d="http://schemas.microsoft.com/office/drawing/2017/model3d" xmlns:o="urn:schemas-microsoft-com:office:office" xmlns:oel="http://schemas.microsoft.com/office/2019/extlst" xmlns:r="http://schemas.openxmlformats.org/officeDocument/2006/relationships" xmlns:m="http://schemas.openxmlformats.org/officeDocument/2006/math" xmlns:v="urn:schemas-microsoft-com:vml" xmlns:wp14="http://schemas.microsoft.com/office/word/2010/wordprocessingDrawing" xmlns:wp="http://schemas.openxmlformats.org/drawingml/2006/wordprocessingDrawing" xmlns:w10="urn:schemas-microsoft-com:office:word" xmlns:w="http://schemas.openxmlformats.org/wordprocessingml/2006/main" xmlns:w14="http://schemas.microsoft.com/office/word/2010/wordml" xmlns:w15="http://schemas.microsoft.com/office/word/2012/wordml" xmlns:w16cex="http://schemas.microsoft.com/office/word/2018/wordml/cex" xmlns:w16cid="http://schemas.microsoft.com/office/word/2016/wordml/cid" xmlns:w16="http://schemas.microsoft.com/office/word/2018/wordml" xmlns:w16du="http://schemas.microsoft.com/office/word/2023/wordml/word16du" xmlns:w16sdtdh="http://schemas.microsoft.com/office/word/2020/wordml/sdtdatahash" xmlns:w16se="http://schemas.microsoft.com/office/word/2015/wordml/symex" xmlns:wpg="http://schemas.microsoft.com/office/word/2010/wordprocessingGroup" xmlns:wpi="http://schemas.microsoft.com/office/word/2010/wordprocessingInk" xmlns:wne="http://schemas.microsoft.com/office/word/2006/wordml" xmlns:wps="http://schemas.microsoft.com/office/word/2010/wordprocessingShape" mc:Ignorable="w14 w15 w16se w16cid w16 w16cex w16sdtdh wp14">
+  <w:abstractNum w:abstractNumId="0" w15:restartNumberingAfterBreak="0">
+    <w:nsid w:val="21A74909"/>
+    <w:multiLevelType w:val="hybridMultilevel"/>
+    <w:tmpl w:val="3A1A7D22"/>
+    <w:lvl w:ilvl="0" w:tplc="1E10A598">
+      <w:numFmt w:val="bullet"/>
+      <w:lvlText w:val="-"/>
+      <w:lvlJc w:val="left"/>
+      <w:pPr>
+        <w:ind w:left="720" w:hanging="360"/>
+      </w:pPr>
+      <w:rPr>
+        <w:rFonts w:ascii="Calibri" w:eastAsiaTheme="minorHAnsi" w:hAnsi="Calibri" w:cs="Calibri" w:hint="default"/>
+      </w:rPr>
+    </w:lvl>
+    <w:lvl w:ilvl="1" w:tplc="04130003" w:tentative="1">
+      <w:start w:val="1"/>
+      <w:numFmt w:val="bullet"/>
+      <w:lvlText w:val="o"/>
+      <w:lvlJc w:val="left"/>
+      <w:pPr>
+        <w:ind w:left="1440" w:hanging="360"/>
+      </w:pPr>
+      <w:rPr>
+        <w:rFonts w:ascii="Courier New" w:hAnsi="Courier New" w:cs="Courier New" w:hint="default"/>
+      </w:rPr>
+    </w:lvl>
+    <w:lvl w:ilvl="2" w:tplc="04130005" w:tentative="1">
+      <w:start w:val="1"/>
+      <w:numFmt w:val="bullet"/>
+      <w:lvlText w:val=""/>
+      <w:lvlJc w:val="left"/>
+      <w:pPr>
+        <w:ind w:left="2160" w:hanging="360"/>
+      </w:pPr>
+      <w:rPr>
+        <w:rFonts w:ascii="Wingdings" w:hAnsi="Wingdings" w:hint="default"/>
+      </w:rPr>
+    </w:lvl>
+    <w:lvl w:ilvl="3" w:tplc="04130001" w:tentative="1">
+      <w:start w:val="1"/>
+      <w:numFmt w:val="bullet"/>
+      <w:lvlText w:val=""/>
+      <w:lvlJc w:val="left"/>
+      <w:pPr>
+        <w:ind w:left="2880" w:hanging="360"/>
+      </w:pPr>
+      <w:rPr>
+        <w:rFonts w:ascii="Symbol" w:hAnsi="Symbol" w:hint="default"/>
+      </w:rPr>
+    </w:lvl>
+    <w:lvl w:ilvl="4" w:tplc="04130003" w:tentative="1">
+      <w:start w:val="1"/>
+      <w:numFmt w:val="bullet"/>
+      <w:lvlText w:val="o"/>
+      <w:lvlJc w:val="left"/>
+      <w:pPr>
+        <w:ind w:left="3600" w:hanging="360"/>
+      </w:pPr>
+      <w:rPr>
+        <w:rFonts w:ascii="Courier New" w:hAnsi="Courier New" w:cs="Courier New" w:hint="default"/>
+      </w:rPr>
+    </w:lvl>
+    <w:lvl w:ilvl="5" w:tplc="04130005" w:tentative="1">
+      <w:start w:val="1"/>
+      <w:numFmt w:val="bullet"/>
+      <w:lvlText w:val=""/>
+      <w:lvlJc w:val="left"/>
+      <w:pPr>
+        <w:ind w:left="4320" w:hanging="360"/>
+      </w:pPr>
+      <w:rPr>
+        <w:rFonts w:ascii="Wingdings" w:hAnsi="Wingdings" w:hint="default"/>
+      </w:rPr>
+    </w:lvl>
+    <w:lvl w:ilvl="6" w:tplc="04130001" w:tentative="1">
+      <w:start w:val="1"/>
+      <w:numFmt w:val="bullet"/>
+      <w:lvlText w:val=""/>
+      <w:lvlJc w:val="left"/>
+      <w:pPr>
+        <w:ind w:left="5040" w:hanging="360"/>
+      </w:pPr>
+      <w:rPr>
+        <w:rFonts w:ascii="Symbol" w:hAnsi="Symbol" w:hint="default"/>
+      </w:rPr>
+    </w:lvl>
+    <w:lvl w:ilvl="7" w:tplc="04130003" w:tentative="1">
+      <w:start w:val="1"/>
+      <w:numFmt w:val="bullet"/>
+      <w:lvlText w:val="o"/>
+      <w:lvlJc w:val="left"/>
+      <w:pPr>
+        <w:ind w:left="5760" w:hanging="360"/>
+      </w:pPr>
+      <w:rPr>
+        <w:rFonts w:ascii="Courier New" w:hAnsi="Courier New" w:cs="Courier New" w:hint="default"/>
+      </w:rPr>
+    </w:lvl>
+    <w:lvl w:ilvl="8" w:tplc="04130005" w:tentative="1">
+      <w:start w:val="1"/>
+      <w:numFmt w:val="bullet"/>
+      <w:lvlText w:val=""/>
+      <w:lvlJc w:val="left"/>
+      <w:pPr>
+        <w:ind w:left="6480" w:hanging="360"/>
+      </w:pPr>
+      <w:rPr>
+        <w:rFonts w:ascii="Wingdings" w:hAnsi="Wingdings" w:hint="default"/>
+      </w:rPr>
+    </w:lvl>
+  </w:abstractNum>
+  <w:num w:numId="1" w16cid:durableId="1041133839">
+    <w:abstractNumId w:val="0"/>
+  </w:num>
+</w:numbering>
 </file>
 
 <file path=word/styles.xml><?xml version="1.0" encoding="utf-8"?>
@@ -906,6 +1397,17 @@
       <w:szCs w:val="26"/>
     </w:rPr>
   </w:style>
+  <w:style w:type="paragraph" w:styleId="Lijstalinea">
+    <w:name w:val="List Paragraph"/>
+    <w:basedOn w:val="Standaard"/>
+    <w:uiPriority w:val="34"/>
+    <w:qFormat/>
+    <w:rsid w:val="003E27E7"/>
+    <w:pPr>
+      <w:ind w:left="720"/>
+      <w:contextualSpacing/>
+    </w:pPr>
+  </w:style>
 </w:styles>
 </file>
 

</xml_diff>

<commit_message>
kleine aanpassingen aan de report
</commit_message>
<xml_diff>
--- a/Groep-21_Report.docx
+++ b/Groep-21_Report.docx
@@ -16,7 +16,10 @@
         <w:pStyle w:val="Kop1"/>
       </w:pPr>
       <w:r>
-        <w:t>Welke vragen verwachten wij geantwoord te hebben?</w:t>
+        <w:t>Welke vragen zijn er beantwoord</w:t>
+      </w:r>
+      <w:r>
+        <w:t>?</w:t>
       </w:r>
     </w:p>
     <w:p>
@@ -173,7 +176,7 @@
     <w:p>
       <w:proofErr w:type="spellStart"/>
       <w:r>
-        <w:t>Interum</w:t>
+        <w:t>Inetum</w:t>
       </w:r>
       <w:proofErr w:type="spellEnd"/>
       <w:r>
@@ -363,56 +366,50 @@
       </w:r>
       <w:proofErr w:type="spellEnd"/>
       <w:r>
+        <w:t xml:space="preserve"> | Vlaamse Overheid (Departement Financiën en Begroting – Afdeling Beleidsondersteuning, Begroting en Financiële Operaties) | Project Manager</w:t>
+      </w:r>
+    </w:p>
+    <w:p>
+      <w:pPr>
+        <w:pStyle w:val="Kop2"/>
+      </w:pPr>
+      <w:proofErr w:type="spellStart"/>
+      <w:r>
+        <w:t>Ilyas</w:t>
+      </w:r>
+      <w:proofErr w:type="spellEnd"/>
+    </w:p>
+    <w:p>
+      <w:pPr>
+        <w:pStyle w:val="Lijstalinea"/>
+        <w:numPr>
+          <w:ilvl w:val="0"/>
+          <w:numId w:val="1"/>
+        </w:numPr>
+      </w:pPr>
+      <w:r>
+        <w:t>Bart | ICTS KU Leuven | Ontwerpen en bouwen van web toepassingen, ook als doorstroom vanuit helpdesk</w:t>
+      </w:r>
+    </w:p>
+    <w:p>
+      <w:pPr>
+        <w:pStyle w:val="Lijstalinea"/>
+        <w:numPr>
+          <w:ilvl w:val="0"/>
+          <w:numId w:val="1"/>
+        </w:numPr>
+      </w:pPr>
+      <w:r>
+        <w:t xml:space="preserve">Niels </w:t>
+      </w:r>
+      <w:proofErr w:type="spellStart"/>
+      <w:r>
+        <w:t>Jani</w:t>
+      </w:r>
+      <w:proofErr w:type="spellEnd"/>
+      <w:r>
         <w:t xml:space="preserve"> | </w:t>
       </w:r>
-      <w:r>
-        <w:t>Vlaamse Overheid (Departement Financiën en Begroting – Afdeling Beleidsondersteuning, Begroting en Financiële Operaties)</w:t>
-      </w:r>
-      <w:r>
-        <w:t xml:space="preserve"> | Project Manager</w:t>
-      </w:r>
-    </w:p>
-    <w:p>
-      <w:pPr>
-        <w:pStyle w:val="Kop2"/>
-      </w:pPr>
-      <w:proofErr w:type="spellStart"/>
-      <w:r>
-        <w:t>Ilyas</w:t>
-      </w:r>
-      <w:proofErr w:type="spellEnd"/>
-    </w:p>
-    <w:p>
-      <w:pPr>
-        <w:pStyle w:val="Lijstalinea"/>
-        <w:numPr>
-          <w:ilvl w:val="0"/>
-          <w:numId w:val="1"/>
-        </w:numPr>
-      </w:pPr>
-      <w:r>
-        <w:t>Bart | ICTS KU Leuven | Ontwerpen en bouwen van web toepassingen, ook als doorstroom vanuit helpdesk</w:t>
-      </w:r>
-    </w:p>
-    <w:p>
-      <w:pPr>
-        <w:pStyle w:val="Lijstalinea"/>
-        <w:numPr>
-          <w:ilvl w:val="0"/>
-          <w:numId w:val="1"/>
-        </w:numPr>
-      </w:pPr>
-      <w:r>
-        <w:t xml:space="preserve">Niels </w:t>
-      </w:r>
-      <w:proofErr w:type="spellStart"/>
-      <w:r>
-        <w:t>Jani</w:t>
-      </w:r>
-      <w:proofErr w:type="spellEnd"/>
-      <w:r>
-        <w:t xml:space="preserve"> | </w:t>
-      </w:r>
       <w:proofErr w:type="spellStart"/>
       <w:r>
         <w:t>Cegeka</w:t>
@@ -451,13 +448,7 @@
         </w:numPr>
       </w:pPr>
       <w:r>
-        <w:t xml:space="preserve">Sandy Van Dijck | </w:t>
-      </w:r>
-      <w:r>
-        <w:t>Vlaamse Overheid (Departement Financiën en Begroting – Afdeling Beleidsondersteuning, Begroting en Financiële Operaties)</w:t>
-      </w:r>
-      <w:r>
-        <w:t xml:space="preserve"> | </w:t>
+        <w:t xml:space="preserve">Sandy Van Dijck | Vlaamse Overheid (Departement Financiën en Begroting – Afdeling Beleidsondersteuning, Begroting en Financiële Operaties) | </w:t>
       </w:r>
       <w:r>
         <w:t>Senior .NET Developer</w:t>
@@ -731,7 +722,10 @@
         </w:rPr>
       </w:pPr>
       <w:r>
-        <w:t>Welke dingen hebben wij geleerd uit deze samenwerking?</w:t>
+        <w:t>Wat</w:t>
+      </w:r>
+      <w:r>
+        <w:t xml:space="preserve"> hebben wij geleerd uit deze samenwerking?</w:t>
       </w:r>
     </w:p>
     <w:sectPr>

</xml_diff>

<commit_message>
Added Robby's perspective to the report
</commit_message>
<xml_diff>
--- a/Groep-21_Report.docx
+++ b/Groep-21_Report.docx
@@ -71,11 +71,9 @@
       <w:pPr>
         <w:pStyle w:val="Kop2"/>
       </w:pPr>
-      <w:proofErr w:type="spellStart"/>
       <w:r>
         <w:t>Ilyas</w:t>
       </w:r>
-      <w:proofErr w:type="spellEnd"/>
     </w:p>
     <w:p>
       <w:pPr>
@@ -87,6 +85,30 @@
     </w:p>
     <w:p>
       <w:pPr>
+        <w:pStyle w:val="Lijstalinea"/>
+        <w:numPr>
+          <w:ilvl w:val="0"/>
+          <w:numId w:val="2"/>
+        </w:numPr>
+      </w:pPr>
+      <w:r>
+        <w:t>Wat betekent het om een job in de IT te hebben?</w:t>
+      </w:r>
+    </w:p>
+    <w:p>
+      <w:pPr>
+        <w:pStyle w:val="Lijstalinea"/>
+        <w:numPr>
+          <w:ilvl w:val="0"/>
+          <w:numId w:val="2"/>
+        </w:numPr>
+      </w:pPr>
+      <w:r>
+        <w:t>Welke IT jobs bestaan er allemaal?</w:t>
+      </w:r>
+    </w:p>
+    <w:p>
+      <w:pPr>
         <w:pStyle w:val="Kop2"/>
       </w:pPr>
       <w:r>
@@ -139,30 +161,21 @@
       </w:r>
     </w:p>
     <w:p>
-      <w:proofErr w:type="spellStart"/>
       <w:r>
         <w:t>Easi</w:t>
       </w:r>
-      <w:proofErr w:type="spellEnd"/>
-    </w:p>
-    <w:p>
-      <w:pPr>
-        <w:pStyle w:val="Kop2"/>
-      </w:pPr>
-      <w:proofErr w:type="spellStart"/>
+    </w:p>
+    <w:p>
+      <w:pPr>
+        <w:pStyle w:val="Kop2"/>
+      </w:pPr>
       <w:r>
         <w:t>Ilyas</w:t>
       </w:r>
-      <w:proofErr w:type="spellEnd"/>
-    </w:p>
-    <w:p>
-      <w:proofErr w:type="spellStart"/>
-      <w:r>
-        <w:t>Ausy</w:t>
-      </w:r>
-      <w:proofErr w:type="spellEnd"/>
-      <w:r>
-        <w:t xml:space="preserve"> Belgium</w:t>
+    </w:p>
+    <w:p>
+      <w:r>
+        <w:t>Ausy Belgium</w:t>
       </w:r>
     </w:p>
     <w:p>
@@ -174,11 +187,9 @@
       </w:r>
     </w:p>
     <w:p>
-      <w:proofErr w:type="spellStart"/>
       <w:r>
         <w:t>Inetum</w:t>
       </w:r>
-      <w:proofErr w:type="spellEnd"/>
       <w:r>
         <w:t>-Realdolmen</w:t>
       </w:r>
@@ -193,15 +204,7 @@
     </w:p>
     <w:p>
       <w:r>
-        <w:t xml:space="preserve">Tom </w:t>
-      </w:r>
-      <w:proofErr w:type="spellStart"/>
-      <w:r>
-        <w:t>Tom</w:t>
-      </w:r>
-      <w:proofErr w:type="spellEnd"/>
-      <w:r>
-        <w:t xml:space="preserve"> NV Belgium</w:t>
+        <w:t>Tom Tom NV Belgium</w:t>
       </w:r>
     </w:p>
     <w:p>
@@ -229,11 +232,9 @@
       </w:r>
     </w:p>
     <w:p>
-      <w:proofErr w:type="spellStart"/>
       <w:r>
         <w:t>Unlocked</w:t>
       </w:r>
-      <w:proofErr w:type="spellEnd"/>
     </w:p>
     <w:p>
       <w:pPr>
@@ -274,15 +275,7 @@
         </w:numPr>
       </w:pPr>
       <w:r>
-        <w:t xml:space="preserve">Jan Penders | </w:t>
-      </w:r>
-      <w:proofErr w:type="spellStart"/>
-      <w:r>
-        <w:t>Cegeka</w:t>
-      </w:r>
-      <w:proofErr w:type="spellEnd"/>
-      <w:r>
-        <w:t xml:space="preserve"> | Proxy</w:t>
+        <w:t>Jan Penders | Cegeka | Proxy</w:t>
       </w:r>
     </w:p>
     <w:p>
@@ -338,46 +331,28 @@
         </w:numPr>
       </w:pPr>
       <w:r>
-        <w:t xml:space="preserve">Frank Crijns | </w:t>
-      </w:r>
-      <w:proofErr w:type="spellStart"/>
-      <w:r>
-        <w:t>Cegeka</w:t>
-      </w:r>
-      <w:proofErr w:type="spellEnd"/>
-      <w:r>
-        <w:t xml:space="preserve"> | Java Developer</w:t>
-      </w:r>
-    </w:p>
-    <w:p>
-      <w:pPr>
-        <w:pStyle w:val="Lijstalinea"/>
-        <w:numPr>
-          <w:ilvl w:val="0"/>
-          <w:numId w:val="1"/>
-        </w:numPr>
-      </w:pPr>
-      <w:r>
-        <w:t xml:space="preserve">Tim </w:t>
-      </w:r>
-      <w:proofErr w:type="spellStart"/>
-      <w:r>
-        <w:t>Carmeliet</w:t>
-      </w:r>
-      <w:proofErr w:type="spellEnd"/>
-      <w:r>
-        <w:t xml:space="preserve"> | Vlaamse Overheid (Departement Financiën en Begroting – Afdeling Beleidsondersteuning, Begroting en Financiële Operaties) | Project Manager</w:t>
-      </w:r>
-    </w:p>
-    <w:p>
-      <w:pPr>
-        <w:pStyle w:val="Kop2"/>
-      </w:pPr>
-      <w:proofErr w:type="spellStart"/>
+        <w:t>Frank Crijns | Cegeka | Java Developer</w:t>
+      </w:r>
+    </w:p>
+    <w:p>
+      <w:pPr>
+        <w:pStyle w:val="Lijstalinea"/>
+        <w:numPr>
+          <w:ilvl w:val="0"/>
+          <w:numId w:val="1"/>
+        </w:numPr>
+      </w:pPr>
+      <w:r>
+        <w:t>Tim Carmeliet | Vlaamse Overheid (Departement Financiën en Begroting – Afdeling Beleidsondersteuning, Begroting en Financiële Operaties) | Project Manager</w:t>
+      </w:r>
+    </w:p>
+    <w:p>
+      <w:pPr>
+        <w:pStyle w:val="Kop2"/>
+      </w:pPr>
       <w:r>
         <w:t>Ilyas</w:t>
       </w:r>
-      <w:proofErr w:type="spellEnd"/>
     </w:p>
     <w:p>
       <w:pPr>
@@ -400,23 +375,7 @@
         </w:numPr>
       </w:pPr>
       <w:r>
-        <w:t xml:space="preserve">Niels </w:t>
-      </w:r>
-      <w:proofErr w:type="spellStart"/>
-      <w:r>
-        <w:t>Jani</w:t>
-      </w:r>
-      <w:proofErr w:type="spellEnd"/>
-      <w:r>
-        <w:t xml:space="preserve"> | </w:t>
-      </w:r>
-      <w:proofErr w:type="spellStart"/>
-      <w:r>
-        <w:t>Cegeka</w:t>
-      </w:r>
-      <w:proofErr w:type="spellEnd"/>
-      <w:r>
-        <w:t xml:space="preserve"> | Java Developer</w:t>
+        <w:t>Niels Jani | Cegeka | Java Developer</w:t>
       </w:r>
     </w:p>
     <w:p>
@@ -463,23 +422,7 @@
         </w:numPr>
       </w:pPr>
       <w:r>
-        <w:t xml:space="preserve">Bart Van </w:t>
-      </w:r>
-      <w:proofErr w:type="spellStart"/>
-      <w:r>
-        <w:t>Meervenne</w:t>
-      </w:r>
-      <w:proofErr w:type="spellEnd"/>
-      <w:r>
-        <w:t xml:space="preserve"> | </w:t>
-      </w:r>
-      <w:proofErr w:type="spellStart"/>
-      <w:r>
-        <w:t>Cegeka</w:t>
-      </w:r>
-      <w:proofErr w:type="spellEnd"/>
-      <w:r>
-        <w:t xml:space="preserve"> | Java Developer</w:t>
+        <w:t>Bart Van Meervenne | Cegeka | Java Developer</w:t>
       </w:r>
     </w:p>
     <w:p>
@@ -523,23 +466,7 @@
         </w:numPr>
       </w:pPr>
       <w:r>
-        <w:t xml:space="preserve">Niels </w:t>
-      </w:r>
-      <w:proofErr w:type="spellStart"/>
-      <w:r>
-        <w:t>Jani</w:t>
-      </w:r>
-      <w:proofErr w:type="spellEnd"/>
-      <w:r>
-        <w:t xml:space="preserve"> | </w:t>
-      </w:r>
-      <w:proofErr w:type="spellStart"/>
-      <w:r>
-        <w:t>Cegeka</w:t>
-      </w:r>
-      <w:proofErr w:type="spellEnd"/>
-      <w:r>
-        <w:t xml:space="preserve"> | Java Developer</w:t>
+        <w:t>Niels Jani | Cegeka | Java Developer</w:t>
       </w:r>
     </w:p>
     <w:p>
@@ -583,15 +510,7 @@
         </w:numPr>
       </w:pPr>
       <w:r>
-        <w:t xml:space="preserve">Joeri Jans | Team4Talent | </w:t>
-      </w:r>
-      <w:proofErr w:type="spellStart"/>
-      <w:r>
-        <w:t>Competence</w:t>
-      </w:r>
-      <w:proofErr w:type="spellEnd"/>
-      <w:r>
-        <w:t xml:space="preserve"> Center Leader</w:t>
+        <w:t>Joeri Jans | Team4Talent | Competence Center Leader</w:t>
       </w:r>
     </w:p>
     <w:p>
@@ -635,23 +554,7 @@
         </w:numPr>
       </w:pPr>
       <w:r>
-        <w:t xml:space="preserve">Bart Van </w:t>
-      </w:r>
-      <w:proofErr w:type="spellStart"/>
-      <w:r>
-        <w:t>Meervenne</w:t>
-      </w:r>
-      <w:proofErr w:type="spellEnd"/>
-      <w:r>
-        <w:t xml:space="preserve"> | </w:t>
-      </w:r>
-      <w:proofErr w:type="spellStart"/>
-      <w:r>
-        <w:t>Cegeka</w:t>
-      </w:r>
-      <w:proofErr w:type="spellEnd"/>
-      <w:r>
-        <w:t xml:space="preserve"> | Java Developer</w:t>
+        <w:t>Bart Van Meervenne | Cegeka | Java Developer</w:t>
       </w:r>
     </w:p>
     <w:p>
@@ -713,13 +616,107 @@
         <w:t>Hoe ging deze samenwerking?</w:t>
       </w:r>
     </w:p>
+    <w:p>
+      <w:pPr>
+        <w:pStyle w:val="Kop2"/>
+      </w:pPr>
+      <w:r>
+        <w:t>Bastiaan</w:t>
+      </w:r>
+    </w:p>
+    <w:p>
+      <w:pPr>
+        <w:pStyle w:val="Kop2"/>
+      </w:pPr>
+      <w:r>
+        <w:t>Gis</w:t>
+      </w:r>
+    </w:p>
+    <w:p>
+      <w:pPr>
+        <w:pStyle w:val="Kop2"/>
+      </w:pPr>
+      <w:r>
+        <w:t>Abe</w:t>
+      </w:r>
+    </w:p>
+    <w:p>
+      <w:pPr>
+        <w:pStyle w:val="Kop2"/>
+      </w:pPr>
+    </w:p>
+    <w:p>
+      <w:pPr>
+        <w:pStyle w:val="Kop2"/>
+      </w:pPr>
+      <w:r>
+        <w:t>Jef</w:t>
+      </w:r>
+    </w:p>
+    <w:p>
+      <w:pPr>
+        <w:pStyle w:val="Kop2"/>
+      </w:pPr>
+      <w:r>
+        <w:t>Lowie</w:t>
+      </w:r>
+    </w:p>
+    <w:p>
+      <w:pPr>
+        <w:pStyle w:val="Kop2"/>
+      </w:pPr>
+      <w:r>
+        <w:t>Ilyas</w:t>
+      </w:r>
+    </w:p>
+    <w:p>
+      <w:pPr>
+        <w:pStyle w:val="Kop2"/>
+      </w:pPr>
+      <w:r>
+        <w:t>Robby</w:t>
+      </w:r>
+    </w:p>
+    <w:p>
+      <w:pPr>
+        <w:pStyle w:val="Lijstalinea"/>
+        <w:numPr>
+          <w:ilvl w:val="0"/>
+          <w:numId w:val="1"/>
+        </w:numPr>
+      </w:pPr>
+      <w:r>
+        <w:t>Het ging goed, we hebben niet echt een groot probleem gehad. Maar soms was het niet 100% duidelijk van wat we moesten doen</w:t>
+      </w:r>
+    </w:p>
+    <w:p>
+      <w:pPr>
+        <w:pStyle w:val="Kop2"/>
+      </w:pPr>
+      <w:r>
+        <w:t>Ben</w:t>
+      </w:r>
+    </w:p>
+    <w:p>
+      <w:pPr>
+        <w:pStyle w:val="Kop2"/>
+      </w:pPr>
+      <w:r>
+        <w:t>Joeri</w:t>
+      </w:r>
+    </w:p>
+    <w:p>
+      <w:pPr>
+        <w:pStyle w:val="Kop2"/>
+      </w:pPr>
+      <w:r>
+        <w:t>Volkert</w:t>
+      </w:r>
+    </w:p>
     <w:p/>
     <w:p>
       <w:pPr>
         <w:pStyle w:val="Kop1"/>
-        <w:rPr>
-          <w:lang w:val="nl-BE"/>
-        </w:rPr>
       </w:pPr>
       <w:r>
         <w:t>Wat</w:t>
@@ -728,6 +725,129 @@
         <w:t xml:space="preserve"> hebben wij geleerd uit deze samenwerking?</w:t>
       </w:r>
     </w:p>
+    <w:p>
+      <w:pPr>
+        <w:pStyle w:val="Kop2"/>
+      </w:pPr>
+      <w:r>
+        <w:t>Bastiaan</w:t>
+      </w:r>
+    </w:p>
+    <w:p>
+      <w:pPr>
+        <w:pStyle w:val="Kop2"/>
+      </w:pPr>
+      <w:r>
+        <w:t>Gis</w:t>
+      </w:r>
+    </w:p>
+    <w:p>
+      <w:pPr>
+        <w:pStyle w:val="Kop2"/>
+      </w:pPr>
+      <w:r>
+        <w:t>Abe</w:t>
+      </w:r>
+    </w:p>
+    <w:p>
+      <w:pPr>
+        <w:pStyle w:val="Kop2"/>
+      </w:pPr>
+    </w:p>
+    <w:p>
+      <w:pPr>
+        <w:pStyle w:val="Kop2"/>
+      </w:pPr>
+      <w:r>
+        <w:t>Jef</w:t>
+      </w:r>
+    </w:p>
+    <w:p>
+      <w:pPr>
+        <w:pStyle w:val="Kop2"/>
+      </w:pPr>
+      <w:r>
+        <w:t>Lowie</w:t>
+      </w:r>
+    </w:p>
+    <w:p>
+      <w:pPr>
+        <w:pStyle w:val="Kop2"/>
+      </w:pPr>
+      <w:r>
+        <w:t>Ilyas</w:t>
+      </w:r>
+    </w:p>
+    <w:p>
+      <w:pPr>
+        <w:pStyle w:val="Kop2"/>
+      </w:pPr>
+      <w:r>
+        <w:t>Robby</w:t>
+      </w:r>
+    </w:p>
+    <w:p>
+      <w:pPr>
+        <w:pStyle w:val="Lijstalinea"/>
+        <w:numPr>
+          <w:ilvl w:val="0"/>
+          <w:numId w:val="1"/>
+        </w:numPr>
+      </w:pPr>
+      <w:r>
+        <w:t>IT heeft een zeer grootte reikweide quasi jobs</w:t>
+      </w:r>
+    </w:p>
+    <w:p>
+      <w:pPr>
+        <w:pStyle w:val="Lijstalinea"/>
+        <w:numPr>
+          <w:ilvl w:val="0"/>
+          <w:numId w:val="1"/>
+        </w:numPr>
+      </w:pPr>
+      <w:r>
+        <w:t>We gaan waarschijnlijk de vrijheid hebben van te kiezen op welke plaats we gaan werken, thuis of op het bureau</w:t>
+      </w:r>
+    </w:p>
+    <w:p>
+      <w:pPr>
+        <w:pStyle w:val="Lijstalinea"/>
+        <w:numPr>
+          <w:ilvl w:val="0"/>
+          <w:numId w:val="1"/>
+        </w:numPr>
+      </w:pPr>
+      <w:r>
+        <w:t>We gaan moeten samenwerken aan verscheidende projecten in groep.</w:t>
+      </w:r>
+    </w:p>
+    <w:p>
+      <w:pPr>
+        <w:pStyle w:val="Kop2"/>
+      </w:pPr>
+      <w:r>
+        <w:lastRenderedPageBreak/>
+        <w:t>Ben</w:t>
+      </w:r>
+    </w:p>
+    <w:p>
+      <w:pPr>
+        <w:pStyle w:val="Kop2"/>
+      </w:pPr>
+      <w:r>
+        <w:t>Joeri</w:t>
+      </w:r>
+    </w:p>
+    <w:p>
+      <w:pPr>
+        <w:pStyle w:val="Kop2"/>
+      </w:pPr>
+      <w:r>
+        <w:t>Volkert</w:t>
+      </w:r>
+    </w:p>
+    <w:p/>
     <w:sectPr>
       <w:pgSz w:w="11906" w:h="16838"/>
       <w:pgMar w:top="1417" w:right="1417" w:bottom="1417" w:left="1417" w:header="708" w:footer="708" w:gutter="0"/>
@@ -852,8 +972,123 @@
       </w:rPr>
     </w:lvl>
   </w:abstractNum>
+  <w:abstractNum w:abstractNumId="1" w15:restartNumberingAfterBreak="0">
+    <w:nsid w:val="6645399C"/>
+    <w:multiLevelType w:val="hybridMultilevel"/>
+    <w:tmpl w:val="E7F2EF8C"/>
+    <w:lvl w:ilvl="0" w:tplc="407C2D36">
+      <w:numFmt w:val="bullet"/>
+      <w:lvlText w:val="-"/>
+      <w:lvlJc w:val="left"/>
+      <w:pPr>
+        <w:ind w:left="720" w:hanging="360"/>
+      </w:pPr>
+      <w:rPr>
+        <w:rFonts w:ascii="Calibri" w:eastAsiaTheme="minorHAnsi" w:hAnsi="Calibri" w:cs="Calibri" w:hint="default"/>
+      </w:rPr>
+    </w:lvl>
+    <w:lvl w:ilvl="1" w:tplc="04130003" w:tentative="1">
+      <w:start w:val="1"/>
+      <w:numFmt w:val="bullet"/>
+      <w:lvlText w:val="o"/>
+      <w:lvlJc w:val="left"/>
+      <w:pPr>
+        <w:ind w:left="1440" w:hanging="360"/>
+      </w:pPr>
+      <w:rPr>
+        <w:rFonts w:ascii="Courier New" w:hAnsi="Courier New" w:cs="Courier New" w:hint="default"/>
+      </w:rPr>
+    </w:lvl>
+    <w:lvl w:ilvl="2" w:tplc="04130005" w:tentative="1">
+      <w:start w:val="1"/>
+      <w:numFmt w:val="bullet"/>
+      <w:lvlText w:val=""/>
+      <w:lvlJc w:val="left"/>
+      <w:pPr>
+        <w:ind w:left="2160" w:hanging="360"/>
+      </w:pPr>
+      <w:rPr>
+        <w:rFonts w:ascii="Wingdings" w:hAnsi="Wingdings" w:hint="default"/>
+      </w:rPr>
+    </w:lvl>
+    <w:lvl w:ilvl="3" w:tplc="04130001" w:tentative="1">
+      <w:start w:val="1"/>
+      <w:numFmt w:val="bullet"/>
+      <w:lvlText w:val=""/>
+      <w:lvlJc w:val="left"/>
+      <w:pPr>
+        <w:ind w:left="2880" w:hanging="360"/>
+      </w:pPr>
+      <w:rPr>
+        <w:rFonts w:ascii="Symbol" w:hAnsi="Symbol" w:hint="default"/>
+      </w:rPr>
+    </w:lvl>
+    <w:lvl w:ilvl="4" w:tplc="04130003" w:tentative="1">
+      <w:start w:val="1"/>
+      <w:numFmt w:val="bullet"/>
+      <w:lvlText w:val="o"/>
+      <w:lvlJc w:val="left"/>
+      <w:pPr>
+        <w:ind w:left="3600" w:hanging="360"/>
+      </w:pPr>
+      <w:rPr>
+        <w:rFonts w:ascii="Courier New" w:hAnsi="Courier New" w:cs="Courier New" w:hint="default"/>
+      </w:rPr>
+    </w:lvl>
+    <w:lvl w:ilvl="5" w:tplc="04130005" w:tentative="1">
+      <w:start w:val="1"/>
+      <w:numFmt w:val="bullet"/>
+      <w:lvlText w:val=""/>
+      <w:lvlJc w:val="left"/>
+      <w:pPr>
+        <w:ind w:left="4320" w:hanging="360"/>
+      </w:pPr>
+      <w:rPr>
+        <w:rFonts w:ascii="Wingdings" w:hAnsi="Wingdings" w:hint="default"/>
+      </w:rPr>
+    </w:lvl>
+    <w:lvl w:ilvl="6" w:tplc="04130001" w:tentative="1">
+      <w:start w:val="1"/>
+      <w:numFmt w:val="bullet"/>
+      <w:lvlText w:val=""/>
+      <w:lvlJc w:val="left"/>
+      <w:pPr>
+        <w:ind w:left="5040" w:hanging="360"/>
+      </w:pPr>
+      <w:rPr>
+        <w:rFonts w:ascii="Symbol" w:hAnsi="Symbol" w:hint="default"/>
+      </w:rPr>
+    </w:lvl>
+    <w:lvl w:ilvl="7" w:tplc="04130003" w:tentative="1">
+      <w:start w:val="1"/>
+      <w:numFmt w:val="bullet"/>
+      <w:lvlText w:val="o"/>
+      <w:lvlJc w:val="left"/>
+      <w:pPr>
+        <w:ind w:left="5760" w:hanging="360"/>
+      </w:pPr>
+      <w:rPr>
+        <w:rFonts w:ascii="Courier New" w:hAnsi="Courier New" w:cs="Courier New" w:hint="default"/>
+      </w:rPr>
+    </w:lvl>
+    <w:lvl w:ilvl="8" w:tplc="04130005" w:tentative="1">
+      <w:start w:val="1"/>
+      <w:numFmt w:val="bullet"/>
+      <w:lvlText w:val=""/>
+      <w:lvlJc w:val="left"/>
+      <w:pPr>
+        <w:ind w:left="6480" w:hanging="360"/>
+      </w:pPr>
+      <w:rPr>
+        <w:rFonts w:ascii="Wingdings" w:hAnsi="Wingdings" w:hint="default"/>
+      </w:rPr>
+    </w:lvl>
+  </w:abstractNum>
   <w:num w:numId="1" w16cid:durableId="1041133839">
     <w:abstractNumId w:val="0"/>
+  </w:num>
+  <w:num w:numId="2" w16cid:durableId="768307308">
+    <w:abstractNumId w:val="1"/>
   </w:num>
 </w:numbering>
 </file>

</xml_diff>

<commit_message>
Report: Sandy van Dijck
</commit_message>
<xml_diff>
--- a/Groep-21_Report.docx
+++ b/Groep-21_Report.docx
@@ -25,61 +25,106 @@
     <w:p>
       <w:pPr>
         <w:pStyle w:val="Kop2"/>
-      </w:pPr>
-      <w:r>
+        <w:rPr>
+          <w:lang w:val="en-GB"/>
+        </w:rPr>
+      </w:pPr>
+      <w:r>
+        <w:rPr>
+          <w:lang w:val="en-GB"/>
+        </w:rPr>
         <w:t>Bastiaan</w:t>
       </w:r>
     </w:p>
     <w:p>
       <w:pPr>
         <w:pStyle w:val="Kop2"/>
-      </w:pPr>
-      <w:r>
+        <w:rPr>
+          <w:lang w:val="en-GB"/>
+        </w:rPr>
+      </w:pPr>
+      <w:r>
+        <w:rPr>
+          <w:lang w:val="en-GB"/>
+        </w:rPr>
         <w:t>Gis</w:t>
       </w:r>
     </w:p>
     <w:p>
       <w:pPr>
         <w:pStyle w:val="Kop2"/>
-      </w:pPr>
-      <w:r>
+        <w:rPr>
+          <w:lang w:val="en-GB"/>
+        </w:rPr>
+      </w:pPr>
+      <w:r>
+        <w:rPr>
+          <w:lang w:val="en-GB"/>
+        </w:rPr>
         <w:t>Abe</w:t>
       </w:r>
     </w:p>
     <w:p>
       <w:pPr>
         <w:pStyle w:val="Kop2"/>
-      </w:pPr>
-    </w:p>
-    <w:p>
-      <w:pPr>
-        <w:pStyle w:val="Kop2"/>
-      </w:pPr>
-      <w:r>
+        <w:rPr>
+          <w:lang w:val="en-GB"/>
+        </w:rPr>
+      </w:pPr>
+    </w:p>
+    <w:p>
+      <w:pPr>
+        <w:pStyle w:val="Kop2"/>
+        <w:rPr>
+          <w:lang w:val="en-GB"/>
+        </w:rPr>
+      </w:pPr>
+      <w:r>
+        <w:rPr>
+          <w:lang w:val="en-GB"/>
+        </w:rPr>
         <w:t>Jef</w:t>
       </w:r>
     </w:p>
     <w:p>
       <w:pPr>
         <w:pStyle w:val="Kop2"/>
-      </w:pPr>
-      <w:r>
+        <w:rPr>
+          <w:lang w:val="en-GB"/>
+        </w:rPr>
+      </w:pPr>
+      <w:r>
+        <w:rPr>
+          <w:lang w:val="en-GB"/>
+        </w:rPr>
         <w:t>Lowie</w:t>
       </w:r>
     </w:p>
     <w:p>
       <w:pPr>
         <w:pStyle w:val="Kop2"/>
-      </w:pPr>
-      <w:r>
+        <w:rPr>
+          <w:lang w:val="en-GB"/>
+        </w:rPr>
+      </w:pPr>
+      <w:r>
+        <w:rPr>
+          <w:lang w:val="en-GB"/>
+        </w:rPr>
         <w:t>Ilyas</w:t>
       </w:r>
     </w:p>
     <w:p>
       <w:pPr>
         <w:pStyle w:val="Kop2"/>
-      </w:pPr>
-      <w:r>
+        <w:rPr>
+          <w:lang w:val="en-GB"/>
+        </w:rPr>
+      </w:pPr>
+      <w:r>
+        <w:rPr>
+          <w:lang w:val="en-GB"/>
+        </w:rPr>
         <w:t>Robby</w:t>
       </w:r>
     </w:p>
@@ -408,8 +453,14 @@
           <w:ilvl w:val="0"/>
           <w:numId w:val="1"/>
         </w:numPr>
-      </w:pPr>
-      <w:r>
+        <w:rPr>
+          <w:lang w:val="en-GB"/>
+        </w:rPr>
+      </w:pPr>
+      <w:r>
+        <w:rPr>
+          <w:lang w:val="en-GB"/>
+        </w:rPr>
         <w:t>Bart Verhaeghe | Colruyt Group | Solution IT Architect</w:t>
       </w:r>
     </w:p>
@@ -455,8 +506,14 @@
           <w:ilvl w:val="0"/>
           <w:numId w:val="1"/>
         </w:numPr>
-      </w:pPr>
-      <w:r>
+        <w:rPr>
+          <w:lang w:val="en-GB"/>
+        </w:rPr>
+      </w:pPr>
+      <w:r>
+        <w:rPr>
+          <w:lang w:val="en-GB"/>
+        </w:rPr>
         <w:t>Isaac | ICTS KU Leuven | Web Development</w:t>
       </w:r>
     </w:p>
@@ -477,6 +534,142 @@
         </w:numPr>
       </w:pPr>
       <w:r>
+        <w:t xml:space="preserve">Sandy Van Dijck | Vlaamse Overheid (Departement Financiën en Begroting – Afdeling </w:t>
+      </w:r>
+    </w:p>
+    <w:p>
+      <w:pPr>
+        <w:pStyle w:val="Lijstalinea"/>
+        <w:numPr>
+          <w:ilvl w:val="0"/>
+          <w:numId w:val="1"/>
+        </w:numPr>
+      </w:pPr>
+      <w:r>
+        <w:t>Beleidsondersteuning, Begroting en Financiële Operaties) | Senior .NET Developer</w:t>
+      </w:r>
+    </w:p>
+    <w:p>
+      <w:pPr>
+        <w:pStyle w:val="Lijstalinea"/>
+        <w:numPr>
+          <w:ilvl w:val="1"/>
+          <w:numId w:val="1"/>
+        </w:numPr>
+      </w:pPr>
+      <w:r>
+        <w:t>De taak van een .NET Developer is meer dan alleen developen ze gaan ook samen met de klant praten om zo de requierments te kunnen opstellen. Daarna volgt er een lange periode van developpen en heen en weer communiceren met de klant om zo af te toetsen of het project nog steeds de richting uitgaat dat ze willen. Een normaal dag tijdens het developpen begint meestal met een stand-up en dan een scrum dan developpen ze een hele dag door en in de avond houden ze dan een retro</w:t>
+      </w:r>
+      <w:r>
+        <w:t xml:space="preserve"> om zo te zien of alles goed gegaan is tijdens die dag en wat er mogelijks moet aangepast worden</w:t>
+      </w:r>
+      <w:r>
+        <w:t>. Nadat de development periode voorbij is gaan ze de software bij de klant uitrollen en dan volgen ze de klant tijdens die dagen ook op zodat ze snel veranderingen kunnen maken mocht dat nodig zijn.</w:t>
+      </w:r>
+    </w:p>
+    <w:p>
+      <w:pPr>
+        <w:pStyle w:val="Lijstalinea"/>
+        <w:numPr>
+          <w:ilvl w:val="0"/>
+          <w:numId w:val="1"/>
+        </w:numPr>
+      </w:pPr>
+      <w:r>
+        <w:t>Niels Jani | Cegeka | Java Developer</w:t>
+      </w:r>
+    </w:p>
+    <w:p>
+      <w:pPr>
+        <w:pStyle w:val="Lijstalinea"/>
+        <w:numPr>
+          <w:ilvl w:val="0"/>
+          <w:numId w:val="1"/>
+        </w:numPr>
+      </w:pPr>
+      <w:r>
+        <w:t>Margot | ICTS KU Leuven | Ontwikkelen in FPM / UI5</w:t>
+      </w:r>
+    </w:p>
+    <w:p>
+      <w:pPr>
+        <w:pStyle w:val="Kop2"/>
+      </w:pPr>
+      <w:r>
+        <w:t>Joeri</w:t>
+      </w:r>
+    </w:p>
+    <w:p>
+      <w:pPr>
+        <w:pStyle w:val="Lijstalinea"/>
+        <w:numPr>
+          <w:ilvl w:val="0"/>
+          <w:numId w:val="1"/>
+        </w:numPr>
+        <w:rPr>
+          <w:lang w:val="en-GB"/>
+        </w:rPr>
+      </w:pPr>
+      <w:r>
+        <w:rPr>
+          <w:lang w:val="en-GB"/>
+        </w:rPr>
+        <w:t>Maarten Cannaerts | KBC | Business Development Manager in AI</w:t>
+      </w:r>
+    </w:p>
+    <w:p>
+      <w:pPr>
+        <w:pStyle w:val="Lijstalinea"/>
+        <w:numPr>
+          <w:ilvl w:val="0"/>
+          <w:numId w:val="1"/>
+        </w:numPr>
+        <w:rPr>
+          <w:lang w:val="en-GB"/>
+        </w:rPr>
+      </w:pPr>
+      <w:r>
+        <w:rPr>
+          <w:lang w:val="en-GB"/>
+        </w:rPr>
+        <w:t>Joeri Jans | Team4Talent | Competence Center Leader</w:t>
+      </w:r>
+    </w:p>
+    <w:p>
+      <w:pPr>
+        <w:pStyle w:val="Lijstalinea"/>
+        <w:numPr>
+          <w:ilvl w:val="0"/>
+          <w:numId w:val="1"/>
+        </w:numPr>
+        <w:rPr>
+          <w:lang w:val="en-GB"/>
+        </w:rPr>
+      </w:pPr>
+      <w:r>
+        <w:rPr>
+          <w:lang w:val="en-GB"/>
+        </w:rPr>
+        <w:t>Bart Verhaeghe | Colruyt Group | Solution IT Architect</w:t>
+      </w:r>
+    </w:p>
+    <w:p>
+      <w:pPr>
+        <w:pStyle w:val="Kop2"/>
+      </w:pPr>
+      <w:r>
+        <w:t>Volkert</w:t>
+      </w:r>
+    </w:p>
+    <w:p>
+      <w:pPr>
+        <w:pStyle w:val="Lijstalinea"/>
+        <w:numPr>
+          <w:ilvl w:val="0"/>
+          <w:numId w:val="1"/>
+        </w:numPr>
+      </w:pPr>
+      <w:r>
         <w:t>Sandy Van Dijck | Vlaamse Overheid (Departement Financiën en Begroting – Afdeling Beleidsondersteuning, Begroting en Financiële Operaties) | Senior .NET Developer</w:t>
       </w:r>
     </w:p>
@@ -489,94 +682,7 @@
         </w:numPr>
       </w:pPr>
       <w:r>
-        <w:t>Niels Jani | Cegeka | Java Developer</w:t>
-      </w:r>
-    </w:p>
-    <w:p>
-      <w:pPr>
-        <w:pStyle w:val="Lijstalinea"/>
-        <w:numPr>
-          <w:ilvl w:val="0"/>
-          <w:numId w:val="1"/>
-        </w:numPr>
-      </w:pPr>
-      <w:r>
-        <w:t>Margot | ICTS KU Leuven | Ontwikkelen in FPM / UI5</w:t>
-      </w:r>
-    </w:p>
-    <w:p>
-      <w:pPr>
-        <w:pStyle w:val="Kop2"/>
-      </w:pPr>
-      <w:r>
-        <w:t>Joeri</w:t>
-      </w:r>
-    </w:p>
-    <w:p>
-      <w:pPr>
-        <w:pStyle w:val="Lijstalinea"/>
-        <w:numPr>
-          <w:ilvl w:val="0"/>
-          <w:numId w:val="1"/>
-        </w:numPr>
-      </w:pPr>
-      <w:r>
-        <w:t>Maarten Cannaerts | KBC | Business Development Manager in AI</w:t>
-      </w:r>
-    </w:p>
-    <w:p>
-      <w:pPr>
-        <w:pStyle w:val="Lijstalinea"/>
-        <w:numPr>
-          <w:ilvl w:val="0"/>
-          <w:numId w:val="1"/>
-        </w:numPr>
-      </w:pPr>
-      <w:r>
-        <w:t>Joeri Jans | Team4Talent | Competence Center Leader</w:t>
-      </w:r>
-    </w:p>
-    <w:p>
-      <w:pPr>
-        <w:pStyle w:val="Lijstalinea"/>
-        <w:numPr>
-          <w:ilvl w:val="0"/>
-          <w:numId w:val="1"/>
-        </w:numPr>
-      </w:pPr>
-      <w:r>
-        <w:t>Bart Verhaeghe | Colruyt Group | Solution IT Architect</w:t>
-      </w:r>
-    </w:p>
-    <w:p>
-      <w:pPr>
-        <w:pStyle w:val="Kop2"/>
-      </w:pPr>
-      <w:r>
-        <w:t>Volkert</w:t>
-      </w:r>
-    </w:p>
-    <w:p>
-      <w:pPr>
-        <w:pStyle w:val="Lijstalinea"/>
-        <w:numPr>
-          <w:ilvl w:val="0"/>
-          <w:numId w:val="1"/>
-        </w:numPr>
-      </w:pPr>
-      <w:r>
-        <w:t>Sandy Van Dijck | Vlaamse Overheid (Departement Financiën en Begroting – Afdeling Beleidsondersteuning, Begroting en Financiële Operaties) | Senior .NET Developer</w:t>
-      </w:r>
-    </w:p>
-    <w:p>
-      <w:pPr>
-        <w:pStyle w:val="Lijstalinea"/>
-        <w:numPr>
-          <w:ilvl w:val="0"/>
-          <w:numId w:val="1"/>
-        </w:numPr>
-      </w:pPr>
-      <w:r>
+        <w:lastRenderedPageBreak/>
         <w:t>Bart Van Meervenne | Cegeka | Java Developer</w:t>
       </w:r>
     </w:p>
@@ -642,61 +748,106 @@
     <w:p>
       <w:pPr>
         <w:pStyle w:val="Kop2"/>
-      </w:pPr>
-      <w:r>
+        <w:rPr>
+          <w:lang w:val="en-GB"/>
+        </w:rPr>
+      </w:pPr>
+      <w:r>
+        <w:rPr>
+          <w:lang w:val="en-GB"/>
+        </w:rPr>
         <w:t>Bastiaan</w:t>
       </w:r>
     </w:p>
     <w:p>
       <w:pPr>
         <w:pStyle w:val="Kop2"/>
-      </w:pPr>
-      <w:r>
+        <w:rPr>
+          <w:lang w:val="en-GB"/>
+        </w:rPr>
+      </w:pPr>
+      <w:r>
+        <w:rPr>
+          <w:lang w:val="en-GB"/>
+        </w:rPr>
         <w:t>Gis</w:t>
       </w:r>
     </w:p>
     <w:p>
       <w:pPr>
         <w:pStyle w:val="Kop2"/>
-      </w:pPr>
-      <w:r>
+        <w:rPr>
+          <w:lang w:val="en-GB"/>
+        </w:rPr>
+      </w:pPr>
+      <w:r>
+        <w:rPr>
+          <w:lang w:val="en-GB"/>
+        </w:rPr>
         <w:t>Abe</w:t>
       </w:r>
     </w:p>
     <w:p>
       <w:pPr>
         <w:pStyle w:val="Kop2"/>
-      </w:pPr>
-    </w:p>
-    <w:p>
-      <w:pPr>
-        <w:pStyle w:val="Kop2"/>
-      </w:pPr>
-      <w:r>
+        <w:rPr>
+          <w:lang w:val="en-GB"/>
+        </w:rPr>
+      </w:pPr>
+    </w:p>
+    <w:p>
+      <w:pPr>
+        <w:pStyle w:val="Kop2"/>
+        <w:rPr>
+          <w:lang w:val="en-GB"/>
+        </w:rPr>
+      </w:pPr>
+      <w:r>
+        <w:rPr>
+          <w:lang w:val="en-GB"/>
+        </w:rPr>
         <w:t>Jef</w:t>
       </w:r>
     </w:p>
     <w:p>
       <w:pPr>
         <w:pStyle w:val="Kop2"/>
-      </w:pPr>
-      <w:r>
+        <w:rPr>
+          <w:lang w:val="en-GB"/>
+        </w:rPr>
+      </w:pPr>
+      <w:r>
+        <w:rPr>
+          <w:lang w:val="en-GB"/>
+        </w:rPr>
         <w:t>Lowie</w:t>
       </w:r>
     </w:p>
     <w:p>
       <w:pPr>
         <w:pStyle w:val="Kop2"/>
-      </w:pPr>
-      <w:r>
+        <w:rPr>
+          <w:lang w:val="en-GB"/>
+        </w:rPr>
+      </w:pPr>
+      <w:r>
+        <w:rPr>
+          <w:lang w:val="en-GB"/>
+        </w:rPr>
         <w:t>Ilyas</w:t>
       </w:r>
     </w:p>
     <w:p>
       <w:pPr>
         <w:pStyle w:val="Kop2"/>
-      </w:pPr>
-      <w:r>
+        <w:rPr>
+          <w:lang w:val="en-GB"/>
+        </w:rPr>
+      </w:pPr>
+      <w:r>
+        <w:rPr>
+          <w:lang w:val="en-GB"/>
+        </w:rPr>
         <w:t>Robby</w:t>
       </w:r>
     </w:p>
@@ -763,61 +914,106 @@
     <w:p>
       <w:pPr>
         <w:pStyle w:val="Kop2"/>
-      </w:pPr>
-      <w:r>
+        <w:rPr>
+          <w:lang w:val="en-GB"/>
+        </w:rPr>
+      </w:pPr>
+      <w:r>
+        <w:rPr>
+          <w:lang w:val="en-GB"/>
+        </w:rPr>
         <w:t>Bastiaan</w:t>
       </w:r>
     </w:p>
     <w:p>
       <w:pPr>
         <w:pStyle w:val="Kop2"/>
-      </w:pPr>
-      <w:r>
+        <w:rPr>
+          <w:lang w:val="en-GB"/>
+        </w:rPr>
+      </w:pPr>
+      <w:r>
+        <w:rPr>
+          <w:lang w:val="en-GB"/>
+        </w:rPr>
         <w:t>Gis</w:t>
       </w:r>
     </w:p>
     <w:p>
       <w:pPr>
         <w:pStyle w:val="Kop2"/>
-      </w:pPr>
-      <w:r>
+        <w:rPr>
+          <w:lang w:val="en-GB"/>
+        </w:rPr>
+      </w:pPr>
+      <w:r>
+        <w:rPr>
+          <w:lang w:val="en-GB"/>
+        </w:rPr>
         <w:t>Abe</w:t>
       </w:r>
     </w:p>
     <w:p>
       <w:pPr>
         <w:pStyle w:val="Kop2"/>
-      </w:pPr>
-    </w:p>
-    <w:p>
-      <w:pPr>
-        <w:pStyle w:val="Kop2"/>
-      </w:pPr>
-      <w:r>
+        <w:rPr>
+          <w:lang w:val="en-GB"/>
+        </w:rPr>
+      </w:pPr>
+    </w:p>
+    <w:p>
+      <w:pPr>
+        <w:pStyle w:val="Kop2"/>
+        <w:rPr>
+          <w:lang w:val="en-GB"/>
+        </w:rPr>
+      </w:pPr>
+      <w:r>
+        <w:rPr>
+          <w:lang w:val="en-GB"/>
+        </w:rPr>
         <w:t>Jef</w:t>
       </w:r>
     </w:p>
     <w:p>
       <w:pPr>
         <w:pStyle w:val="Kop2"/>
-      </w:pPr>
-      <w:r>
+        <w:rPr>
+          <w:lang w:val="en-GB"/>
+        </w:rPr>
+      </w:pPr>
+      <w:r>
+        <w:rPr>
+          <w:lang w:val="en-GB"/>
+        </w:rPr>
         <w:t>Lowie</w:t>
       </w:r>
     </w:p>
     <w:p>
       <w:pPr>
         <w:pStyle w:val="Kop2"/>
-      </w:pPr>
-      <w:r>
+        <w:rPr>
+          <w:lang w:val="en-GB"/>
+        </w:rPr>
+      </w:pPr>
+      <w:r>
+        <w:rPr>
+          <w:lang w:val="en-GB"/>
+        </w:rPr>
         <w:t>Ilyas</w:t>
       </w:r>
     </w:p>
     <w:p>
       <w:pPr>
         <w:pStyle w:val="Kop2"/>
-      </w:pPr>
-      <w:r>
+        <w:rPr>
+          <w:lang w:val="en-GB"/>
+        </w:rPr>
+      </w:pPr>
+      <w:r>
+        <w:rPr>
+          <w:lang w:val="en-GB"/>
+        </w:rPr>
         <w:t>Robby</w:t>
       </w:r>
     </w:p>
@@ -958,7 +1154,7 @@
         <w:rFonts w:ascii="Calibri" w:eastAsiaTheme="minorHAnsi" w:hAnsi="Calibri" w:cs="Calibri" w:hint="default"/>
       </w:rPr>
     </w:lvl>
-    <w:lvl w:ilvl="1" w:tplc="04130003" w:tentative="1">
+    <w:lvl w:ilvl="1" w:tplc="04130003">
       <w:start w:val="1"/>
       <w:numFmt w:val="bullet"/>
       <w:lvlText w:val="o"/>

</xml_diff>

<commit_message>
Added Jef's perspective in the report
</commit_message>
<xml_diff>
--- a/Groep-21_Report.docx
+++ b/Groep-21_Report.docx
@@ -29,26 +29,30 @@
           <w:lang w:val="en-GB"/>
         </w:rPr>
       </w:pPr>
+      <w:proofErr w:type="spellStart"/>
       <w:r>
         <w:rPr>
           <w:lang w:val="en-GB"/>
         </w:rPr>
         <w:t>Bastiaan</w:t>
       </w:r>
-    </w:p>
-    <w:p>
-      <w:pPr>
-        <w:pStyle w:val="Kop2"/>
-        <w:rPr>
-          <w:lang w:val="en-GB"/>
-        </w:rPr>
-      </w:pPr>
+      <w:proofErr w:type="spellEnd"/>
+    </w:p>
+    <w:p>
+      <w:pPr>
+        <w:pStyle w:val="Kop2"/>
+        <w:rPr>
+          <w:lang w:val="en-GB"/>
+        </w:rPr>
+      </w:pPr>
+      <w:proofErr w:type="spellStart"/>
       <w:r>
         <w:rPr>
           <w:lang w:val="en-GB"/>
         </w:rPr>
         <w:t>Gis</w:t>
       </w:r>
+      <w:proofErr w:type="spellEnd"/>
     </w:p>
     <w:p>
       <w:pPr>
@@ -197,8 +201,13 @@
         </w:numPr>
       </w:pPr>
       <w:r>
-        <w:t>Hoe het er aan toe gaat in de jobs Java Developer, .NET Developer of FPM/UI5 developer</w:t>
-      </w:r>
+        <w:t xml:space="preserve">Hoe het er aan toe gaat in de jobs Java Developer, .NET Developer of FPM/UI5 </w:t>
+      </w:r>
+      <w:proofErr w:type="spellStart"/>
+      <w:r>
+        <w:t>developer</w:t>
+      </w:r>
+      <w:proofErr w:type="spellEnd"/>
     </w:p>
     <w:p>
       <w:pPr>
@@ -242,21 +251,30 @@
       </w:r>
     </w:p>
     <w:p>
+      <w:proofErr w:type="spellStart"/>
       <w:r>
         <w:t>Easi</w:t>
       </w:r>
-    </w:p>
-    <w:p>
-      <w:pPr>
-        <w:pStyle w:val="Kop2"/>
-      </w:pPr>
+      <w:proofErr w:type="spellEnd"/>
+    </w:p>
+    <w:p>
+      <w:pPr>
+        <w:pStyle w:val="Kop2"/>
+      </w:pPr>
+      <w:proofErr w:type="spellStart"/>
       <w:r>
         <w:t>Ilyas</w:t>
       </w:r>
-    </w:p>
-    <w:p>
-      <w:r>
-        <w:t>Ausy Belgium</w:t>
+      <w:proofErr w:type="spellEnd"/>
+    </w:p>
+    <w:p>
+      <w:proofErr w:type="spellStart"/>
+      <w:r>
+        <w:t>Ausy</w:t>
+      </w:r>
+      <w:proofErr w:type="spellEnd"/>
+      <w:r>
+        <w:t xml:space="preserve"> Belgium</w:t>
       </w:r>
     </w:p>
     <w:p>
@@ -268,9 +286,11 @@
       </w:r>
     </w:p>
     <w:p>
+      <w:proofErr w:type="spellStart"/>
       <w:r>
         <w:t>Inetum</w:t>
       </w:r>
+      <w:proofErr w:type="spellEnd"/>
       <w:r>
         <w:t>-Realdolmen</w:t>
       </w:r>
@@ -285,7 +305,15 @@
     </w:p>
     <w:p>
       <w:r>
-        <w:t>Tom Tom NV Belgium</w:t>
+        <w:t xml:space="preserve">Tom </w:t>
+      </w:r>
+      <w:proofErr w:type="spellStart"/>
+      <w:r>
+        <w:t>Tom</w:t>
+      </w:r>
+      <w:proofErr w:type="spellEnd"/>
+      <w:r>
+        <w:t xml:space="preserve"> NV Belgium</w:t>
       </w:r>
     </w:p>
     <w:p>
@@ -313,9 +341,11 @@
       </w:r>
     </w:p>
     <w:p>
+      <w:proofErr w:type="spellStart"/>
       <w:r>
         <w:t>Unlocked</w:t>
       </w:r>
+      <w:proofErr w:type="spellEnd"/>
     </w:p>
     <w:p>
       <w:pPr>
@@ -343,7 +373,15 @@
         </w:numPr>
       </w:pPr>
       <w:r>
-        <w:t>Jan Penders | Cegeka | Proxy</w:t>
+        <w:t xml:space="preserve">Jan Penders | </w:t>
+      </w:r>
+      <w:proofErr w:type="spellStart"/>
+      <w:r>
+        <w:t>Cegeka</w:t>
+      </w:r>
+      <w:proofErr w:type="spellEnd"/>
+      <w:r>
+        <w:t xml:space="preserve"> | Proxy</w:t>
       </w:r>
     </w:p>
     <w:p>
@@ -399,28 +437,46 @@
         </w:numPr>
       </w:pPr>
       <w:r>
-        <w:t>Frank Crijns | Cegeka | Java Developer</w:t>
-      </w:r>
-    </w:p>
-    <w:p>
-      <w:pPr>
-        <w:pStyle w:val="Lijstalinea"/>
-        <w:numPr>
-          <w:ilvl w:val="0"/>
-          <w:numId w:val="1"/>
-        </w:numPr>
-      </w:pPr>
-      <w:r>
-        <w:t>Tim Carmeliet | Vlaamse Overheid (Departement Financiën en Begroting – Afdeling Beleidsondersteuning, Begroting en Financiële Operaties) | Project Manager</w:t>
-      </w:r>
-    </w:p>
-    <w:p>
-      <w:pPr>
-        <w:pStyle w:val="Kop2"/>
-      </w:pPr>
+        <w:t xml:space="preserve">Frank Crijns | </w:t>
+      </w:r>
+      <w:proofErr w:type="spellStart"/>
+      <w:r>
+        <w:t>Cegeka</w:t>
+      </w:r>
+      <w:proofErr w:type="spellEnd"/>
+      <w:r>
+        <w:t xml:space="preserve"> | Java Developer</w:t>
+      </w:r>
+    </w:p>
+    <w:p>
+      <w:pPr>
+        <w:pStyle w:val="Lijstalinea"/>
+        <w:numPr>
+          <w:ilvl w:val="0"/>
+          <w:numId w:val="1"/>
+        </w:numPr>
+      </w:pPr>
+      <w:r>
+        <w:t xml:space="preserve">Tim </w:t>
+      </w:r>
+      <w:proofErr w:type="spellStart"/>
+      <w:r>
+        <w:t>Carmeliet</w:t>
+      </w:r>
+      <w:proofErr w:type="spellEnd"/>
+      <w:r>
+        <w:t xml:space="preserve"> | Vlaamse Overheid (Departement Financiën en Begroting – Afdeling Beleidsondersteuning, Begroting en Financiële Operaties) | Project Manager</w:t>
+      </w:r>
+    </w:p>
+    <w:p>
+      <w:pPr>
+        <w:pStyle w:val="Kop2"/>
+      </w:pPr>
+      <w:proofErr w:type="spellStart"/>
       <w:r>
         <w:t>Ilyas</w:t>
       </w:r>
+      <w:proofErr w:type="spellEnd"/>
     </w:p>
     <w:p>
       <w:pPr>
@@ -443,7 +499,23 @@
         </w:numPr>
       </w:pPr>
       <w:r>
-        <w:t>Niels Jani | Cegeka | Java Developer</w:t>
+        <w:t xml:space="preserve">Niels </w:t>
+      </w:r>
+      <w:proofErr w:type="spellStart"/>
+      <w:r>
+        <w:t>Jani</w:t>
+      </w:r>
+      <w:proofErr w:type="spellEnd"/>
+      <w:r>
+        <w:t xml:space="preserve"> | </w:t>
+      </w:r>
+      <w:proofErr w:type="spellStart"/>
+      <w:r>
+        <w:t>Cegeka</w:t>
+      </w:r>
+      <w:proofErr w:type="spellEnd"/>
+      <w:r>
+        <w:t xml:space="preserve"> | Java Developer</w:t>
       </w:r>
     </w:p>
     <w:p>
@@ -496,7 +568,23 @@
         </w:numPr>
       </w:pPr>
       <w:r>
-        <w:t>Bart Van Meervenne | Cegeka | Java Developer</w:t>
+        <w:t xml:space="preserve">Bart Van </w:t>
+      </w:r>
+      <w:proofErr w:type="spellStart"/>
+      <w:r>
+        <w:t>Meervenne</w:t>
+      </w:r>
+      <w:proofErr w:type="spellEnd"/>
+      <w:r>
+        <w:t xml:space="preserve"> | </w:t>
+      </w:r>
+      <w:proofErr w:type="spellStart"/>
+      <w:r>
+        <w:t>Cegeka</w:t>
+      </w:r>
+      <w:proofErr w:type="spellEnd"/>
+      <w:r>
+        <w:t xml:space="preserve"> | Java Developer</w:t>
       </w:r>
     </w:p>
     <w:p>
@@ -558,7 +646,47 @@
         </w:numPr>
       </w:pPr>
       <w:r>
-        <w:t>De taak van een .NET Developer is meer dan alleen developen ze gaan ook samen met de klant praten om zo de requierments te kunnen opstellen. Daarna volgt er een lange periode van developpen en heen en weer communiceren met de klant om zo af te toetsen of het project nog steeds de richting uitgaat dat ze willen. Een normaal dag tijdens het developpen begint meestal met een stand-up en dan een scrum dan developpen ze een hele dag door en in de avond houden ze dan een retro</w:t>
+        <w:t xml:space="preserve">De taak van een .NET Developer is meer dan alleen </w:t>
+      </w:r>
+      <w:proofErr w:type="spellStart"/>
+      <w:r>
+        <w:t>developen</w:t>
+      </w:r>
+      <w:proofErr w:type="spellEnd"/>
+      <w:r>
+        <w:t xml:space="preserve"> ze gaan ook samen met de klant praten om zo de </w:t>
+      </w:r>
+      <w:proofErr w:type="spellStart"/>
+      <w:r>
+        <w:t>requierments</w:t>
+      </w:r>
+      <w:proofErr w:type="spellEnd"/>
+      <w:r>
+        <w:t xml:space="preserve"> te kunnen opstellen. Daarna volgt er een lange periode van </w:t>
+      </w:r>
+      <w:proofErr w:type="spellStart"/>
+      <w:r>
+        <w:t>developpen</w:t>
+      </w:r>
+      <w:proofErr w:type="spellEnd"/>
+      <w:r>
+        <w:t xml:space="preserve"> en heen en weer communiceren met de klant om zo af te toetsen of het project nog steeds de richting uitgaat dat ze willen. Een normaal dag tijdens het </w:t>
+      </w:r>
+      <w:proofErr w:type="spellStart"/>
+      <w:r>
+        <w:t>developpen</w:t>
+      </w:r>
+      <w:proofErr w:type="spellEnd"/>
+      <w:r>
+        <w:t xml:space="preserve"> begint meestal met een stand-up en dan een scrum dan </w:t>
+      </w:r>
+      <w:proofErr w:type="spellStart"/>
+      <w:r>
+        <w:t>developpen</w:t>
+      </w:r>
+      <w:proofErr w:type="spellEnd"/>
+      <w:r>
+        <w:t xml:space="preserve"> ze een hele dag door en in de avond houden ze dan een retro</w:t>
       </w:r>
       <w:r>
         <w:t xml:space="preserve"> om zo te zien of alles goed gegaan is tijdens die dag en wat er mogelijks moet aangepast worden</w:t>
@@ -576,7 +704,23 @@
         </w:numPr>
       </w:pPr>
       <w:r>
-        <w:t>Niels Jani | Cegeka | Java Developer</w:t>
+        <w:t xml:space="preserve">Niels </w:t>
+      </w:r>
+      <w:proofErr w:type="spellStart"/>
+      <w:r>
+        <w:t>Jani</w:t>
+      </w:r>
+      <w:proofErr w:type="spellEnd"/>
+      <w:r>
+        <w:t xml:space="preserve"> | </w:t>
+      </w:r>
+      <w:proofErr w:type="spellStart"/>
+      <w:r>
+        <w:t>Cegeka</w:t>
+      </w:r>
+      <w:proofErr w:type="spellEnd"/>
+      <w:r>
+        <w:t xml:space="preserve"> | Java Developer</w:t>
       </w:r>
     </w:p>
     <w:p>
@@ -614,25 +758,53 @@
         <w:rPr>
           <w:lang w:val="en-GB"/>
         </w:rPr>
-        <w:t>Maarten Cannaerts | KBC | Business Development Manager in AI</w:t>
-      </w:r>
-    </w:p>
-    <w:p>
-      <w:pPr>
-        <w:pStyle w:val="Lijstalinea"/>
-        <w:numPr>
-          <w:ilvl w:val="0"/>
-          <w:numId w:val="1"/>
-        </w:numPr>
-        <w:rPr>
-          <w:lang w:val="en-GB"/>
-        </w:rPr>
-      </w:pPr>
-      <w:r>
-        <w:rPr>
-          <w:lang w:val="en-GB"/>
-        </w:rPr>
-        <w:t>Joeri Jans | Team4Talent | Competence Center Leader</w:t>
+        <w:t xml:space="preserve">Maarten </w:t>
+      </w:r>
+      <w:proofErr w:type="spellStart"/>
+      <w:r>
+        <w:rPr>
+          <w:lang w:val="en-GB"/>
+        </w:rPr>
+        <w:t>Cannaerts</w:t>
+      </w:r>
+      <w:proofErr w:type="spellEnd"/>
+      <w:r>
+        <w:rPr>
+          <w:lang w:val="en-GB"/>
+        </w:rPr>
+        <w:t xml:space="preserve"> | KBC | Business Development Manager in AI</w:t>
+      </w:r>
+    </w:p>
+    <w:p>
+      <w:pPr>
+        <w:pStyle w:val="Lijstalinea"/>
+        <w:numPr>
+          <w:ilvl w:val="0"/>
+          <w:numId w:val="1"/>
+        </w:numPr>
+        <w:rPr>
+          <w:lang w:val="en-GB"/>
+        </w:rPr>
+      </w:pPr>
+      <w:r>
+        <w:rPr>
+          <w:lang w:val="en-GB"/>
+        </w:rPr>
+        <w:t xml:space="preserve">Joeri Jans | Team4Talent | Competence </w:t>
+      </w:r>
+      <w:proofErr w:type="spellStart"/>
+      <w:r>
+        <w:rPr>
+          <w:lang w:val="en-GB"/>
+        </w:rPr>
+        <w:t>Center</w:t>
+      </w:r>
+      <w:proofErr w:type="spellEnd"/>
+      <w:r>
+        <w:rPr>
+          <w:lang w:val="en-GB"/>
+        </w:rPr>
+        <w:t xml:space="preserve"> Leader</w:t>
       </w:r>
     </w:p>
     <w:p>
@@ -683,7 +855,23 @@
       </w:pPr>
       <w:r>
         <w:lastRenderedPageBreak/>
-        <w:t>Bart Van Meervenne | Cegeka | Java Developer</w:t>
+        <w:t xml:space="preserve">Bart Van </w:t>
+      </w:r>
+      <w:proofErr w:type="spellStart"/>
+      <w:r>
+        <w:t>Meervenne</w:t>
+      </w:r>
+      <w:proofErr w:type="spellEnd"/>
+      <w:r>
+        <w:t xml:space="preserve"> | </w:t>
+      </w:r>
+      <w:proofErr w:type="spellStart"/>
+      <w:r>
+        <w:t>Cegeka</w:t>
+      </w:r>
+      <w:proofErr w:type="spellEnd"/>
+      <w:r>
+        <w:t xml:space="preserve"> | Java Developer</w:t>
       </w:r>
     </w:p>
     <w:p>
@@ -752,26 +940,30 @@
           <w:lang w:val="en-GB"/>
         </w:rPr>
       </w:pPr>
+      <w:proofErr w:type="spellStart"/>
       <w:r>
         <w:rPr>
           <w:lang w:val="en-GB"/>
         </w:rPr>
         <w:t>Bastiaan</w:t>
       </w:r>
-    </w:p>
-    <w:p>
-      <w:pPr>
-        <w:pStyle w:val="Kop2"/>
-        <w:rPr>
-          <w:lang w:val="en-GB"/>
-        </w:rPr>
-      </w:pPr>
+      <w:proofErr w:type="spellEnd"/>
+    </w:p>
+    <w:p>
+      <w:pPr>
+        <w:pStyle w:val="Kop2"/>
+        <w:rPr>
+          <w:lang w:val="en-GB"/>
+        </w:rPr>
+      </w:pPr>
+      <w:proofErr w:type="spellStart"/>
       <w:r>
         <w:rPr>
           <w:lang w:val="en-GB"/>
         </w:rPr>
         <w:t>Gis</w:t>
       </w:r>
+      <w:proofErr w:type="spellEnd"/>
     </w:p>
     <w:p>
       <w:pPr>
@@ -811,6 +1003,284 @@
     </w:p>
     <w:p>
       <w:pPr>
+        <w:pStyle w:val="Lijstalinea"/>
+        <w:numPr>
+          <w:ilvl w:val="0"/>
+          <w:numId w:val="1"/>
+        </w:numPr>
+        <w:rPr>
+          <w:lang w:val="en-GB"/>
+        </w:rPr>
+      </w:pPr>
+      <w:r>
+        <w:rPr>
+          <w:lang w:val="en-GB"/>
+        </w:rPr>
+        <w:t xml:space="preserve">Goede &amp; </w:t>
+      </w:r>
+      <w:proofErr w:type="spellStart"/>
+      <w:r>
+        <w:rPr>
+          <w:lang w:val="en-GB"/>
+        </w:rPr>
+        <w:t>Vlotte</w:t>
+      </w:r>
+      <w:proofErr w:type="spellEnd"/>
+      <w:r>
+        <w:rPr>
+          <w:lang w:val="en-GB"/>
+        </w:rPr>
+        <w:t xml:space="preserve"> </w:t>
+      </w:r>
+      <w:proofErr w:type="spellStart"/>
+      <w:r>
+        <w:rPr>
+          <w:lang w:val="en-GB"/>
+        </w:rPr>
+        <w:t>samenwerking</w:t>
+      </w:r>
+      <w:proofErr w:type="spellEnd"/>
+    </w:p>
+    <w:p>
+      <w:pPr>
+        <w:pStyle w:val="Lijstalinea"/>
+        <w:numPr>
+          <w:ilvl w:val="0"/>
+          <w:numId w:val="1"/>
+        </w:numPr>
+        <w:rPr>
+          <w:lang w:val="en-GB"/>
+        </w:rPr>
+      </w:pPr>
+      <w:proofErr w:type="spellStart"/>
+      <w:r>
+        <w:rPr>
+          <w:lang w:val="en-GB"/>
+        </w:rPr>
+        <w:t>Duidelijke</w:t>
+      </w:r>
+      <w:proofErr w:type="spellEnd"/>
+      <w:r>
+        <w:rPr>
+          <w:lang w:val="en-GB"/>
+        </w:rPr>
+        <w:t xml:space="preserve"> </w:t>
+      </w:r>
+      <w:proofErr w:type="spellStart"/>
+      <w:r>
+        <w:rPr>
+          <w:lang w:val="en-GB"/>
+        </w:rPr>
+        <w:t>verdeling</w:t>
+      </w:r>
+      <w:proofErr w:type="spellEnd"/>
+      <w:r>
+        <w:rPr>
+          <w:lang w:val="en-GB"/>
+        </w:rPr>
+        <w:t xml:space="preserve"> taken</w:t>
+      </w:r>
+    </w:p>
+    <w:p>
+      <w:pPr>
+        <w:pStyle w:val="Lijstalinea"/>
+        <w:numPr>
+          <w:ilvl w:val="0"/>
+          <w:numId w:val="1"/>
+        </w:numPr>
+        <w:rPr>
+          <w:lang w:val="en-GB"/>
+        </w:rPr>
+      </w:pPr>
+      <w:proofErr w:type="spellStart"/>
+      <w:r>
+        <w:rPr>
+          <w:lang w:val="en-GB"/>
+        </w:rPr>
+        <w:t>Elkaar</w:t>
+      </w:r>
+      <w:proofErr w:type="spellEnd"/>
+      <w:r>
+        <w:rPr>
+          <w:lang w:val="en-GB"/>
+        </w:rPr>
+        <w:t xml:space="preserve"> </w:t>
+      </w:r>
+      <w:proofErr w:type="spellStart"/>
+      <w:r>
+        <w:rPr>
+          <w:lang w:val="en-GB"/>
+        </w:rPr>
+        <w:t>goed</w:t>
+      </w:r>
+      <w:proofErr w:type="spellEnd"/>
+      <w:r>
+        <w:rPr>
+          <w:lang w:val="en-GB"/>
+        </w:rPr>
+        <w:t xml:space="preserve"> </w:t>
+      </w:r>
+      <w:proofErr w:type="spellStart"/>
+      <w:r>
+        <w:rPr>
+          <w:lang w:val="en-GB"/>
+        </w:rPr>
+        <w:t>helpen</w:t>
+      </w:r>
+      <w:proofErr w:type="spellEnd"/>
+      <w:r>
+        <w:rPr>
+          <w:lang w:val="en-GB"/>
+        </w:rPr>
+        <w:t xml:space="preserve"> </w:t>
+      </w:r>
+      <w:proofErr w:type="spellStart"/>
+      <w:r>
+        <w:rPr>
+          <w:lang w:val="en-GB"/>
+        </w:rPr>
+        <w:t>wanneer</w:t>
+      </w:r>
+      <w:proofErr w:type="spellEnd"/>
+      <w:r>
+        <w:rPr>
+          <w:lang w:val="en-GB"/>
+        </w:rPr>
+        <w:t xml:space="preserve"> </w:t>
+      </w:r>
+      <w:proofErr w:type="spellStart"/>
+      <w:r>
+        <w:rPr>
+          <w:lang w:val="en-GB"/>
+        </w:rPr>
+        <w:t>dat</w:t>
+      </w:r>
+      <w:proofErr w:type="spellEnd"/>
+      <w:r>
+        <w:rPr>
+          <w:lang w:val="en-GB"/>
+        </w:rPr>
+        <w:t xml:space="preserve"> </w:t>
+      </w:r>
+      <w:proofErr w:type="spellStart"/>
+      <w:r>
+        <w:rPr>
+          <w:lang w:val="en-GB"/>
+        </w:rPr>
+        <w:t>gevraagd</w:t>
+      </w:r>
+      <w:proofErr w:type="spellEnd"/>
+      <w:r>
+        <w:rPr>
+          <w:lang w:val="en-GB"/>
+        </w:rPr>
+        <w:t xml:space="preserve"> </w:t>
+      </w:r>
+      <w:proofErr w:type="spellStart"/>
+      <w:r>
+        <w:rPr>
+          <w:lang w:val="en-GB"/>
+        </w:rPr>
+        <w:t>wordt</w:t>
+      </w:r>
+      <w:proofErr w:type="spellEnd"/>
+    </w:p>
+    <w:p>
+      <w:pPr>
+        <w:pStyle w:val="Lijstalinea"/>
+        <w:numPr>
+          <w:ilvl w:val="0"/>
+          <w:numId w:val="1"/>
+        </w:numPr>
+        <w:rPr>
+          <w:lang w:val="en-GB"/>
+        </w:rPr>
+      </w:pPr>
+      <w:proofErr w:type="spellStart"/>
+      <w:r>
+        <w:rPr>
+          <w:lang w:val="en-GB"/>
+        </w:rPr>
+        <w:t>Toffe</w:t>
+      </w:r>
+      <w:proofErr w:type="spellEnd"/>
+      <w:r>
+        <w:rPr>
+          <w:lang w:val="en-GB"/>
+        </w:rPr>
+        <w:t xml:space="preserve"> </w:t>
+      </w:r>
+      <w:proofErr w:type="spellStart"/>
+      <w:r>
+        <w:rPr>
+          <w:lang w:val="en-GB"/>
+        </w:rPr>
+        <w:t>groepssfeer</w:t>
+      </w:r>
+      <w:proofErr w:type="spellEnd"/>
+    </w:p>
+    <w:p>
+      <w:pPr>
+        <w:pStyle w:val="Lijstalinea"/>
+        <w:numPr>
+          <w:ilvl w:val="0"/>
+          <w:numId w:val="1"/>
+        </w:numPr>
+        <w:rPr>
+          <w:lang w:val="en-GB"/>
+        </w:rPr>
+      </w:pPr>
+      <w:r>
+        <w:rPr>
+          <w:lang w:val="en-GB"/>
+        </w:rPr>
+        <w:t xml:space="preserve">Goede </w:t>
+      </w:r>
+      <w:proofErr w:type="spellStart"/>
+      <w:r>
+        <w:rPr>
+          <w:lang w:val="en-GB"/>
+        </w:rPr>
+        <w:t>communicatie</w:t>
+      </w:r>
+      <w:proofErr w:type="spellEnd"/>
+    </w:p>
+    <w:p>
+      <w:pPr>
+        <w:pStyle w:val="Lijstalinea"/>
+        <w:numPr>
+          <w:ilvl w:val="0"/>
+          <w:numId w:val="1"/>
+        </w:numPr>
+        <w:rPr>
+          <w:lang w:val="en-GB"/>
+        </w:rPr>
+      </w:pPr>
+      <w:proofErr w:type="spellStart"/>
+      <w:r>
+        <w:rPr>
+          <w:lang w:val="en-GB"/>
+        </w:rPr>
+        <w:t>Duidelijke</w:t>
+      </w:r>
+      <w:proofErr w:type="spellEnd"/>
+      <w:r>
+        <w:rPr>
+          <w:lang w:val="en-GB"/>
+        </w:rPr>
+        <w:t xml:space="preserve"> </w:t>
+      </w:r>
+      <w:proofErr w:type="spellStart"/>
+      <w:r>
+        <w:rPr>
+          <w:lang w:val="en-GB"/>
+        </w:rPr>
+        <w:t>afspraken</w:t>
+      </w:r>
+      <w:proofErr w:type="spellEnd"/>
+    </w:p>
+    <w:p>
+      <w:pPr>
         <w:pStyle w:val="Kop2"/>
         <w:rPr>
           <w:lang w:val="en-GB"/>
@@ -902,9 +1372,23 @@
     <w:p/>
     <w:p>
       <w:pPr>
+        <w:rPr>
+          <w:rFonts w:asciiTheme="majorHAnsi" w:eastAsiaTheme="majorEastAsia" w:hAnsiTheme="majorHAnsi" w:cstheme="majorBidi"/>
+          <w:color w:val="2F5496" w:themeColor="accent1" w:themeShade="BF"/>
+          <w:sz w:val="32"/>
+          <w:szCs w:val="32"/>
+        </w:rPr>
+      </w:pPr>
+      <w:r>
+        <w:br w:type="page"/>
+      </w:r>
+    </w:p>
+    <w:p>
+      <w:pPr>
         <w:pStyle w:val="Kop1"/>
       </w:pPr>
       <w:r>
+        <w:lastRenderedPageBreak/>
         <w:t>Wat</w:t>
       </w:r>
       <w:r>
@@ -918,26 +1402,30 @@
           <w:lang w:val="en-GB"/>
         </w:rPr>
       </w:pPr>
+      <w:proofErr w:type="spellStart"/>
       <w:r>
         <w:rPr>
           <w:lang w:val="en-GB"/>
         </w:rPr>
         <w:t>Bastiaan</w:t>
       </w:r>
-    </w:p>
-    <w:p>
-      <w:pPr>
-        <w:pStyle w:val="Kop2"/>
-        <w:rPr>
-          <w:lang w:val="en-GB"/>
-        </w:rPr>
-      </w:pPr>
+      <w:proofErr w:type="spellEnd"/>
+    </w:p>
+    <w:p>
+      <w:pPr>
+        <w:pStyle w:val="Kop2"/>
+        <w:rPr>
+          <w:lang w:val="en-GB"/>
+        </w:rPr>
+      </w:pPr>
+      <w:proofErr w:type="spellStart"/>
       <w:r>
         <w:rPr>
           <w:lang w:val="en-GB"/>
         </w:rPr>
         <w:t>Gis</w:t>
       </w:r>
+      <w:proofErr w:type="spellEnd"/>
     </w:p>
     <w:p>
       <w:pPr>
@@ -977,6 +1465,598 @@
     </w:p>
     <w:p>
       <w:pPr>
+        <w:pStyle w:val="Lijstalinea"/>
+        <w:numPr>
+          <w:ilvl w:val="0"/>
+          <w:numId w:val="1"/>
+        </w:numPr>
+        <w:rPr>
+          <w:lang w:val="en-GB"/>
+        </w:rPr>
+      </w:pPr>
+      <w:r>
+        <w:rPr>
+          <w:lang w:val="en-GB"/>
+        </w:rPr>
+        <w:t xml:space="preserve">Goede </w:t>
+      </w:r>
+      <w:proofErr w:type="spellStart"/>
+      <w:r>
+        <w:rPr>
+          <w:lang w:val="en-GB"/>
+        </w:rPr>
+        <w:t>communicatie</w:t>
+      </w:r>
+      <w:proofErr w:type="spellEnd"/>
+      <w:r>
+        <w:rPr>
+          <w:lang w:val="en-GB"/>
+        </w:rPr>
+        <w:t xml:space="preserve"> is </w:t>
+      </w:r>
+      <w:proofErr w:type="spellStart"/>
+      <w:r>
+        <w:rPr>
+          <w:lang w:val="en-GB"/>
+        </w:rPr>
+        <w:t>zeer</w:t>
+      </w:r>
+      <w:proofErr w:type="spellEnd"/>
+      <w:r>
+        <w:rPr>
+          <w:lang w:val="en-GB"/>
+        </w:rPr>
+        <w:t xml:space="preserve"> </w:t>
+      </w:r>
+      <w:proofErr w:type="spellStart"/>
+      <w:r>
+        <w:rPr>
+          <w:lang w:val="en-GB"/>
+        </w:rPr>
+        <w:t>belangrijk</w:t>
+      </w:r>
+      <w:proofErr w:type="spellEnd"/>
+      <w:r>
+        <w:rPr>
+          <w:lang w:val="en-GB"/>
+        </w:rPr>
+        <w:t xml:space="preserve"> om </w:t>
+      </w:r>
+      <w:proofErr w:type="spellStart"/>
+      <w:r>
+        <w:rPr>
+          <w:lang w:val="en-GB"/>
+        </w:rPr>
+        <w:t>een</w:t>
+      </w:r>
+      <w:proofErr w:type="spellEnd"/>
+      <w:r>
+        <w:rPr>
+          <w:lang w:val="en-GB"/>
+        </w:rPr>
+        <w:t xml:space="preserve"> </w:t>
+      </w:r>
+      <w:proofErr w:type="spellStart"/>
+      <w:r>
+        <w:rPr>
+          <w:lang w:val="en-GB"/>
+        </w:rPr>
+        <w:t>goed</w:t>
+      </w:r>
+      <w:proofErr w:type="spellEnd"/>
+      <w:r>
+        <w:rPr>
+          <w:lang w:val="en-GB"/>
+        </w:rPr>
+        <w:t xml:space="preserve"> </w:t>
+      </w:r>
+      <w:proofErr w:type="spellStart"/>
+      <w:r>
+        <w:rPr>
+          <w:lang w:val="en-GB"/>
+        </w:rPr>
+        <w:t>groepswerk</w:t>
+      </w:r>
+      <w:proofErr w:type="spellEnd"/>
+      <w:r>
+        <w:rPr>
+          <w:lang w:val="en-GB"/>
+        </w:rPr>
+        <w:t xml:space="preserve"> </w:t>
+      </w:r>
+      <w:proofErr w:type="spellStart"/>
+      <w:r>
+        <w:rPr>
+          <w:lang w:val="en-GB"/>
+        </w:rPr>
+        <w:t>te</w:t>
+      </w:r>
+      <w:proofErr w:type="spellEnd"/>
+      <w:r>
+        <w:rPr>
+          <w:lang w:val="en-GB"/>
+        </w:rPr>
+        <w:t xml:space="preserve"> </w:t>
+      </w:r>
+      <w:proofErr w:type="spellStart"/>
+      <w:r>
+        <w:rPr>
+          <w:lang w:val="en-GB"/>
+        </w:rPr>
+        <w:t>kunnen</w:t>
+      </w:r>
+      <w:proofErr w:type="spellEnd"/>
+      <w:r>
+        <w:rPr>
+          <w:lang w:val="en-GB"/>
+        </w:rPr>
+        <w:t xml:space="preserve"> </w:t>
+      </w:r>
+      <w:proofErr w:type="spellStart"/>
+      <w:r>
+        <w:rPr>
+          <w:lang w:val="en-GB"/>
+        </w:rPr>
+        <w:t>voltooien</w:t>
+      </w:r>
+      <w:proofErr w:type="spellEnd"/>
+    </w:p>
+    <w:p>
+      <w:pPr>
+        <w:pStyle w:val="Lijstalinea"/>
+        <w:numPr>
+          <w:ilvl w:val="0"/>
+          <w:numId w:val="1"/>
+        </w:numPr>
+        <w:rPr>
+          <w:lang w:val="en-GB"/>
+        </w:rPr>
+      </w:pPr>
+      <w:proofErr w:type="spellStart"/>
+      <w:r>
+        <w:rPr>
+          <w:lang w:val="en-GB"/>
+        </w:rPr>
+        <w:t>Kennis</w:t>
+      </w:r>
+      <w:proofErr w:type="spellEnd"/>
+      <w:r>
+        <w:rPr>
+          <w:lang w:val="en-GB"/>
+        </w:rPr>
+        <w:t xml:space="preserve"> </w:t>
+      </w:r>
+      <w:proofErr w:type="spellStart"/>
+      <w:r>
+        <w:rPr>
+          <w:lang w:val="en-GB"/>
+        </w:rPr>
+        <w:t>gemaakt</w:t>
+      </w:r>
+      <w:proofErr w:type="spellEnd"/>
+      <w:r>
+        <w:rPr>
+          <w:lang w:val="en-GB"/>
+        </w:rPr>
+        <w:t xml:space="preserve"> met </w:t>
+      </w:r>
+      <w:proofErr w:type="spellStart"/>
+      <w:r>
+        <w:rPr>
+          <w:lang w:val="en-GB"/>
+        </w:rPr>
+        <w:t>een</w:t>
+      </w:r>
+      <w:proofErr w:type="spellEnd"/>
+      <w:r>
+        <w:rPr>
+          <w:lang w:val="en-GB"/>
+        </w:rPr>
+        <w:t xml:space="preserve"> hele hop </w:t>
+      </w:r>
+      <w:proofErr w:type="spellStart"/>
+      <w:r>
+        <w:rPr>
+          <w:lang w:val="en-GB"/>
+        </w:rPr>
+        <w:t>verschillende</w:t>
+      </w:r>
+      <w:proofErr w:type="spellEnd"/>
+      <w:r>
+        <w:rPr>
+          <w:lang w:val="en-GB"/>
+        </w:rPr>
+        <w:t xml:space="preserve"> </w:t>
+      </w:r>
+      <w:proofErr w:type="spellStart"/>
+      <w:r>
+        <w:rPr>
+          <w:lang w:val="en-GB"/>
+        </w:rPr>
+        <w:t>bedrijven</w:t>
+      </w:r>
+      <w:proofErr w:type="spellEnd"/>
+      <w:r>
+        <w:rPr>
+          <w:lang w:val="en-GB"/>
+        </w:rPr>
+        <w:t xml:space="preserve"> </w:t>
+      </w:r>
+      <w:proofErr w:type="spellStart"/>
+      <w:r>
+        <w:rPr>
+          <w:lang w:val="en-GB"/>
+        </w:rPr>
+        <w:t>en</w:t>
+      </w:r>
+      <w:proofErr w:type="spellEnd"/>
+      <w:r>
+        <w:rPr>
+          <w:lang w:val="en-GB"/>
+        </w:rPr>
+        <w:t xml:space="preserve"> de </w:t>
+      </w:r>
+      <w:proofErr w:type="spellStart"/>
+      <w:r>
+        <w:rPr>
+          <w:lang w:val="en-GB"/>
+        </w:rPr>
+        <w:t>sectoren</w:t>
+      </w:r>
+      <w:proofErr w:type="spellEnd"/>
+      <w:r>
+        <w:rPr>
+          <w:lang w:val="en-GB"/>
+        </w:rPr>
+        <w:t xml:space="preserve"> </w:t>
+      </w:r>
+      <w:proofErr w:type="spellStart"/>
+      <w:r>
+        <w:rPr>
+          <w:lang w:val="en-GB"/>
+        </w:rPr>
+        <w:t>warin</w:t>
+      </w:r>
+      <w:proofErr w:type="spellEnd"/>
+      <w:r>
+        <w:rPr>
+          <w:lang w:val="en-GB"/>
+        </w:rPr>
+        <w:t xml:space="preserve"> </w:t>
+      </w:r>
+      <w:proofErr w:type="spellStart"/>
+      <w:r>
+        <w:rPr>
+          <w:lang w:val="en-GB"/>
+        </w:rPr>
+        <w:t>zij</w:t>
+      </w:r>
+      <w:proofErr w:type="spellEnd"/>
+      <w:r>
+        <w:rPr>
+          <w:lang w:val="en-GB"/>
+        </w:rPr>
+        <w:t xml:space="preserve"> </w:t>
+      </w:r>
+      <w:proofErr w:type="spellStart"/>
+      <w:r>
+        <w:rPr>
+          <w:lang w:val="en-GB"/>
+        </w:rPr>
+        <w:t>te</w:t>
+      </w:r>
+      <w:proofErr w:type="spellEnd"/>
+      <w:r>
+        <w:rPr>
+          <w:lang w:val="en-GB"/>
+        </w:rPr>
+        <w:t xml:space="preserve"> </w:t>
+      </w:r>
+      <w:proofErr w:type="spellStart"/>
+      <w:r>
+        <w:rPr>
+          <w:lang w:val="en-GB"/>
+        </w:rPr>
+        <w:t>werk</w:t>
+      </w:r>
+      <w:proofErr w:type="spellEnd"/>
+      <w:r>
+        <w:rPr>
+          <w:lang w:val="en-GB"/>
+        </w:rPr>
+        <w:t xml:space="preserve"> </w:t>
+      </w:r>
+      <w:proofErr w:type="spellStart"/>
+      <w:r>
+        <w:rPr>
+          <w:lang w:val="en-GB"/>
+        </w:rPr>
+        <w:t>gaan</w:t>
+      </w:r>
+      <w:proofErr w:type="spellEnd"/>
+      <w:r>
+        <w:rPr>
+          <w:lang w:val="en-GB"/>
+        </w:rPr>
+        <w:t>.</w:t>
+      </w:r>
+    </w:p>
+    <w:p>
+      <w:pPr>
+        <w:pStyle w:val="Lijstalinea"/>
+        <w:numPr>
+          <w:ilvl w:val="0"/>
+          <w:numId w:val="1"/>
+        </w:numPr>
+        <w:rPr>
+          <w:lang w:val="en-GB"/>
+        </w:rPr>
+      </w:pPr>
+      <w:proofErr w:type="spellStart"/>
+      <w:r>
+        <w:rPr>
+          <w:lang w:val="en-GB"/>
+        </w:rPr>
+        <w:t>Leerde</w:t>
+      </w:r>
+      <w:proofErr w:type="spellEnd"/>
+      <w:r>
+        <w:rPr>
+          <w:lang w:val="en-GB"/>
+        </w:rPr>
+        <w:t xml:space="preserve"> over de </w:t>
+      </w:r>
+      <w:proofErr w:type="spellStart"/>
+      <w:r>
+        <w:rPr>
+          <w:lang w:val="en-GB"/>
+        </w:rPr>
+        <w:t>verschillende</w:t>
+      </w:r>
+      <w:proofErr w:type="spellEnd"/>
+      <w:r>
+        <w:rPr>
+          <w:lang w:val="en-GB"/>
+        </w:rPr>
+        <w:t xml:space="preserve"> job </w:t>
+      </w:r>
+      <w:proofErr w:type="spellStart"/>
+      <w:r>
+        <w:rPr>
+          <w:lang w:val="en-GB"/>
+        </w:rPr>
+        <w:t>profielen</w:t>
+      </w:r>
+      <w:proofErr w:type="spellEnd"/>
+      <w:r>
+        <w:rPr>
+          <w:lang w:val="en-GB"/>
+        </w:rPr>
+        <w:t xml:space="preserve"> </w:t>
+      </w:r>
+      <w:proofErr w:type="spellStart"/>
+      <w:r>
+        <w:rPr>
+          <w:lang w:val="en-GB"/>
+        </w:rPr>
+        <w:t>en</w:t>
+      </w:r>
+      <w:proofErr w:type="spellEnd"/>
+      <w:r>
+        <w:rPr>
+          <w:lang w:val="en-GB"/>
+        </w:rPr>
+        <w:t xml:space="preserve"> </w:t>
+      </w:r>
+      <w:proofErr w:type="spellStart"/>
+      <w:r>
+        <w:rPr>
+          <w:lang w:val="en-GB"/>
+        </w:rPr>
+        <w:t>hun</w:t>
+      </w:r>
+      <w:proofErr w:type="spellEnd"/>
+      <w:r>
+        <w:rPr>
+          <w:lang w:val="en-GB"/>
+        </w:rPr>
+        <w:t xml:space="preserve"> </w:t>
+      </w:r>
+      <w:proofErr w:type="spellStart"/>
+      <w:r>
+        <w:rPr>
+          <w:lang w:val="en-GB"/>
+        </w:rPr>
+        <w:t>vereisten</w:t>
+      </w:r>
+      <w:proofErr w:type="spellEnd"/>
+    </w:p>
+    <w:p>
+      <w:pPr>
+        <w:pStyle w:val="Lijstalinea"/>
+        <w:numPr>
+          <w:ilvl w:val="0"/>
+          <w:numId w:val="1"/>
+        </w:numPr>
+        <w:rPr>
+          <w:lang w:val="en-GB"/>
+        </w:rPr>
+      </w:pPr>
+      <w:r>
+        <w:rPr>
+          <w:lang w:val="en-GB"/>
+        </w:rPr>
+        <w:t xml:space="preserve">Hoe </w:t>
+      </w:r>
+      <w:proofErr w:type="spellStart"/>
+      <w:r>
+        <w:rPr>
+          <w:lang w:val="en-GB"/>
+        </w:rPr>
+        <w:t>een</w:t>
+      </w:r>
+      <w:proofErr w:type="spellEnd"/>
+      <w:r>
+        <w:rPr>
+          <w:lang w:val="en-GB"/>
+        </w:rPr>
+        <w:t xml:space="preserve"> </w:t>
+      </w:r>
+      <w:proofErr w:type="spellStart"/>
+      <w:r>
+        <w:rPr>
+          <w:lang w:val="en-GB"/>
+        </w:rPr>
+        <w:t>dag</w:t>
+      </w:r>
+      <w:proofErr w:type="spellEnd"/>
+      <w:r>
+        <w:rPr>
+          <w:lang w:val="en-GB"/>
+        </w:rPr>
+        <w:t xml:space="preserve"> </w:t>
+      </w:r>
+      <w:proofErr w:type="spellStart"/>
+      <w:r>
+        <w:rPr>
+          <w:lang w:val="en-GB"/>
+        </w:rPr>
+        <w:t>eruit</w:t>
+      </w:r>
+      <w:proofErr w:type="spellEnd"/>
+      <w:r>
+        <w:rPr>
+          <w:lang w:val="en-GB"/>
+        </w:rPr>
+        <w:t xml:space="preserve"> </w:t>
+      </w:r>
+      <w:proofErr w:type="spellStart"/>
+      <w:r>
+        <w:rPr>
+          <w:lang w:val="en-GB"/>
+        </w:rPr>
+        <w:t>zal</w:t>
+      </w:r>
+      <w:proofErr w:type="spellEnd"/>
+      <w:r>
+        <w:rPr>
+          <w:lang w:val="en-GB"/>
+        </w:rPr>
+        <w:t xml:space="preserve"> </w:t>
+      </w:r>
+      <w:proofErr w:type="spellStart"/>
+      <w:r>
+        <w:rPr>
+          <w:lang w:val="en-GB"/>
+        </w:rPr>
+        <w:t>zien</w:t>
+      </w:r>
+      <w:proofErr w:type="spellEnd"/>
+      <w:r>
+        <w:rPr>
+          <w:lang w:val="en-GB"/>
+        </w:rPr>
+        <w:t xml:space="preserve"> </w:t>
+      </w:r>
+      <w:proofErr w:type="spellStart"/>
+      <w:r>
+        <w:rPr>
+          <w:lang w:val="en-GB"/>
+        </w:rPr>
+        <w:t>voor</w:t>
+      </w:r>
+      <w:proofErr w:type="spellEnd"/>
+      <w:r>
+        <w:rPr>
+          <w:lang w:val="en-GB"/>
+        </w:rPr>
+        <w:t xml:space="preserve"> </w:t>
+      </w:r>
+      <w:proofErr w:type="spellStart"/>
+      <w:r>
+        <w:rPr>
+          <w:lang w:val="en-GB"/>
+        </w:rPr>
+        <w:t>ons</w:t>
+      </w:r>
+      <w:proofErr w:type="spellEnd"/>
+      <w:r>
+        <w:rPr>
+          <w:lang w:val="en-GB"/>
+        </w:rPr>
+        <w:t xml:space="preserve"> later</w:t>
+      </w:r>
+    </w:p>
+    <w:p>
+      <w:pPr>
+        <w:pStyle w:val="Lijstalinea"/>
+        <w:numPr>
+          <w:ilvl w:val="0"/>
+          <w:numId w:val="1"/>
+        </w:numPr>
+        <w:rPr>
+          <w:lang w:val="en-GB"/>
+        </w:rPr>
+      </w:pPr>
+      <w:proofErr w:type="spellStart"/>
+      <w:r>
+        <w:rPr>
+          <w:lang w:val="en-GB"/>
+        </w:rPr>
+        <w:t>Kregen</w:t>
+      </w:r>
+      <w:proofErr w:type="spellEnd"/>
+      <w:r>
+        <w:rPr>
+          <w:lang w:val="en-GB"/>
+        </w:rPr>
+        <w:t xml:space="preserve"> </w:t>
+      </w:r>
+      <w:proofErr w:type="spellStart"/>
+      <w:r>
+        <w:rPr>
+          <w:lang w:val="en-GB"/>
+        </w:rPr>
+        <w:t>een</w:t>
+      </w:r>
+      <w:proofErr w:type="spellEnd"/>
+      <w:r>
+        <w:rPr>
+          <w:lang w:val="en-GB"/>
+        </w:rPr>
+        <w:t xml:space="preserve"> </w:t>
+      </w:r>
+      <w:proofErr w:type="spellStart"/>
+      <w:r>
+        <w:rPr>
+          <w:lang w:val="en-GB"/>
+        </w:rPr>
+        <w:t>aantal</w:t>
+      </w:r>
+      <w:proofErr w:type="spellEnd"/>
+      <w:r>
+        <w:rPr>
+          <w:lang w:val="en-GB"/>
+        </w:rPr>
+        <w:t xml:space="preserve"> tips me </w:t>
+      </w:r>
+      <w:proofErr w:type="spellStart"/>
+      <w:r>
+        <w:rPr>
+          <w:lang w:val="en-GB"/>
+        </w:rPr>
+        <w:t>voor</w:t>
+      </w:r>
+      <w:proofErr w:type="spellEnd"/>
+      <w:r>
+        <w:rPr>
+          <w:lang w:val="en-GB"/>
+        </w:rPr>
+        <w:t xml:space="preserve"> later van de IT-professionals</w:t>
+      </w:r>
+    </w:p>
+    <w:p>
+      <w:pPr>
         <w:pStyle w:val="Kop2"/>
         <w:rPr>
           <w:lang w:val="en-GB"/>
@@ -1058,7 +2138,6 @@
         <w:pStyle w:val="Kop2"/>
       </w:pPr>
       <w:r>
-        <w:lastRenderedPageBreak/>
         <w:t>Ben</w:t>
       </w:r>
     </w:p>

</xml_diff>

<commit_message>
Added Lowie's perspective to the report
</commit_message>
<xml_diff>
--- a/Groep-21_Report.docx
+++ b/Groep-21_Report.docx
@@ -29,30 +29,26 @@
           <w:lang w:val="en-GB"/>
         </w:rPr>
       </w:pPr>
-      <w:proofErr w:type="spellStart"/>
       <w:r>
         <w:rPr>
           <w:lang w:val="en-GB"/>
         </w:rPr>
         <w:t>Bastiaan</w:t>
       </w:r>
-      <w:proofErr w:type="spellEnd"/>
-    </w:p>
-    <w:p>
-      <w:pPr>
-        <w:pStyle w:val="Kop2"/>
-        <w:rPr>
-          <w:lang w:val="en-GB"/>
-        </w:rPr>
-      </w:pPr>
-      <w:proofErr w:type="spellStart"/>
+    </w:p>
+    <w:p>
+      <w:pPr>
+        <w:pStyle w:val="Kop2"/>
+        <w:rPr>
+          <w:lang w:val="en-GB"/>
+        </w:rPr>
+      </w:pPr>
       <w:r>
         <w:rPr>
           <w:lang w:val="en-GB"/>
         </w:rPr>
         <w:t>Gis</w:t>
       </w:r>
-      <w:proofErr w:type="spellEnd"/>
     </w:p>
     <w:p>
       <w:pPr>
@@ -201,13 +197,8 @@
         </w:numPr>
       </w:pPr>
       <w:r>
-        <w:t xml:space="preserve">Hoe het er aan toe gaat in de jobs Java Developer, .NET Developer of FPM/UI5 </w:t>
-      </w:r>
-      <w:proofErr w:type="spellStart"/>
-      <w:r>
-        <w:t>developer</w:t>
-      </w:r>
-      <w:proofErr w:type="spellEnd"/>
+        <w:t>Hoe het er aan toe gaat in de jobs Java Developer, .NET Developer of FPM/UI5 developer</w:t>
+      </w:r>
     </w:p>
     <w:p>
       <w:pPr>
@@ -251,30 +242,21 @@
       </w:r>
     </w:p>
     <w:p>
-      <w:proofErr w:type="spellStart"/>
       <w:r>
         <w:t>Easi</w:t>
       </w:r>
-      <w:proofErr w:type="spellEnd"/>
-    </w:p>
-    <w:p>
-      <w:pPr>
-        <w:pStyle w:val="Kop2"/>
-      </w:pPr>
-      <w:proofErr w:type="spellStart"/>
+    </w:p>
+    <w:p>
+      <w:pPr>
+        <w:pStyle w:val="Kop2"/>
+      </w:pPr>
       <w:r>
         <w:t>Ilyas</w:t>
       </w:r>
-      <w:proofErr w:type="spellEnd"/>
-    </w:p>
-    <w:p>
-      <w:proofErr w:type="spellStart"/>
-      <w:r>
-        <w:t>Ausy</w:t>
-      </w:r>
-      <w:proofErr w:type="spellEnd"/>
-      <w:r>
-        <w:t xml:space="preserve"> Belgium</w:t>
+    </w:p>
+    <w:p>
+      <w:r>
+        <w:t>Ausy Belgium</w:t>
       </w:r>
     </w:p>
     <w:p>
@@ -286,11 +268,9 @@
       </w:r>
     </w:p>
     <w:p>
-      <w:proofErr w:type="spellStart"/>
       <w:r>
         <w:t>Inetum</w:t>
       </w:r>
-      <w:proofErr w:type="spellEnd"/>
       <w:r>
         <w:t>-Realdolmen</w:t>
       </w:r>
@@ -305,15 +285,7 @@
     </w:p>
     <w:p>
       <w:r>
-        <w:t xml:space="preserve">Tom </w:t>
-      </w:r>
-      <w:proofErr w:type="spellStart"/>
-      <w:r>
-        <w:t>Tom</w:t>
-      </w:r>
-      <w:proofErr w:type="spellEnd"/>
-      <w:r>
-        <w:t xml:space="preserve"> NV Belgium</w:t>
+        <w:t>Tom Tom NV Belgium</w:t>
       </w:r>
     </w:p>
     <w:p>
@@ -341,11 +313,9 @@
       </w:r>
     </w:p>
     <w:p>
-      <w:proofErr w:type="spellStart"/>
       <w:r>
         <w:t>Unlocked</w:t>
       </w:r>
-      <w:proofErr w:type="spellEnd"/>
     </w:p>
     <w:p>
       <w:pPr>
@@ -373,15 +343,7 @@
         </w:numPr>
       </w:pPr>
       <w:r>
-        <w:t xml:space="preserve">Jan Penders | </w:t>
-      </w:r>
-      <w:proofErr w:type="spellStart"/>
-      <w:r>
-        <w:t>Cegeka</w:t>
-      </w:r>
-      <w:proofErr w:type="spellEnd"/>
-      <w:r>
-        <w:t xml:space="preserve"> | Proxy</w:t>
+        <w:t>Jan Penders | Cegeka | Proxy</w:t>
       </w:r>
     </w:p>
     <w:p>
@@ -437,46 +399,28 @@
         </w:numPr>
       </w:pPr>
       <w:r>
-        <w:t xml:space="preserve">Frank Crijns | </w:t>
-      </w:r>
-      <w:proofErr w:type="spellStart"/>
-      <w:r>
-        <w:t>Cegeka</w:t>
-      </w:r>
-      <w:proofErr w:type="spellEnd"/>
-      <w:r>
-        <w:t xml:space="preserve"> | Java Developer</w:t>
-      </w:r>
-    </w:p>
-    <w:p>
-      <w:pPr>
-        <w:pStyle w:val="Lijstalinea"/>
-        <w:numPr>
-          <w:ilvl w:val="0"/>
-          <w:numId w:val="1"/>
-        </w:numPr>
-      </w:pPr>
-      <w:r>
-        <w:t xml:space="preserve">Tim </w:t>
-      </w:r>
-      <w:proofErr w:type="spellStart"/>
-      <w:r>
-        <w:t>Carmeliet</w:t>
-      </w:r>
-      <w:proofErr w:type="spellEnd"/>
-      <w:r>
-        <w:t xml:space="preserve"> | Vlaamse Overheid (Departement Financiën en Begroting – Afdeling Beleidsondersteuning, Begroting en Financiële Operaties) | Project Manager</w:t>
-      </w:r>
-    </w:p>
-    <w:p>
-      <w:pPr>
-        <w:pStyle w:val="Kop2"/>
-      </w:pPr>
-      <w:proofErr w:type="spellStart"/>
+        <w:t>Frank Crijns | Cegeka | Java Developer</w:t>
+      </w:r>
+    </w:p>
+    <w:p>
+      <w:pPr>
+        <w:pStyle w:val="Lijstalinea"/>
+        <w:numPr>
+          <w:ilvl w:val="0"/>
+          <w:numId w:val="1"/>
+        </w:numPr>
+      </w:pPr>
+      <w:r>
+        <w:t>Tim Carmeliet | Vlaamse Overheid (Departement Financiën en Begroting – Afdeling Beleidsondersteuning, Begroting en Financiële Operaties) | Project Manager</w:t>
+      </w:r>
+    </w:p>
+    <w:p>
+      <w:pPr>
+        <w:pStyle w:val="Kop2"/>
+      </w:pPr>
       <w:r>
         <w:t>Ilyas</w:t>
       </w:r>
-      <w:proofErr w:type="spellEnd"/>
     </w:p>
     <w:p>
       <w:pPr>
@@ -499,23 +443,7 @@
         </w:numPr>
       </w:pPr>
       <w:r>
-        <w:t xml:space="preserve">Niels </w:t>
-      </w:r>
-      <w:proofErr w:type="spellStart"/>
-      <w:r>
-        <w:t>Jani</w:t>
-      </w:r>
-      <w:proofErr w:type="spellEnd"/>
-      <w:r>
-        <w:t xml:space="preserve"> | </w:t>
-      </w:r>
-      <w:proofErr w:type="spellStart"/>
-      <w:r>
-        <w:t>Cegeka</w:t>
-      </w:r>
-      <w:proofErr w:type="spellEnd"/>
-      <w:r>
-        <w:t xml:space="preserve"> | Java Developer</w:t>
+        <w:t>Niels Jani | Cegeka | Java Developer</w:t>
       </w:r>
     </w:p>
     <w:p>
@@ -568,23 +496,7 @@
         </w:numPr>
       </w:pPr>
       <w:r>
-        <w:t xml:space="preserve">Bart Van </w:t>
-      </w:r>
-      <w:proofErr w:type="spellStart"/>
-      <w:r>
-        <w:t>Meervenne</w:t>
-      </w:r>
-      <w:proofErr w:type="spellEnd"/>
-      <w:r>
-        <w:t xml:space="preserve"> | </w:t>
-      </w:r>
-      <w:proofErr w:type="spellStart"/>
-      <w:r>
-        <w:t>Cegeka</w:t>
-      </w:r>
-      <w:proofErr w:type="spellEnd"/>
-      <w:r>
-        <w:t xml:space="preserve"> | Java Developer</w:t>
+        <w:t>Bart Van Meervenne | Cegeka | Java Developer</w:t>
       </w:r>
     </w:p>
     <w:p>
@@ -646,47 +558,7 @@
         </w:numPr>
       </w:pPr>
       <w:r>
-        <w:t xml:space="preserve">De taak van een .NET Developer is meer dan alleen </w:t>
-      </w:r>
-      <w:proofErr w:type="spellStart"/>
-      <w:r>
-        <w:t>developen</w:t>
-      </w:r>
-      <w:proofErr w:type="spellEnd"/>
-      <w:r>
-        <w:t xml:space="preserve"> ze gaan ook samen met de klant praten om zo de </w:t>
-      </w:r>
-      <w:proofErr w:type="spellStart"/>
-      <w:r>
-        <w:t>requierments</w:t>
-      </w:r>
-      <w:proofErr w:type="spellEnd"/>
-      <w:r>
-        <w:t xml:space="preserve"> te kunnen opstellen. Daarna volgt er een lange periode van </w:t>
-      </w:r>
-      <w:proofErr w:type="spellStart"/>
-      <w:r>
-        <w:t>developpen</w:t>
-      </w:r>
-      <w:proofErr w:type="spellEnd"/>
-      <w:r>
-        <w:t xml:space="preserve"> en heen en weer communiceren met de klant om zo af te toetsen of het project nog steeds de richting uitgaat dat ze willen. Een normaal dag tijdens het </w:t>
-      </w:r>
-      <w:proofErr w:type="spellStart"/>
-      <w:r>
-        <w:t>developpen</w:t>
-      </w:r>
-      <w:proofErr w:type="spellEnd"/>
-      <w:r>
-        <w:t xml:space="preserve"> begint meestal met een stand-up en dan een scrum dan </w:t>
-      </w:r>
-      <w:proofErr w:type="spellStart"/>
-      <w:r>
-        <w:t>developpen</w:t>
-      </w:r>
-      <w:proofErr w:type="spellEnd"/>
-      <w:r>
-        <w:t xml:space="preserve"> ze een hele dag door en in de avond houden ze dan een retro</w:t>
+        <w:t>De taak van een .NET Developer is meer dan alleen developen ze gaan ook samen met de klant praten om zo de requierments te kunnen opstellen. Daarna volgt er een lange periode van developpen en heen en weer communiceren met de klant om zo af te toetsen of het project nog steeds de richting uitgaat dat ze willen. Een normaal dag tijdens het developpen begint meestal met een stand-up en dan een scrum dan developpen ze een hele dag door en in de avond houden ze dan een retro</w:t>
       </w:r>
       <w:r>
         <w:t xml:space="preserve"> om zo te zien of alles goed gegaan is tijdens die dag en wat er mogelijks moet aangepast worden</w:t>
@@ -704,23 +576,7 @@
         </w:numPr>
       </w:pPr>
       <w:r>
-        <w:t xml:space="preserve">Niels </w:t>
-      </w:r>
-      <w:proofErr w:type="spellStart"/>
-      <w:r>
-        <w:t>Jani</w:t>
-      </w:r>
-      <w:proofErr w:type="spellEnd"/>
-      <w:r>
-        <w:t xml:space="preserve"> | </w:t>
-      </w:r>
-      <w:proofErr w:type="spellStart"/>
-      <w:r>
-        <w:t>Cegeka</w:t>
-      </w:r>
-      <w:proofErr w:type="spellEnd"/>
-      <w:r>
-        <w:t xml:space="preserve"> | Java Developer</w:t>
+        <w:t>Niels Jani | Cegeka | Java Developer</w:t>
       </w:r>
     </w:p>
     <w:p>
@@ -758,53 +614,25 @@
         <w:rPr>
           <w:lang w:val="en-GB"/>
         </w:rPr>
-        <w:t xml:space="preserve">Maarten </w:t>
-      </w:r>
-      <w:proofErr w:type="spellStart"/>
-      <w:r>
-        <w:rPr>
-          <w:lang w:val="en-GB"/>
-        </w:rPr>
-        <w:t>Cannaerts</w:t>
-      </w:r>
-      <w:proofErr w:type="spellEnd"/>
-      <w:r>
-        <w:rPr>
-          <w:lang w:val="en-GB"/>
-        </w:rPr>
-        <w:t xml:space="preserve"> | KBC | Business Development Manager in AI</w:t>
-      </w:r>
-    </w:p>
-    <w:p>
-      <w:pPr>
-        <w:pStyle w:val="Lijstalinea"/>
-        <w:numPr>
-          <w:ilvl w:val="0"/>
-          <w:numId w:val="1"/>
-        </w:numPr>
-        <w:rPr>
-          <w:lang w:val="en-GB"/>
-        </w:rPr>
-      </w:pPr>
-      <w:r>
-        <w:rPr>
-          <w:lang w:val="en-GB"/>
-        </w:rPr>
-        <w:t xml:space="preserve">Joeri Jans | Team4Talent | Competence </w:t>
-      </w:r>
-      <w:proofErr w:type="spellStart"/>
-      <w:r>
-        <w:rPr>
-          <w:lang w:val="en-GB"/>
-        </w:rPr>
-        <w:t>Center</w:t>
-      </w:r>
-      <w:proofErr w:type="spellEnd"/>
-      <w:r>
-        <w:rPr>
-          <w:lang w:val="en-GB"/>
-        </w:rPr>
-        <w:t xml:space="preserve"> Leader</w:t>
+        <w:t>Maarten Cannaerts | KBC | Business Development Manager in AI</w:t>
+      </w:r>
+    </w:p>
+    <w:p>
+      <w:pPr>
+        <w:pStyle w:val="Lijstalinea"/>
+        <w:numPr>
+          <w:ilvl w:val="0"/>
+          <w:numId w:val="1"/>
+        </w:numPr>
+        <w:rPr>
+          <w:lang w:val="en-GB"/>
+        </w:rPr>
+      </w:pPr>
+      <w:r>
+        <w:rPr>
+          <w:lang w:val="en-GB"/>
+        </w:rPr>
+        <w:t>Joeri Jans | Team4Talent | Competence Center Leader</w:t>
       </w:r>
     </w:p>
     <w:p>
@@ -825,562 +653,444 @@
         <w:t>Bart Verhaeghe | Colruyt Group | Solution IT Architect</w:t>
       </w:r>
     </w:p>
-    <w:p>
-      <w:pPr>
-        <w:pStyle w:val="Kop2"/>
-      </w:pPr>
-      <w:r>
-        <w:t>Volkert</w:t>
-      </w:r>
-    </w:p>
-    <w:p>
-      <w:pPr>
-        <w:pStyle w:val="Lijstalinea"/>
-        <w:numPr>
-          <w:ilvl w:val="0"/>
-          <w:numId w:val="1"/>
-        </w:numPr>
-      </w:pPr>
-      <w:r>
-        <w:t>Sandy Van Dijck | Vlaamse Overheid (Departement Financiën en Begroting – Afdeling Beleidsondersteuning, Begroting en Financiële Operaties) | Senior .NET Developer</w:t>
-      </w:r>
-    </w:p>
-    <w:p>
-      <w:pPr>
-        <w:pStyle w:val="Lijstalinea"/>
-        <w:numPr>
-          <w:ilvl w:val="0"/>
-          <w:numId w:val="1"/>
-        </w:numPr>
-      </w:pPr>
-      <w:r>
-        <w:lastRenderedPageBreak/>
-        <w:t xml:space="preserve">Bart Van </w:t>
-      </w:r>
-      <w:proofErr w:type="spellStart"/>
-      <w:r>
-        <w:t>Meervenne</w:t>
-      </w:r>
-      <w:proofErr w:type="spellEnd"/>
-      <w:r>
-        <w:t xml:space="preserve"> | </w:t>
-      </w:r>
-      <w:proofErr w:type="spellStart"/>
-      <w:r>
-        <w:t>Cegeka</w:t>
-      </w:r>
-      <w:proofErr w:type="spellEnd"/>
-      <w:r>
-        <w:t xml:space="preserve"> | Java Developer</w:t>
-      </w:r>
-    </w:p>
-    <w:p>
-      <w:pPr>
-        <w:pStyle w:val="Lijstalinea"/>
-        <w:numPr>
-          <w:ilvl w:val="0"/>
-          <w:numId w:val="1"/>
-        </w:numPr>
-      </w:pPr>
-      <w:r>
-        <w:t>Margot | ICTS KU Leuven | Ontwikkelen in FPM / UI5</w:t>
-      </w:r>
-    </w:p>
-    <w:p>
-      <w:r>
-        <w:br w:type="page"/>
-      </w:r>
-    </w:p>
-    <w:p>
-      <w:pPr>
-        <w:pStyle w:val="Kop1"/>
-      </w:pPr>
-      <w:r>
-        <w:lastRenderedPageBreak/>
-        <w:t>Welke stagiairs hebben wij geïnterviewd?</w:t>
-      </w:r>
-    </w:p>
-    <w:p>
-      <w:pPr>
-        <w:pStyle w:val="Kop2"/>
-      </w:pPr>
-      <w:r>
-        <w:t>Bastiaan</w:t>
-      </w:r>
-    </w:p>
-    <w:p>
-      <w:pPr>
-        <w:pStyle w:val="Kop2"/>
-      </w:pPr>
-      <w:r>
-        <w:t>Gis</w:t>
-      </w:r>
-    </w:p>
-    <w:p>
-      <w:pPr>
-        <w:pStyle w:val="Kop2"/>
-      </w:pPr>
-      <w:r>
-        <w:t>Abe</w:t>
-      </w:r>
-    </w:p>
-    <w:p/>
-    <w:p>
-      <w:pPr>
-        <w:pStyle w:val="Kop1"/>
-      </w:pPr>
-      <w:r>
-        <w:t>Hoe ging deze samenwerking?</w:t>
-      </w:r>
-    </w:p>
-    <w:p>
-      <w:pPr>
-        <w:pStyle w:val="Kop2"/>
-        <w:rPr>
-          <w:lang w:val="en-GB"/>
-        </w:rPr>
-      </w:pPr>
-      <w:proofErr w:type="spellStart"/>
-      <w:r>
-        <w:rPr>
-          <w:lang w:val="en-GB"/>
-        </w:rPr>
-        <w:t>Bastiaan</w:t>
-      </w:r>
-      <w:proofErr w:type="spellEnd"/>
-    </w:p>
-    <w:p>
-      <w:pPr>
-        <w:pStyle w:val="Kop2"/>
-        <w:rPr>
-          <w:lang w:val="en-GB"/>
-        </w:rPr>
-      </w:pPr>
-      <w:proofErr w:type="spellStart"/>
-      <w:r>
-        <w:rPr>
-          <w:lang w:val="en-GB"/>
-        </w:rPr>
-        <w:t>Gis</w:t>
-      </w:r>
-      <w:proofErr w:type="spellEnd"/>
-    </w:p>
-    <w:p>
-      <w:pPr>
-        <w:pStyle w:val="Kop2"/>
-        <w:rPr>
-          <w:lang w:val="en-GB"/>
-        </w:rPr>
-      </w:pPr>
-      <w:r>
-        <w:rPr>
-          <w:lang w:val="en-GB"/>
-        </w:rPr>
-        <w:t>Abe</w:t>
-      </w:r>
-    </w:p>
-    <w:p>
-      <w:pPr>
-        <w:pStyle w:val="Kop2"/>
-        <w:rPr>
-          <w:lang w:val="en-GB"/>
-        </w:rPr>
-      </w:pPr>
-    </w:p>
-    <w:p>
-      <w:pPr>
-        <w:pStyle w:val="Kop2"/>
-        <w:rPr>
-          <w:lang w:val="en-GB"/>
-        </w:rPr>
-      </w:pPr>
-      <w:r>
-        <w:rPr>
-          <w:lang w:val="en-GB"/>
-        </w:rPr>
-        <w:t>Jef</w:t>
-      </w:r>
-    </w:p>
-    <w:p>
-      <w:pPr>
-        <w:pStyle w:val="Lijstalinea"/>
-        <w:numPr>
-          <w:ilvl w:val="0"/>
-          <w:numId w:val="1"/>
-        </w:numPr>
-        <w:rPr>
-          <w:lang w:val="en-GB"/>
-        </w:rPr>
-      </w:pPr>
-      <w:r>
-        <w:rPr>
-          <w:lang w:val="en-GB"/>
-        </w:rPr>
-        <w:t xml:space="preserve">Goede &amp; </w:t>
-      </w:r>
-      <w:proofErr w:type="spellStart"/>
-      <w:r>
-        <w:rPr>
-          <w:lang w:val="en-GB"/>
-        </w:rPr>
-        <w:t>Vlotte</w:t>
-      </w:r>
-      <w:proofErr w:type="spellEnd"/>
-      <w:r>
-        <w:rPr>
-          <w:lang w:val="en-GB"/>
-        </w:rPr>
-        <w:t xml:space="preserve"> </w:t>
-      </w:r>
-      <w:proofErr w:type="spellStart"/>
-      <w:r>
-        <w:rPr>
-          <w:lang w:val="en-GB"/>
-        </w:rPr>
-        <w:t>samenwerking</w:t>
-      </w:r>
-      <w:proofErr w:type="spellEnd"/>
-    </w:p>
-    <w:p>
-      <w:pPr>
-        <w:pStyle w:val="Lijstalinea"/>
-        <w:numPr>
-          <w:ilvl w:val="0"/>
-          <w:numId w:val="1"/>
-        </w:numPr>
-        <w:rPr>
-          <w:lang w:val="en-GB"/>
-        </w:rPr>
-      </w:pPr>
-      <w:proofErr w:type="spellStart"/>
-      <w:r>
-        <w:rPr>
-          <w:lang w:val="en-GB"/>
-        </w:rPr>
-        <w:t>Duidelijke</w:t>
-      </w:r>
-      <w:proofErr w:type="spellEnd"/>
-      <w:r>
-        <w:rPr>
-          <w:lang w:val="en-GB"/>
-        </w:rPr>
-        <w:t xml:space="preserve"> </w:t>
-      </w:r>
-      <w:proofErr w:type="spellStart"/>
-      <w:r>
-        <w:rPr>
-          <w:lang w:val="en-GB"/>
-        </w:rPr>
-        <w:t>verdeling</w:t>
-      </w:r>
-      <w:proofErr w:type="spellEnd"/>
-      <w:r>
-        <w:rPr>
-          <w:lang w:val="en-GB"/>
-        </w:rPr>
-        <w:t xml:space="preserve"> taken</w:t>
-      </w:r>
-    </w:p>
-    <w:p>
-      <w:pPr>
-        <w:pStyle w:val="Lijstalinea"/>
-        <w:numPr>
-          <w:ilvl w:val="0"/>
-          <w:numId w:val="1"/>
-        </w:numPr>
-        <w:rPr>
-          <w:lang w:val="en-GB"/>
-        </w:rPr>
-      </w:pPr>
-      <w:proofErr w:type="spellStart"/>
-      <w:r>
-        <w:rPr>
-          <w:lang w:val="en-GB"/>
-        </w:rPr>
-        <w:t>Elkaar</w:t>
-      </w:r>
-      <w:proofErr w:type="spellEnd"/>
-      <w:r>
-        <w:rPr>
-          <w:lang w:val="en-GB"/>
-        </w:rPr>
-        <w:t xml:space="preserve"> </w:t>
-      </w:r>
-      <w:proofErr w:type="spellStart"/>
-      <w:r>
-        <w:rPr>
-          <w:lang w:val="en-GB"/>
-        </w:rPr>
-        <w:t>goed</w:t>
-      </w:r>
-      <w:proofErr w:type="spellEnd"/>
-      <w:r>
-        <w:rPr>
-          <w:lang w:val="en-GB"/>
-        </w:rPr>
-        <w:t xml:space="preserve"> </w:t>
-      </w:r>
-      <w:proofErr w:type="spellStart"/>
-      <w:r>
-        <w:rPr>
-          <w:lang w:val="en-GB"/>
-        </w:rPr>
-        <w:t>helpen</w:t>
-      </w:r>
-      <w:proofErr w:type="spellEnd"/>
-      <w:r>
-        <w:rPr>
-          <w:lang w:val="en-GB"/>
-        </w:rPr>
-        <w:t xml:space="preserve"> </w:t>
-      </w:r>
-      <w:proofErr w:type="spellStart"/>
-      <w:r>
-        <w:rPr>
-          <w:lang w:val="en-GB"/>
-        </w:rPr>
-        <w:t>wanneer</w:t>
-      </w:r>
-      <w:proofErr w:type="spellEnd"/>
-      <w:r>
-        <w:rPr>
-          <w:lang w:val="en-GB"/>
-        </w:rPr>
-        <w:t xml:space="preserve"> </w:t>
-      </w:r>
-      <w:proofErr w:type="spellStart"/>
-      <w:r>
-        <w:rPr>
-          <w:lang w:val="en-GB"/>
-        </w:rPr>
-        <w:t>dat</w:t>
-      </w:r>
-      <w:proofErr w:type="spellEnd"/>
-      <w:r>
-        <w:rPr>
-          <w:lang w:val="en-GB"/>
-        </w:rPr>
-        <w:t xml:space="preserve"> </w:t>
-      </w:r>
-      <w:proofErr w:type="spellStart"/>
-      <w:r>
-        <w:rPr>
-          <w:lang w:val="en-GB"/>
-        </w:rPr>
-        <w:t>gevraagd</w:t>
-      </w:r>
-      <w:proofErr w:type="spellEnd"/>
-      <w:r>
-        <w:rPr>
-          <w:lang w:val="en-GB"/>
-        </w:rPr>
-        <w:t xml:space="preserve"> </w:t>
-      </w:r>
-      <w:proofErr w:type="spellStart"/>
-      <w:r>
-        <w:rPr>
-          <w:lang w:val="en-GB"/>
-        </w:rPr>
-        <w:t>wordt</w:t>
-      </w:r>
-      <w:proofErr w:type="spellEnd"/>
-    </w:p>
-    <w:p>
-      <w:pPr>
-        <w:pStyle w:val="Lijstalinea"/>
-        <w:numPr>
-          <w:ilvl w:val="0"/>
-          <w:numId w:val="1"/>
-        </w:numPr>
-        <w:rPr>
-          <w:lang w:val="en-GB"/>
-        </w:rPr>
-      </w:pPr>
-      <w:proofErr w:type="spellStart"/>
-      <w:r>
-        <w:rPr>
-          <w:lang w:val="en-GB"/>
-        </w:rPr>
-        <w:t>Toffe</w:t>
-      </w:r>
-      <w:proofErr w:type="spellEnd"/>
-      <w:r>
-        <w:rPr>
-          <w:lang w:val="en-GB"/>
-        </w:rPr>
-        <w:t xml:space="preserve"> </w:t>
-      </w:r>
-      <w:proofErr w:type="spellStart"/>
-      <w:r>
-        <w:rPr>
-          <w:lang w:val="en-GB"/>
-        </w:rPr>
-        <w:t>groepssfeer</w:t>
-      </w:r>
-      <w:proofErr w:type="spellEnd"/>
-    </w:p>
-    <w:p>
-      <w:pPr>
-        <w:pStyle w:val="Lijstalinea"/>
-        <w:numPr>
-          <w:ilvl w:val="0"/>
-          <w:numId w:val="1"/>
-        </w:numPr>
-        <w:rPr>
-          <w:lang w:val="en-GB"/>
-        </w:rPr>
-      </w:pPr>
-      <w:r>
-        <w:rPr>
-          <w:lang w:val="en-GB"/>
-        </w:rPr>
-        <w:t xml:space="preserve">Goede </w:t>
-      </w:r>
-      <w:proofErr w:type="spellStart"/>
-      <w:r>
-        <w:rPr>
-          <w:lang w:val="en-GB"/>
-        </w:rPr>
-        <w:t>communicatie</w:t>
-      </w:r>
-      <w:proofErr w:type="spellEnd"/>
-    </w:p>
-    <w:p>
-      <w:pPr>
-        <w:pStyle w:val="Lijstalinea"/>
-        <w:numPr>
-          <w:ilvl w:val="0"/>
-          <w:numId w:val="1"/>
-        </w:numPr>
-        <w:rPr>
-          <w:lang w:val="en-GB"/>
-        </w:rPr>
-      </w:pPr>
-      <w:proofErr w:type="spellStart"/>
-      <w:r>
-        <w:rPr>
-          <w:lang w:val="en-GB"/>
-        </w:rPr>
-        <w:t>Duidelijke</w:t>
-      </w:r>
-      <w:proofErr w:type="spellEnd"/>
-      <w:r>
-        <w:rPr>
-          <w:lang w:val="en-GB"/>
-        </w:rPr>
-        <w:t xml:space="preserve"> </w:t>
-      </w:r>
-      <w:proofErr w:type="spellStart"/>
-      <w:r>
-        <w:rPr>
-          <w:lang w:val="en-GB"/>
-        </w:rPr>
-        <w:t>afspraken</w:t>
-      </w:r>
-      <w:proofErr w:type="spellEnd"/>
-    </w:p>
-    <w:p>
-      <w:pPr>
-        <w:pStyle w:val="Kop2"/>
-        <w:rPr>
-          <w:lang w:val="en-GB"/>
-        </w:rPr>
-      </w:pPr>
-      <w:r>
-        <w:rPr>
-          <w:lang w:val="en-GB"/>
-        </w:rPr>
-        <w:t>Lowie</w:t>
-      </w:r>
-    </w:p>
-    <w:p>
-      <w:pPr>
-        <w:pStyle w:val="Kop2"/>
-        <w:rPr>
-          <w:lang w:val="en-GB"/>
-        </w:rPr>
-      </w:pPr>
-      <w:r>
-        <w:rPr>
-          <w:lang w:val="en-GB"/>
-        </w:rPr>
-        <w:t>Ilyas</w:t>
-      </w:r>
-    </w:p>
-    <w:p>
-      <w:pPr>
-        <w:pStyle w:val="Kop2"/>
-        <w:rPr>
-          <w:lang w:val="en-GB"/>
-        </w:rPr>
-      </w:pPr>
-      <w:r>
-        <w:rPr>
-          <w:lang w:val="en-GB"/>
-        </w:rPr>
-        <w:t>Robby</w:t>
-      </w:r>
-    </w:p>
-    <w:p>
-      <w:pPr>
-        <w:pStyle w:val="Lijstalinea"/>
-        <w:numPr>
-          <w:ilvl w:val="0"/>
-          <w:numId w:val="1"/>
-        </w:numPr>
-      </w:pPr>
-      <w:r>
-        <w:t>Het ging goed, we hebben niet echt een groot probleem gehad. Maar soms was het niet 100% duidelijk van wat we moesten doen</w:t>
-      </w:r>
-    </w:p>
-    <w:p>
-      <w:pPr>
-        <w:pStyle w:val="Kop2"/>
-      </w:pPr>
-      <w:r>
-        <w:t>Ben</w:t>
-      </w:r>
-    </w:p>
-    <w:p>
-      <w:pPr>
-        <w:pStyle w:val="Kop2"/>
-      </w:pPr>
-      <w:r>
-        <w:t>Joeri</w:t>
-      </w:r>
-    </w:p>
-    <w:p>
-      <w:pPr>
-        <w:pStyle w:val="Kop2"/>
-      </w:pPr>
-      <w:r>
-        <w:t>Volkert</w:t>
-      </w:r>
-    </w:p>
-    <w:p>
-      <w:pPr>
-        <w:pStyle w:val="Lijstalinea"/>
-        <w:numPr>
-          <w:ilvl w:val="0"/>
-          <w:numId w:val="1"/>
-        </w:numPr>
-      </w:pPr>
-      <w:r>
-        <w:t>Het ging goed, vond alleen dat er meer dingen te samen mochten. Waardoor we meer in contact komen (niet alleen online) met de studenten uit Groningen.</w:t>
-      </w:r>
-    </w:p>
-    <w:p/>
     <w:p>
       <w:pPr>
         <w:rPr>
           <w:rFonts w:asciiTheme="majorHAnsi" w:eastAsiaTheme="majorEastAsia" w:hAnsiTheme="majorHAnsi" w:cstheme="majorBidi"/>
           <w:color w:val="2F5496" w:themeColor="accent1" w:themeShade="BF"/>
-          <w:sz w:val="32"/>
-          <w:szCs w:val="32"/>
+          <w:sz w:val="26"/>
+          <w:szCs w:val="26"/>
         </w:rPr>
       </w:pPr>
       <w:r>
         <w:br w:type="page"/>
+      </w:r>
+    </w:p>
+    <w:p>
+      <w:pPr>
+        <w:pStyle w:val="Kop2"/>
+      </w:pPr>
+      <w:r>
+        <w:lastRenderedPageBreak/>
+        <w:t>Volkert</w:t>
+      </w:r>
+    </w:p>
+    <w:p>
+      <w:pPr>
+        <w:pStyle w:val="Lijstalinea"/>
+        <w:numPr>
+          <w:ilvl w:val="0"/>
+          <w:numId w:val="1"/>
+        </w:numPr>
+      </w:pPr>
+      <w:r>
+        <w:t>Sandy Van Dijck | Vlaamse Overheid (Departement Financiën en Begroting – Afdeling Beleidsondersteuning, Begroting en Financiële Operaties) | Senior .NET Developer</w:t>
+      </w:r>
+    </w:p>
+    <w:p>
+      <w:pPr>
+        <w:pStyle w:val="Lijstalinea"/>
+        <w:numPr>
+          <w:ilvl w:val="0"/>
+          <w:numId w:val="1"/>
+        </w:numPr>
+      </w:pPr>
+      <w:r>
+        <w:t>Bart Van Meervenne | Cegeka | Java Developer</w:t>
+      </w:r>
+    </w:p>
+    <w:p>
+      <w:pPr>
+        <w:pStyle w:val="Lijstalinea"/>
+        <w:numPr>
+          <w:ilvl w:val="0"/>
+          <w:numId w:val="1"/>
+        </w:numPr>
+      </w:pPr>
+      <w:r>
+        <w:t>Margot | ICTS KU Leuven | Ontwikkelen in FPM / UI5</w:t>
+      </w:r>
+    </w:p>
+    <w:p/>
+    <w:p>
+      <w:pPr>
+        <w:pStyle w:val="Kop1"/>
+      </w:pPr>
+      <w:r>
+        <w:t>Welke stagiairs hebben wij geïnterviewd?</w:t>
+      </w:r>
+    </w:p>
+    <w:p>
+      <w:pPr>
+        <w:pStyle w:val="Kop2"/>
+      </w:pPr>
+      <w:r>
+        <w:t>Bastiaan</w:t>
+      </w:r>
+    </w:p>
+    <w:p>
+      <w:pPr>
+        <w:pStyle w:val="Kop2"/>
+      </w:pPr>
+      <w:r>
+        <w:t>Gis</w:t>
+      </w:r>
+    </w:p>
+    <w:p>
+      <w:pPr>
+        <w:pStyle w:val="Kop2"/>
+      </w:pPr>
+      <w:r>
+        <w:t>Abe</w:t>
+      </w:r>
+    </w:p>
+    <w:p/>
+    <w:p>
+      <w:pPr>
+        <w:pStyle w:val="Kop1"/>
+      </w:pPr>
+      <w:r>
+        <w:t>Hoe ging deze samenwerking?</w:t>
+      </w:r>
+    </w:p>
+    <w:p>
+      <w:pPr>
+        <w:pStyle w:val="Kop2"/>
+        <w:rPr>
+          <w:lang w:val="en-GB"/>
+        </w:rPr>
+      </w:pPr>
+      <w:r>
+        <w:rPr>
+          <w:lang w:val="en-GB"/>
+        </w:rPr>
+        <w:t>Bastiaan</w:t>
+      </w:r>
+    </w:p>
+    <w:p>
+      <w:pPr>
+        <w:pStyle w:val="Kop2"/>
+        <w:rPr>
+          <w:lang w:val="en-GB"/>
+        </w:rPr>
+      </w:pPr>
+      <w:r>
+        <w:rPr>
+          <w:lang w:val="en-GB"/>
+        </w:rPr>
+        <w:t>Gis</w:t>
+      </w:r>
+    </w:p>
+    <w:p>
+      <w:pPr>
+        <w:pStyle w:val="Kop2"/>
+        <w:rPr>
+          <w:lang w:val="en-GB"/>
+        </w:rPr>
+      </w:pPr>
+      <w:r>
+        <w:rPr>
+          <w:lang w:val="en-GB"/>
+        </w:rPr>
+        <w:t>Abe</w:t>
+      </w:r>
+    </w:p>
+    <w:p>
+      <w:pPr>
+        <w:pStyle w:val="Kop2"/>
+        <w:rPr>
+          <w:lang w:val="en-GB"/>
+        </w:rPr>
+      </w:pPr>
+    </w:p>
+    <w:p>
+      <w:pPr>
+        <w:pStyle w:val="Kop2"/>
+        <w:rPr>
+          <w:lang w:val="en-GB"/>
+        </w:rPr>
+      </w:pPr>
+      <w:r>
+        <w:rPr>
+          <w:lang w:val="en-GB"/>
+        </w:rPr>
+        <w:t>Jef</w:t>
+      </w:r>
+    </w:p>
+    <w:p>
+      <w:pPr>
+        <w:pStyle w:val="Lijstalinea"/>
+        <w:numPr>
+          <w:ilvl w:val="0"/>
+          <w:numId w:val="1"/>
+        </w:numPr>
+        <w:rPr>
+          <w:lang w:val="en-GB"/>
+        </w:rPr>
+      </w:pPr>
+      <w:r>
+        <w:rPr>
+          <w:lang w:val="en-GB"/>
+        </w:rPr>
+        <w:t>Goede &amp; Vlotte samenwerking</w:t>
+      </w:r>
+    </w:p>
+    <w:p>
+      <w:pPr>
+        <w:pStyle w:val="Lijstalinea"/>
+        <w:numPr>
+          <w:ilvl w:val="0"/>
+          <w:numId w:val="1"/>
+        </w:numPr>
+        <w:rPr>
+          <w:lang w:val="en-GB"/>
+        </w:rPr>
+      </w:pPr>
+      <w:r>
+        <w:rPr>
+          <w:lang w:val="en-GB"/>
+        </w:rPr>
+        <w:t>Duidelijke verdeling taken</w:t>
+      </w:r>
+    </w:p>
+    <w:p>
+      <w:pPr>
+        <w:pStyle w:val="Lijstalinea"/>
+        <w:numPr>
+          <w:ilvl w:val="0"/>
+          <w:numId w:val="1"/>
+        </w:numPr>
+        <w:rPr>
+          <w:lang w:val="en-GB"/>
+        </w:rPr>
+      </w:pPr>
+      <w:r>
+        <w:rPr>
+          <w:lang w:val="en-GB"/>
+        </w:rPr>
+        <w:t>Elkaar goed helpen wanneer dat gevraagd wordt</w:t>
+      </w:r>
+    </w:p>
+    <w:p>
+      <w:pPr>
+        <w:pStyle w:val="Lijstalinea"/>
+        <w:numPr>
+          <w:ilvl w:val="0"/>
+          <w:numId w:val="1"/>
+        </w:numPr>
+        <w:rPr>
+          <w:lang w:val="en-GB"/>
+        </w:rPr>
+      </w:pPr>
+      <w:r>
+        <w:rPr>
+          <w:lang w:val="en-GB"/>
+        </w:rPr>
+        <w:t>Toffe groepssfeer</w:t>
+      </w:r>
+    </w:p>
+    <w:p>
+      <w:pPr>
+        <w:pStyle w:val="Lijstalinea"/>
+        <w:numPr>
+          <w:ilvl w:val="0"/>
+          <w:numId w:val="1"/>
+        </w:numPr>
+        <w:rPr>
+          <w:lang w:val="en-GB"/>
+        </w:rPr>
+      </w:pPr>
+      <w:r>
+        <w:rPr>
+          <w:lang w:val="en-GB"/>
+        </w:rPr>
+        <w:t>Goede communicatie</w:t>
+      </w:r>
+    </w:p>
+    <w:p>
+      <w:pPr>
+        <w:pStyle w:val="Lijstalinea"/>
+        <w:numPr>
+          <w:ilvl w:val="0"/>
+          <w:numId w:val="1"/>
+        </w:numPr>
+        <w:rPr>
+          <w:lang w:val="en-GB"/>
+        </w:rPr>
+      </w:pPr>
+      <w:r>
+        <w:rPr>
+          <w:lang w:val="en-GB"/>
+        </w:rPr>
+        <w:t>Duidelijke afspraken</w:t>
+      </w:r>
+    </w:p>
+    <w:p>
+      <w:pPr>
+        <w:pStyle w:val="Kop2"/>
+        <w:rPr>
+          <w:lang w:val="en-GB"/>
+        </w:rPr>
+      </w:pPr>
+      <w:r>
+        <w:rPr>
+          <w:lang w:val="en-GB"/>
+        </w:rPr>
+        <w:t>Lowie</w:t>
+      </w:r>
+    </w:p>
+    <w:p>
+      <w:pPr>
+        <w:pStyle w:val="Lijstalinea"/>
+        <w:numPr>
+          <w:ilvl w:val="0"/>
+          <w:numId w:val="1"/>
+        </w:numPr>
+        <w:rPr>
+          <w:lang w:val="en-GB"/>
+        </w:rPr>
+      </w:pPr>
+      <w:r>
+        <w:rPr>
+          <w:lang w:val="en-GB"/>
+        </w:rPr>
+        <w:t>Over het algemeen, heel goed</w:t>
+      </w:r>
+    </w:p>
+    <w:p>
+      <w:pPr>
+        <w:pStyle w:val="Lijstalinea"/>
+        <w:numPr>
+          <w:ilvl w:val="0"/>
+          <w:numId w:val="1"/>
+        </w:numPr>
+        <w:rPr>
+          <w:lang w:val="en-GB"/>
+        </w:rPr>
+      </w:pPr>
+      <w:r>
+        <w:rPr>
+          <w:lang w:val="en-GB"/>
+        </w:rPr>
+        <w:t>Snelle aanmaking discord groep voor communicatie</w:t>
+      </w:r>
+    </w:p>
+    <w:p>
+      <w:pPr>
+        <w:pStyle w:val="Lijstalinea"/>
+        <w:numPr>
+          <w:ilvl w:val="0"/>
+          <w:numId w:val="1"/>
+        </w:numPr>
+        <w:rPr>
+          <w:lang w:val="en-GB"/>
+        </w:rPr>
+      </w:pPr>
+      <w:r>
+        <w:rPr>
+          <w:lang w:val="en-GB"/>
+        </w:rPr>
+        <w:t>Samenwerking verliep vlot en taken werden snel verdeeld</w:t>
+      </w:r>
+    </w:p>
+    <w:p>
+      <w:pPr>
+        <w:pStyle w:val="Kop2"/>
+        <w:rPr>
+          <w:lang w:val="en-GB"/>
+        </w:rPr>
+      </w:pPr>
+      <w:r>
+        <w:rPr>
+          <w:lang w:val="en-GB"/>
+        </w:rPr>
+        <w:t>Ilyas</w:t>
+      </w:r>
+    </w:p>
+    <w:p>
+      <w:pPr>
+        <w:pStyle w:val="Kop2"/>
+        <w:rPr>
+          <w:lang w:val="en-GB"/>
+        </w:rPr>
+      </w:pPr>
+      <w:r>
+        <w:rPr>
+          <w:lang w:val="en-GB"/>
+        </w:rPr>
+        <w:t>Robby</w:t>
+      </w:r>
+    </w:p>
+    <w:p>
+      <w:pPr>
+        <w:pStyle w:val="Lijstalinea"/>
+        <w:numPr>
+          <w:ilvl w:val="0"/>
+          <w:numId w:val="1"/>
+        </w:numPr>
+      </w:pPr>
+      <w:r>
+        <w:t>Het ging goed, we hebben niet echt een groot probleem gehad. Maar soms was het niet 100% duidelijk van wat we moesten doen</w:t>
+      </w:r>
+    </w:p>
+    <w:p>
+      <w:pPr>
+        <w:pStyle w:val="Kop2"/>
+      </w:pPr>
+      <w:r>
+        <w:t>Ben</w:t>
+      </w:r>
+    </w:p>
+    <w:p>
+      <w:pPr>
+        <w:pStyle w:val="Lijstalinea"/>
+        <w:numPr>
+          <w:ilvl w:val="0"/>
+          <w:numId w:val="1"/>
+        </w:numPr>
+      </w:pPr>
+      <w:r>
+        <w:t>Communicatie was ok, voor sommige mocht het meer</w:t>
+      </w:r>
+    </w:p>
+    <w:p>
+      <w:pPr>
+        <w:pStyle w:val="Lijstalinea"/>
+        <w:numPr>
+          <w:ilvl w:val="0"/>
+          <w:numId w:val="1"/>
+        </w:numPr>
+      </w:pPr>
+      <w:r>
+        <w:t>Iedereen heeft gedaan wat er verwacht was van hun</w:t>
+      </w:r>
+    </w:p>
+    <w:p>
+      <w:pPr>
+        <w:pStyle w:val="Kop2"/>
+      </w:pPr>
+      <w:r>
+        <w:t>Joeri</w:t>
+      </w:r>
+    </w:p>
+    <w:p>
+      <w:pPr>
+        <w:pStyle w:val="Kop2"/>
+      </w:pPr>
+      <w:r>
+        <w:t>Volkert</w:t>
+      </w:r>
+    </w:p>
+    <w:p>
+      <w:pPr>
+        <w:pStyle w:val="Lijstalinea"/>
+        <w:numPr>
+          <w:ilvl w:val="0"/>
+          <w:numId w:val="1"/>
+        </w:numPr>
+      </w:pPr>
+      <w:r>
+        <w:t>Het ging goed, vond alleen dat er meer dingen te samen mochten. Waardoor we meer in contact komen (niet alleen online) met de studenten uit Groningen.</w:t>
       </w:r>
     </w:p>
     <w:p>
@@ -1402,30 +1112,26 @@
           <w:lang w:val="en-GB"/>
         </w:rPr>
       </w:pPr>
-      <w:proofErr w:type="spellStart"/>
       <w:r>
         <w:rPr>
           <w:lang w:val="en-GB"/>
         </w:rPr>
         <w:t>Bastiaan</w:t>
       </w:r>
-      <w:proofErr w:type="spellEnd"/>
-    </w:p>
-    <w:p>
-      <w:pPr>
-        <w:pStyle w:val="Kop2"/>
-        <w:rPr>
-          <w:lang w:val="en-GB"/>
-        </w:rPr>
-      </w:pPr>
-      <w:proofErr w:type="spellStart"/>
+    </w:p>
+    <w:p>
+      <w:pPr>
+        <w:pStyle w:val="Kop2"/>
+        <w:rPr>
+          <w:lang w:val="en-GB"/>
+        </w:rPr>
+      </w:pPr>
       <w:r>
         <w:rPr>
           <w:lang w:val="en-GB"/>
         </w:rPr>
         <w:t>Gis</w:t>
       </w:r>
-      <w:proofErr w:type="spellEnd"/>
     </w:p>
     <w:p>
       <w:pPr>
@@ -1478,581 +1184,79 @@
         <w:rPr>
           <w:lang w:val="en-GB"/>
         </w:rPr>
-        <w:t xml:space="preserve">Goede </w:t>
-      </w:r>
-      <w:proofErr w:type="spellStart"/>
-      <w:r>
-        <w:rPr>
-          <w:lang w:val="en-GB"/>
-        </w:rPr>
-        <w:t>communicatie</w:t>
-      </w:r>
-      <w:proofErr w:type="spellEnd"/>
-      <w:r>
-        <w:rPr>
-          <w:lang w:val="en-GB"/>
-        </w:rPr>
-        <w:t xml:space="preserve"> is </w:t>
-      </w:r>
-      <w:proofErr w:type="spellStart"/>
-      <w:r>
-        <w:rPr>
-          <w:lang w:val="en-GB"/>
-        </w:rPr>
-        <w:t>zeer</w:t>
-      </w:r>
-      <w:proofErr w:type="spellEnd"/>
-      <w:r>
-        <w:rPr>
-          <w:lang w:val="en-GB"/>
-        </w:rPr>
-        <w:t xml:space="preserve"> </w:t>
-      </w:r>
-      <w:proofErr w:type="spellStart"/>
-      <w:r>
-        <w:rPr>
-          <w:lang w:val="en-GB"/>
-        </w:rPr>
-        <w:t>belangrijk</w:t>
-      </w:r>
-      <w:proofErr w:type="spellEnd"/>
-      <w:r>
-        <w:rPr>
-          <w:lang w:val="en-GB"/>
-        </w:rPr>
-        <w:t xml:space="preserve"> om </w:t>
-      </w:r>
-      <w:proofErr w:type="spellStart"/>
-      <w:r>
-        <w:rPr>
-          <w:lang w:val="en-GB"/>
-        </w:rPr>
-        <w:t>een</w:t>
-      </w:r>
-      <w:proofErr w:type="spellEnd"/>
-      <w:r>
-        <w:rPr>
-          <w:lang w:val="en-GB"/>
-        </w:rPr>
-        <w:t xml:space="preserve"> </w:t>
-      </w:r>
-      <w:proofErr w:type="spellStart"/>
-      <w:r>
-        <w:rPr>
-          <w:lang w:val="en-GB"/>
-        </w:rPr>
-        <w:t>goed</w:t>
-      </w:r>
-      <w:proofErr w:type="spellEnd"/>
-      <w:r>
-        <w:rPr>
-          <w:lang w:val="en-GB"/>
-        </w:rPr>
-        <w:t xml:space="preserve"> </w:t>
-      </w:r>
-      <w:proofErr w:type="spellStart"/>
-      <w:r>
-        <w:rPr>
-          <w:lang w:val="en-GB"/>
-        </w:rPr>
-        <w:t>groepswerk</w:t>
-      </w:r>
-      <w:proofErr w:type="spellEnd"/>
-      <w:r>
-        <w:rPr>
-          <w:lang w:val="en-GB"/>
-        </w:rPr>
-        <w:t xml:space="preserve"> </w:t>
-      </w:r>
-      <w:proofErr w:type="spellStart"/>
-      <w:r>
-        <w:rPr>
-          <w:lang w:val="en-GB"/>
-        </w:rPr>
-        <w:t>te</w:t>
-      </w:r>
-      <w:proofErr w:type="spellEnd"/>
-      <w:r>
-        <w:rPr>
-          <w:lang w:val="en-GB"/>
-        </w:rPr>
-        <w:t xml:space="preserve"> </w:t>
-      </w:r>
-      <w:proofErr w:type="spellStart"/>
-      <w:r>
-        <w:rPr>
-          <w:lang w:val="en-GB"/>
-        </w:rPr>
-        <w:t>kunnen</w:t>
-      </w:r>
-      <w:proofErr w:type="spellEnd"/>
-      <w:r>
-        <w:rPr>
-          <w:lang w:val="en-GB"/>
-        </w:rPr>
-        <w:t xml:space="preserve"> </w:t>
-      </w:r>
-      <w:proofErr w:type="spellStart"/>
-      <w:r>
-        <w:rPr>
-          <w:lang w:val="en-GB"/>
-        </w:rPr>
-        <w:t>voltooien</w:t>
-      </w:r>
-      <w:proofErr w:type="spellEnd"/>
-    </w:p>
-    <w:p>
-      <w:pPr>
-        <w:pStyle w:val="Lijstalinea"/>
-        <w:numPr>
-          <w:ilvl w:val="0"/>
-          <w:numId w:val="1"/>
-        </w:numPr>
-        <w:rPr>
-          <w:lang w:val="en-GB"/>
-        </w:rPr>
-      </w:pPr>
-      <w:proofErr w:type="spellStart"/>
-      <w:r>
-        <w:rPr>
-          <w:lang w:val="en-GB"/>
-        </w:rPr>
-        <w:t>Kennis</w:t>
-      </w:r>
-      <w:proofErr w:type="spellEnd"/>
-      <w:r>
-        <w:rPr>
-          <w:lang w:val="en-GB"/>
-        </w:rPr>
-        <w:t xml:space="preserve"> </w:t>
-      </w:r>
-      <w:proofErr w:type="spellStart"/>
-      <w:r>
-        <w:rPr>
-          <w:lang w:val="en-GB"/>
-        </w:rPr>
-        <w:t>gemaakt</w:t>
-      </w:r>
-      <w:proofErr w:type="spellEnd"/>
-      <w:r>
-        <w:rPr>
-          <w:lang w:val="en-GB"/>
-        </w:rPr>
-        <w:t xml:space="preserve"> met </w:t>
-      </w:r>
-      <w:proofErr w:type="spellStart"/>
-      <w:r>
-        <w:rPr>
-          <w:lang w:val="en-GB"/>
-        </w:rPr>
-        <w:t>een</w:t>
-      </w:r>
-      <w:proofErr w:type="spellEnd"/>
-      <w:r>
-        <w:rPr>
-          <w:lang w:val="en-GB"/>
-        </w:rPr>
-        <w:t xml:space="preserve"> hele hop </w:t>
-      </w:r>
-      <w:proofErr w:type="spellStart"/>
-      <w:r>
-        <w:rPr>
-          <w:lang w:val="en-GB"/>
-        </w:rPr>
-        <w:t>verschillende</w:t>
-      </w:r>
-      <w:proofErr w:type="spellEnd"/>
-      <w:r>
-        <w:rPr>
-          <w:lang w:val="en-GB"/>
-        </w:rPr>
-        <w:t xml:space="preserve"> </w:t>
-      </w:r>
-      <w:proofErr w:type="spellStart"/>
-      <w:r>
-        <w:rPr>
-          <w:lang w:val="en-GB"/>
-        </w:rPr>
-        <w:t>bedrijven</w:t>
-      </w:r>
-      <w:proofErr w:type="spellEnd"/>
-      <w:r>
-        <w:rPr>
-          <w:lang w:val="en-GB"/>
-        </w:rPr>
-        <w:t xml:space="preserve"> </w:t>
-      </w:r>
-      <w:proofErr w:type="spellStart"/>
-      <w:r>
-        <w:rPr>
-          <w:lang w:val="en-GB"/>
-        </w:rPr>
-        <w:t>en</w:t>
-      </w:r>
-      <w:proofErr w:type="spellEnd"/>
-      <w:r>
-        <w:rPr>
-          <w:lang w:val="en-GB"/>
-        </w:rPr>
-        <w:t xml:space="preserve"> de </w:t>
-      </w:r>
-      <w:proofErr w:type="spellStart"/>
-      <w:r>
-        <w:rPr>
-          <w:lang w:val="en-GB"/>
-        </w:rPr>
-        <w:t>sectoren</w:t>
-      </w:r>
-      <w:proofErr w:type="spellEnd"/>
-      <w:r>
-        <w:rPr>
-          <w:lang w:val="en-GB"/>
-        </w:rPr>
-        <w:t xml:space="preserve"> </w:t>
-      </w:r>
-      <w:proofErr w:type="spellStart"/>
-      <w:r>
-        <w:rPr>
-          <w:lang w:val="en-GB"/>
-        </w:rPr>
-        <w:t>warin</w:t>
-      </w:r>
-      <w:proofErr w:type="spellEnd"/>
-      <w:r>
-        <w:rPr>
-          <w:lang w:val="en-GB"/>
-        </w:rPr>
-        <w:t xml:space="preserve"> </w:t>
-      </w:r>
-      <w:proofErr w:type="spellStart"/>
-      <w:r>
-        <w:rPr>
-          <w:lang w:val="en-GB"/>
-        </w:rPr>
-        <w:t>zij</w:t>
-      </w:r>
-      <w:proofErr w:type="spellEnd"/>
-      <w:r>
-        <w:rPr>
-          <w:lang w:val="en-GB"/>
-        </w:rPr>
-        <w:t xml:space="preserve"> </w:t>
-      </w:r>
-      <w:proofErr w:type="spellStart"/>
-      <w:r>
-        <w:rPr>
-          <w:lang w:val="en-GB"/>
-        </w:rPr>
-        <w:t>te</w:t>
-      </w:r>
-      <w:proofErr w:type="spellEnd"/>
-      <w:r>
-        <w:rPr>
-          <w:lang w:val="en-GB"/>
-        </w:rPr>
-        <w:t xml:space="preserve"> </w:t>
-      </w:r>
-      <w:proofErr w:type="spellStart"/>
-      <w:r>
-        <w:rPr>
-          <w:lang w:val="en-GB"/>
-        </w:rPr>
-        <w:t>werk</w:t>
-      </w:r>
-      <w:proofErr w:type="spellEnd"/>
-      <w:r>
-        <w:rPr>
-          <w:lang w:val="en-GB"/>
-        </w:rPr>
-        <w:t xml:space="preserve"> </w:t>
-      </w:r>
-      <w:proofErr w:type="spellStart"/>
-      <w:r>
-        <w:rPr>
-          <w:lang w:val="en-GB"/>
-        </w:rPr>
-        <w:t>gaan</w:t>
-      </w:r>
-      <w:proofErr w:type="spellEnd"/>
-      <w:r>
-        <w:rPr>
-          <w:lang w:val="en-GB"/>
-        </w:rPr>
-        <w:t>.</w:t>
-      </w:r>
-    </w:p>
-    <w:p>
-      <w:pPr>
-        <w:pStyle w:val="Lijstalinea"/>
-        <w:numPr>
-          <w:ilvl w:val="0"/>
-          <w:numId w:val="1"/>
-        </w:numPr>
-        <w:rPr>
-          <w:lang w:val="en-GB"/>
-        </w:rPr>
-      </w:pPr>
-      <w:proofErr w:type="spellStart"/>
-      <w:r>
-        <w:rPr>
-          <w:lang w:val="en-GB"/>
-        </w:rPr>
-        <w:t>Leerde</w:t>
-      </w:r>
-      <w:proofErr w:type="spellEnd"/>
-      <w:r>
-        <w:rPr>
-          <w:lang w:val="en-GB"/>
-        </w:rPr>
-        <w:t xml:space="preserve"> over de </w:t>
-      </w:r>
-      <w:proofErr w:type="spellStart"/>
-      <w:r>
-        <w:rPr>
-          <w:lang w:val="en-GB"/>
-        </w:rPr>
-        <w:t>verschillende</w:t>
-      </w:r>
-      <w:proofErr w:type="spellEnd"/>
-      <w:r>
-        <w:rPr>
-          <w:lang w:val="en-GB"/>
-        </w:rPr>
-        <w:t xml:space="preserve"> job </w:t>
-      </w:r>
-      <w:proofErr w:type="spellStart"/>
-      <w:r>
-        <w:rPr>
-          <w:lang w:val="en-GB"/>
-        </w:rPr>
-        <w:t>profielen</w:t>
-      </w:r>
-      <w:proofErr w:type="spellEnd"/>
-      <w:r>
-        <w:rPr>
-          <w:lang w:val="en-GB"/>
-        </w:rPr>
-        <w:t xml:space="preserve"> </w:t>
-      </w:r>
-      <w:proofErr w:type="spellStart"/>
-      <w:r>
-        <w:rPr>
-          <w:lang w:val="en-GB"/>
-        </w:rPr>
-        <w:t>en</w:t>
-      </w:r>
-      <w:proofErr w:type="spellEnd"/>
-      <w:r>
-        <w:rPr>
-          <w:lang w:val="en-GB"/>
-        </w:rPr>
-        <w:t xml:space="preserve"> </w:t>
-      </w:r>
-      <w:proofErr w:type="spellStart"/>
-      <w:r>
-        <w:rPr>
-          <w:lang w:val="en-GB"/>
-        </w:rPr>
-        <w:t>hun</w:t>
-      </w:r>
-      <w:proofErr w:type="spellEnd"/>
-      <w:r>
-        <w:rPr>
-          <w:lang w:val="en-GB"/>
-        </w:rPr>
-        <w:t xml:space="preserve"> </w:t>
-      </w:r>
-      <w:proofErr w:type="spellStart"/>
-      <w:r>
-        <w:rPr>
-          <w:lang w:val="en-GB"/>
-        </w:rPr>
-        <w:t>vereisten</w:t>
-      </w:r>
-      <w:proofErr w:type="spellEnd"/>
-    </w:p>
-    <w:p>
-      <w:pPr>
-        <w:pStyle w:val="Lijstalinea"/>
-        <w:numPr>
-          <w:ilvl w:val="0"/>
-          <w:numId w:val="1"/>
-        </w:numPr>
-        <w:rPr>
-          <w:lang w:val="en-GB"/>
-        </w:rPr>
-      </w:pPr>
-      <w:r>
-        <w:rPr>
-          <w:lang w:val="en-GB"/>
-        </w:rPr>
-        <w:t xml:space="preserve">Hoe </w:t>
-      </w:r>
-      <w:proofErr w:type="spellStart"/>
-      <w:r>
-        <w:rPr>
-          <w:lang w:val="en-GB"/>
-        </w:rPr>
-        <w:t>een</w:t>
-      </w:r>
-      <w:proofErr w:type="spellEnd"/>
-      <w:r>
-        <w:rPr>
-          <w:lang w:val="en-GB"/>
-        </w:rPr>
-        <w:t xml:space="preserve"> </w:t>
-      </w:r>
-      <w:proofErr w:type="spellStart"/>
-      <w:r>
-        <w:rPr>
-          <w:lang w:val="en-GB"/>
-        </w:rPr>
-        <w:t>dag</w:t>
-      </w:r>
-      <w:proofErr w:type="spellEnd"/>
-      <w:r>
-        <w:rPr>
-          <w:lang w:val="en-GB"/>
-        </w:rPr>
-        <w:t xml:space="preserve"> </w:t>
-      </w:r>
-      <w:proofErr w:type="spellStart"/>
-      <w:r>
-        <w:rPr>
-          <w:lang w:val="en-GB"/>
-        </w:rPr>
-        <w:t>eruit</w:t>
-      </w:r>
-      <w:proofErr w:type="spellEnd"/>
-      <w:r>
-        <w:rPr>
-          <w:lang w:val="en-GB"/>
-        </w:rPr>
-        <w:t xml:space="preserve"> </w:t>
-      </w:r>
-      <w:proofErr w:type="spellStart"/>
-      <w:r>
-        <w:rPr>
-          <w:lang w:val="en-GB"/>
-        </w:rPr>
-        <w:t>zal</w:t>
-      </w:r>
-      <w:proofErr w:type="spellEnd"/>
-      <w:r>
-        <w:rPr>
-          <w:lang w:val="en-GB"/>
-        </w:rPr>
-        <w:t xml:space="preserve"> </w:t>
-      </w:r>
-      <w:proofErr w:type="spellStart"/>
-      <w:r>
-        <w:rPr>
-          <w:lang w:val="en-GB"/>
-        </w:rPr>
-        <w:t>zien</w:t>
-      </w:r>
-      <w:proofErr w:type="spellEnd"/>
-      <w:r>
-        <w:rPr>
-          <w:lang w:val="en-GB"/>
-        </w:rPr>
-        <w:t xml:space="preserve"> </w:t>
-      </w:r>
-      <w:proofErr w:type="spellStart"/>
-      <w:r>
-        <w:rPr>
-          <w:lang w:val="en-GB"/>
-        </w:rPr>
-        <w:t>voor</w:t>
-      </w:r>
-      <w:proofErr w:type="spellEnd"/>
-      <w:r>
-        <w:rPr>
-          <w:lang w:val="en-GB"/>
-        </w:rPr>
-        <w:t xml:space="preserve"> </w:t>
-      </w:r>
-      <w:proofErr w:type="spellStart"/>
-      <w:r>
-        <w:rPr>
-          <w:lang w:val="en-GB"/>
-        </w:rPr>
-        <w:t>ons</w:t>
-      </w:r>
-      <w:proofErr w:type="spellEnd"/>
-      <w:r>
-        <w:rPr>
-          <w:lang w:val="en-GB"/>
-        </w:rPr>
-        <w:t xml:space="preserve"> later</w:t>
-      </w:r>
-    </w:p>
-    <w:p>
-      <w:pPr>
-        <w:pStyle w:val="Lijstalinea"/>
-        <w:numPr>
-          <w:ilvl w:val="0"/>
-          <w:numId w:val="1"/>
-        </w:numPr>
-        <w:rPr>
-          <w:lang w:val="en-GB"/>
-        </w:rPr>
-      </w:pPr>
-      <w:proofErr w:type="spellStart"/>
-      <w:r>
-        <w:rPr>
-          <w:lang w:val="en-GB"/>
-        </w:rPr>
-        <w:t>Kregen</w:t>
-      </w:r>
-      <w:proofErr w:type="spellEnd"/>
-      <w:r>
-        <w:rPr>
-          <w:lang w:val="en-GB"/>
-        </w:rPr>
-        <w:t xml:space="preserve"> </w:t>
-      </w:r>
-      <w:proofErr w:type="spellStart"/>
-      <w:r>
-        <w:rPr>
-          <w:lang w:val="en-GB"/>
-        </w:rPr>
-        <w:t>een</w:t>
-      </w:r>
-      <w:proofErr w:type="spellEnd"/>
-      <w:r>
-        <w:rPr>
-          <w:lang w:val="en-GB"/>
-        </w:rPr>
-        <w:t xml:space="preserve"> </w:t>
-      </w:r>
-      <w:proofErr w:type="spellStart"/>
-      <w:r>
-        <w:rPr>
-          <w:lang w:val="en-GB"/>
-        </w:rPr>
-        <w:t>aantal</w:t>
-      </w:r>
-      <w:proofErr w:type="spellEnd"/>
-      <w:r>
-        <w:rPr>
-          <w:lang w:val="en-GB"/>
-        </w:rPr>
-        <w:t xml:space="preserve"> tips me </w:t>
-      </w:r>
-      <w:proofErr w:type="spellStart"/>
-      <w:r>
-        <w:rPr>
-          <w:lang w:val="en-GB"/>
-        </w:rPr>
-        <w:t>voor</w:t>
-      </w:r>
-      <w:proofErr w:type="spellEnd"/>
-      <w:r>
-        <w:rPr>
-          <w:lang w:val="en-GB"/>
-        </w:rPr>
-        <w:t xml:space="preserve"> later van de IT-professionals</w:t>
+        <w:t>Goede communicatie is zeer belangrijk om een goed groepswerk te kunnen voltooien</w:t>
+      </w:r>
+    </w:p>
+    <w:p>
+      <w:pPr>
+        <w:pStyle w:val="Lijstalinea"/>
+        <w:numPr>
+          <w:ilvl w:val="0"/>
+          <w:numId w:val="1"/>
+        </w:numPr>
+        <w:rPr>
+          <w:lang w:val="en-GB"/>
+        </w:rPr>
+      </w:pPr>
+      <w:r>
+        <w:rPr>
+          <w:lang w:val="en-GB"/>
+        </w:rPr>
+        <w:t>Kennis gemaakt met een hele hop verschillende bedrijven en de sectoren warin zij te werk gaan.</w:t>
+      </w:r>
+    </w:p>
+    <w:p>
+      <w:pPr>
+        <w:pStyle w:val="Lijstalinea"/>
+        <w:numPr>
+          <w:ilvl w:val="0"/>
+          <w:numId w:val="1"/>
+        </w:numPr>
+        <w:rPr>
+          <w:lang w:val="en-GB"/>
+        </w:rPr>
+      </w:pPr>
+      <w:r>
+        <w:rPr>
+          <w:lang w:val="en-GB"/>
+        </w:rPr>
+        <w:t>Leerde over de verschillende job profielen en hun vereisten</w:t>
+      </w:r>
+    </w:p>
+    <w:p>
+      <w:pPr>
+        <w:pStyle w:val="Lijstalinea"/>
+        <w:numPr>
+          <w:ilvl w:val="0"/>
+          <w:numId w:val="1"/>
+        </w:numPr>
+        <w:rPr>
+          <w:lang w:val="en-GB"/>
+        </w:rPr>
+      </w:pPr>
+      <w:r>
+        <w:rPr>
+          <w:lang w:val="en-GB"/>
+        </w:rPr>
+        <w:t>Hoe een dag eruit zal zien voor ons later</w:t>
+      </w:r>
+    </w:p>
+    <w:p>
+      <w:pPr>
+        <w:pStyle w:val="Lijstalinea"/>
+        <w:numPr>
+          <w:ilvl w:val="0"/>
+          <w:numId w:val="1"/>
+        </w:numPr>
+        <w:rPr>
+          <w:lang w:val="en-GB"/>
+        </w:rPr>
+      </w:pPr>
+      <w:r>
+        <w:rPr>
+          <w:lang w:val="en-GB"/>
+        </w:rPr>
+        <w:t>Kregen een aantal tips me voor later van de IT-professionals</w:t>
       </w:r>
     </w:p>
     <w:p>
@@ -2071,6 +1275,60 @@
     </w:p>
     <w:p>
       <w:pPr>
+        <w:pStyle w:val="Lijstalinea"/>
+        <w:numPr>
+          <w:ilvl w:val="0"/>
+          <w:numId w:val="1"/>
+        </w:numPr>
+        <w:rPr>
+          <w:lang w:val="en-GB"/>
+        </w:rPr>
+      </w:pPr>
+      <w:r>
+        <w:rPr>
+          <w:lang w:val="en-GB"/>
+        </w:rPr>
+        <w:t>Veel bijgeleerd over de verschillende IT sectoren</w:t>
+      </w:r>
+    </w:p>
+    <w:p>
+      <w:pPr>
+        <w:pStyle w:val="Lijstalinea"/>
+        <w:numPr>
+          <w:ilvl w:val="0"/>
+          <w:numId w:val="1"/>
+        </w:numPr>
+        <w:rPr>
+          <w:lang w:val="en-GB"/>
+        </w:rPr>
+      </w:pPr>
+      <w:r>
+        <w:rPr>
+          <w:lang w:val="en-GB"/>
+        </w:rPr>
+        <w:t>Geleerd over enkele culturele verschillen tussen Belgie en Nederland</w:t>
+      </w:r>
+    </w:p>
+    <w:p>
+      <w:pPr>
+        <w:pStyle w:val="Lijstalinea"/>
+        <w:numPr>
+          <w:ilvl w:val="0"/>
+          <w:numId w:val="1"/>
+        </w:numPr>
+        <w:rPr>
+          <w:lang w:val="en-GB"/>
+        </w:rPr>
+      </w:pPr>
+      <w:r>
+        <w:rPr>
+          <w:lang w:val="en-GB"/>
+        </w:rPr>
+        <w:t>Communicatie in een groepswerk is uiterst belangrijk</w:t>
+      </w:r>
+    </w:p>
+    <w:p>
+      <w:pPr>
         <w:pStyle w:val="Kop2"/>
         <w:rPr>
           <w:lang w:val="en-GB"/>
@@ -2139,6 +1397,30 @@
       </w:pPr>
       <w:r>
         <w:t>Ben</w:t>
+      </w:r>
+    </w:p>
+    <w:p>
+      <w:pPr>
+        <w:pStyle w:val="Lijstalinea"/>
+        <w:numPr>
+          <w:ilvl w:val="0"/>
+          <w:numId w:val="1"/>
+        </w:numPr>
+      </w:pPr>
+      <w:r>
+        <w:t>Veel geleerd over communicatie en samenwerking met internationale studenten</w:t>
+      </w:r>
+    </w:p>
+    <w:p>
+      <w:pPr>
+        <w:pStyle w:val="Lijstalinea"/>
+        <w:numPr>
+          <w:ilvl w:val="0"/>
+          <w:numId w:val="1"/>
+        </w:numPr>
+      </w:pPr>
+      <w:r>
+        <w:t>Inzicht gekregen hoe een IT’er zijn dagelijkse routine eruit ziet</w:t>
       </w:r>
     </w:p>
     <w:p>

</xml_diff>

<commit_message>
Added Joeri's perspective in the report
</commit_message>
<xml_diff>
--- a/Groep-21_Report.docx
+++ b/Groep-21_Report.docx
@@ -1075,6 +1075,43 @@
     </w:p>
     <w:p>
       <w:pPr>
+        <w:pStyle w:val="Lijstalinea"/>
+        <w:numPr>
+          <w:ilvl w:val="0"/>
+          <w:numId w:val="1"/>
+        </w:numPr>
+      </w:pPr>
+      <w:r>
+        <w:t>Interessant project, samenwerken in een team met internationale studenten</w:t>
+      </w:r>
+    </w:p>
+    <w:p>
+      <w:pPr>
+        <w:pStyle w:val="Lijstalinea"/>
+        <w:numPr>
+          <w:ilvl w:val="0"/>
+          <w:numId w:val="1"/>
+        </w:numPr>
+      </w:pPr>
+      <w:r>
+        <w:t>Samenwerking ging vrij goed, eveneens met de communicatie</w:t>
+      </w:r>
+    </w:p>
+    <w:p>
+      <w:pPr>
+        <w:pStyle w:val="Lijstalinea"/>
+        <w:numPr>
+          <w:ilvl w:val="0"/>
+          <w:numId w:val="1"/>
+        </w:numPr>
+      </w:pPr>
+      <w:r>
+        <w:t>Er zijn niet echt grote discusies over meningsverschillen geweest</w:t>
+      </w:r>
+    </w:p>
+    <w:p/>
+    <w:p>
+      <w:pPr>
         <w:pStyle w:val="Kop2"/>
       </w:pPr>
       <w:r>
@@ -1098,7 +1135,6 @@
         <w:pStyle w:val="Kop1"/>
       </w:pPr>
       <w:r>
-        <w:lastRenderedPageBreak/>
         <w:t>Wat</w:t>
       </w:r>
       <w:r>
@@ -1426,9 +1462,36 @@
     <w:p>
       <w:pPr>
         <w:pStyle w:val="Kop2"/>
+        <w:tabs>
+          <w:tab w:val="left" w:pos="1035"/>
+        </w:tabs>
       </w:pPr>
       <w:r>
         <w:t>Joeri</w:t>
+      </w:r>
+    </w:p>
+    <w:p>
+      <w:pPr>
+        <w:pStyle w:val="Lijstalinea"/>
+        <w:numPr>
+          <w:ilvl w:val="0"/>
+          <w:numId w:val="1"/>
+        </w:numPr>
+      </w:pPr>
+      <w:r>
+        <w:t>Cultuur verschillen tussen de twee landen</w:t>
+      </w:r>
+    </w:p>
+    <w:p>
+      <w:pPr>
+        <w:pStyle w:val="Lijstalinea"/>
+        <w:numPr>
+          <w:ilvl w:val="0"/>
+          <w:numId w:val="1"/>
+        </w:numPr>
+      </w:pPr>
+      <w:r>
+        <w:t>Goede samenwerking als die ook van 2 kanten komt</w:t>
       </w:r>
     </w:p>
     <w:p>

</xml_diff>